<commit_message>
Enhanced the script to generate user guide from Markdown files to support images and links
</commit_message>
<xml_diff>
--- a/help/User-Guide-SSB-Retuning-Automations-v0.7.6.docx
+++ b/help/User-Guide-SSB-Retuning-Automations-v0.7.6.docx
@@ -15,7 +15,7 @@
           <w:noProof/>
         </w:rPr>
         <w:drawing>
-          <wp:anchor distT="0" distB="0" distL="114300" distR="114300" simplePos="0" relativeHeight="251658240" behindDoc="0" locked="0" layoutInCell="1" allowOverlap="1" wp14:anchorId="02E90206" wp14:editId="3FFF56F4">
+          <wp:anchor distT="0" distB="0" distL="114300" distR="114300" simplePos="0" relativeHeight="251658240" behindDoc="0" locked="0" layoutInCell="1" allowOverlap="1" wp14:anchorId="76719644" wp14:editId="7E9E9E58">
             <wp:simplePos x="1582472" y="2276669"/>
             <wp:positionH relativeFrom="column">
               <wp:align>left</wp:align>
@@ -357,7 +357,7 @@
             </w:rPr>
             <w:fldChar w:fldCharType="separate"/>
           </w:r>
-          <w:hyperlink w:anchor="_Toc222364620" w:history="1">
+          <w:hyperlink w:anchor="_Toc222367016" w:history="1">
             <w:r>
               <w:rPr>
                 <w:rStyle w:val="Hyperlink"/>
@@ -403,7 +403,7 @@
                 <w:noProof/>
                 <w:webHidden/>
               </w:rPr>
-              <w:instrText xml:space="preserve"> PAGEREF _Toc222364620 \h </w:instrText>
+              <w:instrText xml:space="preserve"> PAGEREF _Toc222367016 \h </w:instrText>
             </w:r>
             <w:r>
               <w:rPr>
@@ -446,7 +446,7 @@
               <w14:ligatures w14:val="standardContextual"/>
             </w:rPr>
           </w:pPr>
-          <w:hyperlink w:anchor="_Toc222364621" w:history="1">
+          <w:hyperlink w:anchor="_Toc222367017" w:history="1">
             <w:r>
               <w:rPr>
                 <w:rStyle w:val="Hyperlink"/>
@@ -491,7 +491,7 @@
                 <w:noProof/>
                 <w:webHidden/>
               </w:rPr>
-              <w:instrText xml:space="preserve"> PAGEREF _Toc222364621 \h </w:instrText>
+              <w:instrText xml:space="preserve"> PAGEREF _Toc222367017 \h </w:instrText>
             </w:r>
             <w:r>
               <w:rPr>
@@ -534,7 +534,7 @@
               <w14:ligatures w14:val="standardContextual"/>
             </w:rPr>
           </w:pPr>
-          <w:hyperlink w:anchor="_Toc222364622" w:history="1">
+          <w:hyperlink w:anchor="_Toc222367018" w:history="1">
             <w:r>
               <w:rPr>
                 <w:rStyle w:val="Hyperlink"/>
@@ -579,7 +579,7 @@
                 <w:noProof/>
                 <w:webHidden/>
               </w:rPr>
-              <w:instrText xml:space="preserve"> PAGEREF _Toc222364622 \h </w:instrText>
+              <w:instrText xml:space="preserve"> PAGEREF _Toc222367018 \h </w:instrText>
             </w:r>
             <w:r>
               <w:rPr>
@@ -622,7 +622,7 @@
               <w14:ligatures w14:val="standardContextual"/>
             </w:rPr>
           </w:pPr>
-          <w:hyperlink w:anchor="_Toc222364623" w:history="1">
+          <w:hyperlink w:anchor="_Toc222367019" w:history="1">
             <w:r>
               <w:rPr>
                 <w:rStyle w:val="Hyperlink"/>
@@ -667,7 +667,7 @@
                 <w:noProof/>
                 <w:webHidden/>
               </w:rPr>
-              <w:instrText xml:space="preserve"> PAGEREF _Toc222364623 \h </w:instrText>
+              <w:instrText xml:space="preserve"> PAGEREF _Toc222367019 \h </w:instrText>
             </w:r>
             <w:r>
               <w:rPr>
@@ -710,7 +710,7 @@
               <w14:ligatures w14:val="standardContextual"/>
             </w:rPr>
           </w:pPr>
-          <w:hyperlink w:anchor="_Toc222364624" w:history="1">
+          <w:hyperlink w:anchor="_Toc222367020" w:history="1">
             <w:r>
               <w:rPr>
                 <w:rStyle w:val="Hyperlink"/>
@@ -755,7 +755,7 @@
                 <w:noProof/>
                 <w:webHidden/>
               </w:rPr>
-              <w:instrText xml:space="preserve"> PAGEREF _Toc222364624 \h </w:instrText>
+              <w:instrText xml:space="preserve"> PAGEREF _Toc222367020 \h </w:instrText>
             </w:r>
             <w:r>
               <w:rPr>
@@ -798,7 +798,7 @@
               <w14:ligatures w14:val="standardContextual"/>
             </w:rPr>
           </w:pPr>
-          <w:hyperlink w:anchor="_Toc222364625" w:history="1">
+          <w:hyperlink w:anchor="_Toc222367021" w:history="1">
             <w:r>
               <w:rPr>
                 <w:rStyle w:val="Hyperlink"/>
@@ -843,7 +843,7 @@
                 <w:noProof/>
                 <w:webHidden/>
               </w:rPr>
-              <w:instrText xml:space="preserve"> PAGEREF _Toc222364625 \h </w:instrText>
+              <w:instrText xml:space="preserve"> PAGEREF _Toc222367021 \h </w:instrText>
             </w:r>
             <w:r>
               <w:rPr>
@@ -886,7 +886,7 @@
               <w14:ligatures w14:val="standardContextual"/>
             </w:rPr>
           </w:pPr>
-          <w:hyperlink w:anchor="_Toc222364626" w:history="1">
+          <w:hyperlink w:anchor="_Toc222367022" w:history="1">
             <w:r>
               <w:rPr>
                 <w:rStyle w:val="Hyperlink"/>
@@ -931,7 +931,7 @@
                 <w:noProof/>
                 <w:webHidden/>
               </w:rPr>
-              <w:instrText xml:space="preserve"> PAGEREF _Toc222364626 \h </w:instrText>
+              <w:instrText xml:space="preserve"> PAGEREF _Toc222367022 \h </w:instrText>
             </w:r>
             <w:r>
               <w:rPr>
@@ -975,7 +975,7 @@
               <w14:ligatures w14:val="standardContextual"/>
             </w:rPr>
           </w:pPr>
-          <w:hyperlink w:anchor="_Toc222364627" w:history="1">
+          <w:hyperlink w:anchor="_Toc222367023" w:history="1">
             <w:r>
               <w:rPr>
                 <w:rStyle w:val="Hyperlink"/>
@@ -1021,7 +1021,7 @@
                 <w:noProof/>
                 <w:webHidden/>
               </w:rPr>
-              <w:instrText xml:space="preserve"> PAGEREF _Toc222364627 \h </w:instrText>
+              <w:instrText xml:space="preserve"> PAGEREF _Toc222367023 \h </w:instrText>
             </w:r>
             <w:r>
               <w:rPr>
@@ -1064,7 +1064,7 @@
               <w14:ligatures w14:val="standardContextual"/>
             </w:rPr>
           </w:pPr>
-          <w:hyperlink w:anchor="_Toc222364628" w:history="1">
+          <w:hyperlink w:anchor="_Toc222367024" w:history="1">
             <w:r>
               <w:rPr>
                 <w:rStyle w:val="Hyperlink"/>
@@ -1109,7 +1109,7 @@
                 <w:noProof/>
                 <w:webHidden/>
               </w:rPr>
-              <w:instrText xml:space="preserve"> PAGEREF _Toc222364628 \h </w:instrText>
+              <w:instrText xml:space="preserve"> PAGEREF _Toc222367024 \h </w:instrText>
             </w:r>
             <w:r>
               <w:rPr>
@@ -1152,7 +1152,7 @@
               <w14:ligatures w14:val="standardContextual"/>
             </w:rPr>
           </w:pPr>
-          <w:hyperlink w:anchor="_Toc222364629" w:history="1">
+          <w:hyperlink w:anchor="_Toc222367025" w:history="1">
             <w:r>
               <w:rPr>
                 <w:rStyle w:val="Hyperlink"/>
@@ -1197,7 +1197,7 @@
                 <w:noProof/>
                 <w:webHidden/>
               </w:rPr>
-              <w:instrText xml:space="preserve"> PAGEREF _Toc222364629 \h </w:instrText>
+              <w:instrText xml:space="preserve"> PAGEREF _Toc222367025 \h </w:instrText>
             </w:r>
             <w:r>
               <w:rPr>
@@ -1240,7 +1240,7 @@
               <w14:ligatures w14:val="standardContextual"/>
             </w:rPr>
           </w:pPr>
-          <w:hyperlink w:anchor="_Toc222364630" w:history="1">
+          <w:hyperlink w:anchor="_Toc222367026" w:history="1">
             <w:r>
               <w:rPr>
                 <w:rStyle w:val="Hyperlink"/>
@@ -1285,7 +1285,7 @@
                 <w:noProof/>
                 <w:webHidden/>
               </w:rPr>
-              <w:instrText xml:space="preserve"> PAGEREF _Toc222364630 \h </w:instrText>
+              <w:instrText xml:space="preserve"> PAGEREF _Toc222367026 \h </w:instrText>
             </w:r>
             <w:r>
               <w:rPr>
@@ -1328,7 +1328,7 @@
               <w14:ligatures w14:val="standardContextual"/>
             </w:rPr>
           </w:pPr>
-          <w:hyperlink w:anchor="_Toc222364631" w:history="1">
+          <w:hyperlink w:anchor="_Toc222367027" w:history="1">
             <w:r>
               <w:rPr>
                 <w:rStyle w:val="Hyperlink"/>
@@ -1373,7 +1373,7 @@
                 <w:noProof/>
                 <w:webHidden/>
               </w:rPr>
-              <w:instrText xml:space="preserve"> PAGEREF _Toc222364631 \h </w:instrText>
+              <w:instrText xml:space="preserve"> PAGEREF _Toc222367027 \h </w:instrText>
             </w:r>
             <w:r>
               <w:rPr>
@@ -1416,7 +1416,7 @@
               <w14:ligatures w14:val="standardContextual"/>
             </w:rPr>
           </w:pPr>
-          <w:hyperlink w:anchor="_Toc222364632" w:history="1">
+          <w:hyperlink w:anchor="_Toc222367028" w:history="1">
             <w:r>
               <w:rPr>
                 <w:rStyle w:val="Hyperlink"/>
@@ -1461,7 +1461,7 @@
                 <w:noProof/>
                 <w:webHidden/>
               </w:rPr>
-              <w:instrText xml:space="preserve"> PAGEREF _Toc222364632 \h </w:instrText>
+              <w:instrText xml:space="preserve"> PAGEREF _Toc222367028 \h </w:instrText>
             </w:r>
             <w:r>
               <w:rPr>
@@ -1504,7 +1504,7 @@
               <w14:ligatures w14:val="standardContextual"/>
             </w:rPr>
           </w:pPr>
-          <w:hyperlink w:anchor="_Toc222364633" w:history="1">
+          <w:hyperlink w:anchor="_Toc222367029" w:history="1">
             <w:r>
               <w:rPr>
                 <w:rStyle w:val="Hyperlink"/>
@@ -1549,7 +1549,7 @@
                 <w:noProof/>
                 <w:webHidden/>
               </w:rPr>
-              <w:instrText xml:space="preserve"> PAGEREF _Toc222364633 \h </w:instrText>
+              <w:instrText xml:space="preserve"> PAGEREF _Toc222367029 \h </w:instrText>
             </w:r>
             <w:r>
               <w:rPr>
@@ -1592,7 +1592,7 @@
               <w14:ligatures w14:val="standardContextual"/>
             </w:rPr>
           </w:pPr>
-          <w:hyperlink w:anchor="_Toc222364634" w:history="1">
+          <w:hyperlink w:anchor="_Toc222367030" w:history="1">
             <w:r>
               <w:rPr>
                 <w:rStyle w:val="Hyperlink"/>
@@ -1637,7 +1637,7 @@
                 <w:noProof/>
                 <w:webHidden/>
               </w:rPr>
-              <w:instrText xml:space="preserve"> PAGEREF _Toc222364634 \h </w:instrText>
+              <w:instrText xml:space="preserve"> PAGEREF _Toc222367030 \h </w:instrText>
             </w:r>
             <w:r>
               <w:rPr>
@@ -1680,7 +1680,7 @@
               <w14:ligatures w14:val="standardContextual"/>
             </w:rPr>
           </w:pPr>
-          <w:hyperlink w:anchor="_Toc222364635" w:history="1">
+          <w:hyperlink w:anchor="_Toc222367031" w:history="1">
             <w:r>
               <w:rPr>
                 <w:rStyle w:val="Hyperlink"/>
@@ -1725,7 +1725,7 @@
                 <w:noProof/>
                 <w:webHidden/>
               </w:rPr>
-              <w:instrText xml:space="preserve"> PAGEREF _Toc222364635 \h </w:instrText>
+              <w:instrText xml:space="preserve"> PAGEREF _Toc222367031 \h </w:instrText>
             </w:r>
             <w:r>
               <w:rPr>
@@ -1769,7 +1769,7 @@
               <w14:ligatures w14:val="standardContextual"/>
             </w:rPr>
           </w:pPr>
-          <w:hyperlink w:anchor="_Toc222364636" w:history="1">
+          <w:hyperlink w:anchor="_Toc222367032" w:history="1">
             <w:r>
               <w:rPr>
                 <w:rStyle w:val="Hyperlink"/>
@@ -1815,7 +1815,7 @@
                 <w:noProof/>
                 <w:webHidden/>
               </w:rPr>
-              <w:instrText xml:space="preserve"> PAGEREF _Toc222364636 \h </w:instrText>
+              <w:instrText xml:space="preserve"> PAGEREF _Toc222367032 \h </w:instrText>
             </w:r>
             <w:r>
               <w:rPr>
@@ -1858,7 +1858,7 @@
               <w14:ligatures w14:val="standardContextual"/>
             </w:rPr>
           </w:pPr>
-          <w:hyperlink w:anchor="_Toc222364637" w:history="1">
+          <w:hyperlink w:anchor="_Toc222367033" w:history="1">
             <w:r>
               <w:rPr>
                 <w:rStyle w:val="Hyperlink"/>
@@ -1903,7 +1903,7 @@
                 <w:noProof/>
                 <w:webHidden/>
               </w:rPr>
-              <w:instrText xml:space="preserve"> PAGEREF _Toc222364637 \h </w:instrText>
+              <w:instrText xml:space="preserve"> PAGEREF _Toc222367033 \h </w:instrText>
             </w:r>
             <w:r>
               <w:rPr>
@@ -1946,7 +1946,7 @@
               <w14:ligatures w14:val="standardContextual"/>
             </w:rPr>
           </w:pPr>
-          <w:hyperlink w:anchor="_Toc222364638" w:history="1">
+          <w:hyperlink w:anchor="_Toc222367034" w:history="1">
             <w:r>
               <w:rPr>
                 <w:rStyle w:val="Hyperlink"/>
@@ -1991,7 +1991,7 @@
                 <w:noProof/>
                 <w:webHidden/>
               </w:rPr>
-              <w:instrText xml:space="preserve"> PAGEREF _Toc222364638 \h </w:instrText>
+              <w:instrText xml:space="preserve"> PAGEREF _Toc222367034 \h </w:instrText>
             </w:r>
             <w:r>
               <w:rPr>
@@ -2034,7 +2034,7 @@
               <w14:ligatures w14:val="standardContextual"/>
             </w:rPr>
           </w:pPr>
-          <w:hyperlink w:anchor="_Toc222364639" w:history="1">
+          <w:hyperlink w:anchor="_Toc222367035" w:history="1">
             <w:r>
               <w:rPr>
                 <w:rStyle w:val="Hyperlink"/>
@@ -2079,7 +2079,7 @@
                 <w:noProof/>
                 <w:webHidden/>
               </w:rPr>
-              <w:instrText xml:space="preserve"> PAGEREF _Toc222364639 \h </w:instrText>
+              <w:instrText xml:space="preserve"> PAGEREF _Toc222367035 \h </w:instrText>
             </w:r>
             <w:r>
               <w:rPr>
@@ -2122,7 +2122,7 @@
               <w14:ligatures w14:val="standardContextual"/>
             </w:rPr>
           </w:pPr>
-          <w:hyperlink w:anchor="_Toc222364640" w:history="1">
+          <w:hyperlink w:anchor="_Toc222367036" w:history="1">
             <w:r>
               <w:rPr>
                 <w:rStyle w:val="Hyperlink"/>
@@ -2167,7 +2167,7 @@
                 <w:noProof/>
                 <w:webHidden/>
               </w:rPr>
-              <w:instrText xml:space="preserve"> PAGEREF _Toc222364640 \h </w:instrText>
+              <w:instrText xml:space="preserve"> PAGEREF _Toc222367036 \h </w:instrText>
             </w:r>
             <w:r>
               <w:rPr>
@@ -2210,7 +2210,7 @@
               <w14:ligatures w14:val="standardContextual"/>
             </w:rPr>
           </w:pPr>
-          <w:hyperlink w:anchor="_Toc222364641" w:history="1">
+          <w:hyperlink w:anchor="_Toc222367037" w:history="1">
             <w:r>
               <w:rPr>
                 <w:rStyle w:val="Hyperlink"/>
@@ -2255,7 +2255,7 @@
                 <w:noProof/>
                 <w:webHidden/>
               </w:rPr>
-              <w:instrText xml:space="preserve"> PAGEREF _Toc222364641 \h </w:instrText>
+              <w:instrText xml:space="preserve"> PAGEREF _Toc222367037 \h </w:instrText>
             </w:r>
             <w:r>
               <w:rPr>
@@ -2298,7 +2298,7 @@
               <w14:ligatures w14:val="standardContextual"/>
             </w:rPr>
           </w:pPr>
-          <w:hyperlink w:anchor="_Toc222364642" w:history="1">
+          <w:hyperlink w:anchor="_Toc222367038" w:history="1">
             <w:r>
               <w:rPr>
                 <w:rStyle w:val="Hyperlink"/>
@@ -2343,7 +2343,7 @@
                 <w:noProof/>
                 <w:webHidden/>
               </w:rPr>
-              <w:instrText xml:space="preserve"> PAGEREF _Toc222364642 \h </w:instrText>
+              <w:instrText xml:space="preserve"> PAGEREF _Toc222367038 \h </w:instrText>
             </w:r>
             <w:r>
               <w:rPr>
@@ -2386,7 +2386,7 @@
               <w14:ligatures w14:val="standardContextual"/>
             </w:rPr>
           </w:pPr>
-          <w:hyperlink w:anchor="_Toc222364643" w:history="1">
+          <w:hyperlink w:anchor="_Toc222367039" w:history="1">
             <w:r>
               <w:rPr>
                 <w:rStyle w:val="Hyperlink"/>
@@ -2431,7 +2431,7 @@
                 <w:noProof/>
                 <w:webHidden/>
               </w:rPr>
-              <w:instrText xml:space="preserve"> PAGEREF _Toc222364643 \h </w:instrText>
+              <w:instrText xml:space="preserve"> PAGEREF _Toc222367039 \h </w:instrText>
             </w:r>
             <w:r>
               <w:rPr>
@@ -2474,7 +2474,7 @@
               <w14:ligatures w14:val="standardContextual"/>
             </w:rPr>
           </w:pPr>
-          <w:hyperlink w:anchor="_Toc222364644" w:history="1">
+          <w:hyperlink w:anchor="_Toc222367040" w:history="1">
             <w:r>
               <w:rPr>
                 <w:rStyle w:val="Hyperlink"/>
@@ -2519,7 +2519,7 @@
                 <w:noProof/>
                 <w:webHidden/>
               </w:rPr>
-              <w:instrText xml:space="preserve"> PAGEREF _Toc222364644 \h </w:instrText>
+              <w:instrText xml:space="preserve"> PAGEREF _Toc222367040 \h </w:instrText>
             </w:r>
             <w:r>
               <w:rPr>
@@ -2562,7 +2562,7 @@
               <w14:ligatures w14:val="standardContextual"/>
             </w:rPr>
           </w:pPr>
-          <w:hyperlink w:anchor="_Toc222364645" w:history="1">
+          <w:hyperlink w:anchor="_Toc222367041" w:history="1">
             <w:r>
               <w:rPr>
                 <w:rStyle w:val="Hyperlink"/>
@@ -2607,7 +2607,7 @@
                 <w:noProof/>
                 <w:webHidden/>
               </w:rPr>
-              <w:instrText xml:space="preserve"> PAGEREF _Toc222364645 \h </w:instrText>
+              <w:instrText xml:space="preserve"> PAGEREF _Toc222367041 \h </w:instrText>
             </w:r>
             <w:r>
               <w:rPr>
@@ -2650,7 +2650,7 @@
               <w14:ligatures w14:val="standardContextual"/>
             </w:rPr>
           </w:pPr>
-          <w:hyperlink w:anchor="_Toc222364646" w:history="1">
+          <w:hyperlink w:anchor="_Toc222367042" w:history="1">
             <w:r>
               <w:rPr>
                 <w:rStyle w:val="Hyperlink"/>
@@ -2695,7 +2695,7 @@
                 <w:noProof/>
                 <w:webHidden/>
               </w:rPr>
-              <w:instrText xml:space="preserve"> PAGEREF _Toc222364646 \h </w:instrText>
+              <w:instrText xml:space="preserve"> PAGEREF _Toc222367042 \h </w:instrText>
             </w:r>
             <w:r>
               <w:rPr>
@@ -2738,7 +2738,7 @@
               <w14:ligatures w14:val="standardContextual"/>
             </w:rPr>
           </w:pPr>
-          <w:hyperlink w:anchor="_Toc222364647" w:history="1">
+          <w:hyperlink w:anchor="_Toc222367043" w:history="1">
             <w:r>
               <w:rPr>
                 <w:rStyle w:val="Hyperlink"/>
@@ -2783,7 +2783,7 @@
                 <w:noProof/>
                 <w:webHidden/>
               </w:rPr>
-              <w:instrText xml:space="preserve"> PAGEREF _Toc222364647 \h </w:instrText>
+              <w:instrText xml:space="preserve"> PAGEREF _Toc222367043 \h </w:instrText>
             </w:r>
             <w:r>
               <w:rPr>
@@ -2826,7 +2826,7 @@
               <w14:ligatures w14:val="standardContextual"/>
             </w:rPr>
           </w:pPr>
-          <w:hyperlink w:anchor="_Toc222364648" w:history="1">
+          <w:hyperlink w:anchor="_Toc222367044" w:history="1">
             <w:r>
               <w:rPr>
                 <w:rStyle w:val="Hyperlink"/>
@@ -2871,7 +2871,7 @@
                 <w:noProof/>
                 <w:webHidden/>
               </w:rPr>
-              <w:instrText xml:space="preserve"> PAGEREF _Toc222364648 \h </w:instrText>
+              <w:instrText xml:space="preserve"> PAGEREF _Toc222367044 \h </w:instrText>
             </w:r>
             <w:r>
               <w:rPr>
@@ -2914,7 +2914,7 @@
               <w14:ligatures w14:val="standardContextual"/>
             </w:rPr>
           </w:pPr>
-          <w:hyperlink w:anchor="_Toc222364649" w:history="1">
+          <w:hyperlink w:anchor="_Toc222367045" w:history="1">
             <w:r>
               <w:rPr>
                 <w:rStyle w:val="Hyperlink"/>
@@ -2959,7 +2959,7 @@
                 <w:noProof/>
                 <w:webHidden/>
               </w:rPr>
-              <w:instrText xml:space="preserve"> PAGEREF _Toc222364649 \h </w:instrText>
+              <w:instrText xml:space="preserve"> PAGEREF _Toc222367045 \h </w:instrText>
             </w:r>
             <w:r>
               <w:rPr>
@@ -3002,7 +3002,7 @@
               <w14:ligatures w14:val="standardContextual"/>
             </w:rPr>
           </w:pPr>
-          <w:hyperlink w:anchor="_Toc222364650" w:history="1">
+          <w:hyperlink w:anchor="_Toc222367046" w:history="1">
             <w:r>
               <w:rPr>
                 <w:rStyle w:val="Hyperlink"/>
@@ -3047,7 +3047,7 @@
                 <w:noProof/>
                 <w:webHidden/>
               </w:rPr>
-              <w:instrText xml:space="preserve"> PAGEREF _Toc222364650 \h </w:instrText>
+              <w:instrText xml:space="preserve"> PAGEREF _Toc222367046 \h </w:instrText>
             </w:r>
             <w:r>
               <w:rPr>
@@ -3090,7 +3090,7 @@
               <w14:ligatures w14:val="standardContextual"/>
             </w:rPr>
           </w:pPr>
-          <w:hyperlink w:anchor="_Toc222364651" w:history="1">
+          <w:hyperlink w:anchor="_Toc222367047" w:history="1">
             <w:r>
               <w:rPr>
                 <w:rStyle w:val="Hyperlink"/>
@@ -3135,7 +3135,7 @@
                 <w:noProof/>
                 <w:webHidden/>
               </w:rPr>
-              <w:instrText xml:space="preserve"> PAGEREF _Toc222364651 \h </w:instrText>
+              <w:instrText xml:space="preserve"> PAGEREF _Toc222367047 \h </w:instrText>
             </w:r>
             <w:r>
               <w:rPr>
@@ -3178,7 +3178,7 @@
               <w14:ligatures w14:val="standardContextual"/>
             </w:rPr>
           </w:pPr>
-          <w:hyperlink w:anchor="_Toc222364652" w:history="1">
+          <w:hyperlink w:anchor="_Toc222367048" w:history="1">
             <w:r>
               <w:rPr>
                 <w:rStyle w:val="Hyperlink"/>
@@ -3223,7 +3223,7 @@
                 <w:noProof/>
                 <w:webHidden/>
               </w:rPr>
-              <w:instrText xml:space="preserve"> PAGEREF _Toc222364652 \h </w:instrText>
+              <w:instrText xml:space="preserve"> PAGEREF _Toc222367048 \h </w:instrText>
             </w:r>
             <w:r>
               <w:rPr>
@@ -3266,7 +3266,7 @@
               <w14:ligatures w14:val="standardContextual"/>
             </w:rPr>
           </w:pPr>
-          <w:hyperlink w:anchor="_Toc222364653" w:history="1">
+          <w:hyperlink w:anchor="_Toc222367049" w:history="1">
             <w:r>
               <w:rPr>
                 <w:rStyle w:val="Hyperlink"/>
@@ -3311,7 +3311,7 @@
                 <w:noProof/>
                 <w:webHidden/>
               </w:rPr>
-              <w:instrText xml:space="preserve"> PAGEREF _Toc222364653 \h </w:instrText>
+              <w:instrText xml:space="preserve"> PAGEREF _Toc222367049 \h </w:instrText>
             </w:r>
             <w:r>
               <w:rPr>
@@ -3354,7 +3354,7 @@
               <w14:ligatures w14:val="standardContextual"/>
             </w:rPr>
           </w:pPr>
-          <w:hyperlink w:anchor="_Toc222364654" w:history="1">
+          <w:hyperlink w:anchor="_Toc222367050" w:history="1">
             <w:r>
               <w:rPr>
                 <w:rStyle w:val="Hyperlink"/>
@@ -3399,7 +3399,7 @@
                 <w:noProof/>
                 <w:webHidden/>
               </w:rPr>
-              <w:instrText xml:space="preserve"> PAGEREF _Toc222364654 \h </w:instrText>
+              <w:instrText xml:space="preserve"> PAGEREF _Toc222367050 \h </w:instrText>
             </w:r>
             <w:r>
               <w:rPr>
@@ -3442,7 +3442,7 @@
               <w14:ligatures w14:val="standardContextual"/>
             </w:rPr>
           </w:pPr>
-          <w:hyperlink w:anchor="_Toc222364655" w:history="1">
+          <w:hyperlink w:anchor="_Toc222367051" w:history="1">
             <w:r>
               <w:rPr>
                 <w:rStyle w:val="Hyperlink"/>
@@ -3487,7 +3487,7 @@
                 <w:noProof/>
                 <w:webHidden/>
               </w:rPr>
-              <w:instrText xml:space="preserve"> PAGEREF _Toc222364655 \h </w:instrText>
+              <w:instrText xml:space="preserve"> PAGEREF _Toc222367051 \h </w:instrText>
             </w:r>
             <w:r>
               <w:rPr>
@@ -3530,7 +3530,7 @@
               <w14:ligatures w14:val="standardContextual"/>
             </w:rPr>
           </w:pPr>
-          <w:hyperlink w:anchor="_Toc222364656" w:history="1">
+          <w:hyperlink w:anchor="_Toc222367052" w:history="1">
             <w:r>
               <w:rPr>
                 <w:rStyle w:val="Hyperlink"/>
@@ -3575,7 +3575,7 @@
                 <w:noProof/>
                 <w:webHidden/>
               </w:rPr>
-              <w:instrText xml:space="preserve"> PAGEREF _Toc222364656 \h </w:instrText>
+              <w:instrText xml:space="preserve"> PAGEREF _Toc222367052 \h </w:instrText>
             </w:r>
             <w:r>
               <w:rPr>
@@ -3618,7 +3618,7 @@
               <w14:ligatures w14:val="standardContextual"/>
             </w:rPr>
           </w:pPr>
-          <w:hyperlink w:anchor="_Toc222364657" w:history="1">
+          <w:hyperlink w:anchor="_Toc222367053" w:history="1">
             <w:r>
               <w:rPr>
                 <w:rStyle w:val="Hyperlink"/>
@@ -3663,7 +3663,7 @@
                 <w:noProof/>
                 <w:webHidden/>
               </w:rPr>
-              <w:instrText xml:space="preserve"> PAGEREF _Toc222364657 \h </w:instrText>
+              <w:instrText xml:space="preserve"> PAGEREF _Toc222367053 \h </w:instrText>
             </w:r>
             <w:r>
               <w:rPr>
@@ -3706,7 +3706,7 @@
               <w14:ligatures w14:val="standardContextual"/>
             </w:rPr>
           </w:pPr>
-          <w:hyperlink w:anchor="_Toc222364658" w:history="1">
+          <w:hyperlink w:anchor="_Toc222367054" w:history="1">
             <w:r>
               <w:rPr>
                 <w:rStyle w:val="Hyperlink"/>
@@ -3751,7 +3751,7 @@
                 <w:noProof/>
                 <w:webHidden/>
               </w:rPr>
-              <w:instrText xml:space="preserve"> PAGEREF _Toc222364658 \h </w:instrText>
+              <w:instrText xml:space="preserve"> PAGEREF _Toc222367054 \h </w:instrText>
             </w:r>
             <w:r>
               <w:rPr>
@@ -3794,7 +3794,7 @@
               <w14:ligatures w14:val="standardContextual"/>
             </w:rPr>
           </w:pPr>
-          <w:hyperlink w:anchor="_Toc222364659" w:history="1">
+          <w:hyperlink w:anchor="_Toc222367055" w:history="1">
             <w:r>
               <w:rPr>
                 <w:rStyle w:val="Hyperlink"/>
@@ -3839,7 +3839,7 @@
                 <w:noProof/>
                 <w:webHidden/>
               </w:rPr>
-              <w:instrText xml:space="preserve"> PAGEREF _Toc222364659 \h </w:instrText>
+              <w:instrText xml:space="preserve"> PAGEREF _Toc222367055 \h </w:instrText>
             </w:r>
             <w:r>
               <w:rPr>
@@ -3882,7 +3882,7 @@
               <w14:ligatures w14:val="standardContextual"/>
             </w:rPr>
           </w:pPr>
-          <w:hyperlink w:anchor="_Toc222364660" w:history="1">
+          <w:hyperlink w:anchor="_Toc222367056" w:history="1">
             <w:r>
               <w:rPr>
                 <w:rStyle w:val="Hyperlink"/>
@@ -3927,7 +3927,7 @@
                 <w:noProof/>
                 <w:webHidden/>
               </w:rPr>
-              <w:instrText xml:space="preserve"> PAGEREF _Toc222364660 \h </w:instrText>
+              <w:instrText xml:space="preserve"> PAGEREF _Toc222367056 \h </w:instrText>
             </w:r>
             <w:r>
               <w:rPr>
@@ -3970,7 +3970,7 @@
               <w14:ligatures w14:val="standardContextual"/>
             </w:rPr>
           </w:pPr>
-          <w:hyperlink w:anchor="_Toc222364661" w:history="1">
+          <w:hyperlink w:anchor="_Toc222367057" w:history="1">
             <w:r>
               <w:rPr>
                 <w:rStyle w:val="Hyperlink"/>
@@ -4015,7 +4015,7 @@
                 <w:noProof/>
                 <w:webHidden/>
               </w:rPr>
-              <w:instrText xml:space="preserve"> PAGEREF _Toc222364661 \h </w:instrText>
+              <w:instrText xml:space="preserve"> PAGEREF _Toc222367057 \h </w:instrText>
             </w:r>
             <w:r>
               <w:rPr>
@@ -4058,7 +4058,7 @@
               <w14:ligatures w14:val="standardContextual"/>
             </w:rPr>
           </w:pPr>
-          <w:hyperlink w:anchor="_Toc222364662" w:history="1">
+          <w:hyperlink w:anchor="_Toc222367058" w:history="1">
             <w:r>
               <w:rPr>
                 <w:rStyle w:val="Hyperlink"/>
@@ -4103,7 +4103,7 @@
                 <w:noProof/>
                 <w:webHidden/>
               </w:rPr>
-              <w:instrText xml:space="preserve"> PAGEREF _Toc222364662 \h </w:instrText>
+              <w:instrText xml:space="preserve"> PAGEREF _Toc222367058 \h </w:instrText>
             </w:r>
             <w:r>
               <w:rPr>
@@ -4146,7 +4146,7 @@
               <w14:ligatures w14:val="standardContextual"/>
             </w:rPr>
           </w:pPr>
-          <w:hyperlink w:anchor="_Toc222364663" w:history="1">
+          <w:hyperlink w:anchor="_Toc222367059" w:history="1">
             <w:r>
               <w:rPr>
                 <w:rStyle w:val="Hyperlink"/>
@@ -4191,7 +4191,7 @@
                 <w:noProof/>
                 <w:webHidden/>
               </w:rPr>
-              <w:instrText xml:space="preserve"> PAGEREF _Toc222364663 \h </w:instrText>
+              <w:instrText xml:space="preserve"> PAGEREF _Toc222367059 \h </w:instrText>
             </w:r>
             <w:r>
               <w:rPr>
@@ -4234,7 +4234,7 @@
               <w14:ligatures w14:val="standardContextual"/>
             </w:rPr>
           </w:pPr>
-          <w:hyperlink w:anchor="_Toc222364664" w:history="1">
+          <w:hyperlink w:anchor="_Toc222367060" w:history="1">
             <w:r>
               <w:rPr>
                 <w:rStyle w:val="Hyperlink"/>
@@ -4279,7 +4279,7 @@
                 <w:noProof/>
                 <w:webHidden/>
               </w:rPr>
-              <w:instrText xml:space="preserve"> PAGEREF _Toc222364664 \h </w:instrText>
+              <w:instrText xml:space="preserve"> PAGEREF _Toc222367060 \h </w:instrText>
             </w:r>
             <w:r>
               <w:rPr>
@@ -4322,7 +4322,7 @@
               <w14:ligatures w14:val="standardContextual"/>
             </w:rPr>
           </w:pPr>
-          <w:hyperlink w:anchor="_Toc222364665" w:history="1">
+          <w:hyperlink w:anchor="_Toc222367061" w:history="1">
             <w:r>
               <w:rPr>
                 <w:rStyle w:val="Hyperlink"/>
@@ -4367,7 +4367,7 @@
                 <w:noProof/>
                 <w:webHidden/>
               </w:rPr>
-              <w:instrText xml:space="preserve"> PAGEREF _Toc222364665 \h </w:instrText>
+              <w:instrText xml:space="preserve"> PAGEREF _Toc222367061 \h </w:instrText>
             </w:r>
             <w:r>
               <w:rPr>
@@ -4411,7 +4411,7 @@
               <w14:ligatures w14:val="standardContextual"/>
             </w:rPr>
           </w:pPr>
-          <w:hyperlink w:anchor="_Toc222364666" w:history="1">
+          <w:hyperlink w:anchor="_Toc222367062" w:history="1">
             <w:r>
               <w:rPr>
                 <w:rStyle w:val="Hyperlink"/>
@@ -4457,7 +4457,7 @@
                 <w:noProof/>
                 <w:webHidden/>
               </w:rPr>
-              <w:instrText xml:space="preserve"> PAGEREF _Toc222364666 \h </w:instrText>
+              <w:instrText xml:space="preserve"> PAGEREF _Toc222367062 \h </w:instrText>
             </w:r>
             <w:r>
               <w:rPr>
@@ -4500,7 +4500,7 @@
               <w14:ligatures w14:val="standardContextual"/>
             </w:rPr>
           </w:pPr>
-          <w:hyperlink w:anchor="_Toc222364667" w:history="1">
+          <w:hyperlink w:anchor="_Toc222367063" w:history="1">
             <w:r>
               <w:rPr>
                 <w:rStyle w:val="Hyperlink"/>
@@ -4545,7 +4545,7 @@
                 <w:noProof/>
                 <w:webHidden/>
               </w:rPr>
-              <w:instrText xml:space="preserve"> PAGEREF _Toc222364667 \h </w:instrText>
+              <w:instrText xml:space="preserve"> PAGEREF _Toc222367063 \h </w:instrText>
             </w:r>
             <w:r>
               <w:rPr>
@@ -4588,7 +4588,7 @@
               <w14:ligatures w14:val="standardContextual"/>
             </w:rPr>
           </w:pPr>
-          <w:hyperlink w:anchor="_Toc222364668" w:history="1">
+          <w:hyperlink w:anchor="_Toc222367064" w:history="1">
             <w:r>
               <w:rPr>
                 <w:rStyle w:val="Hyperlink"/>
@@ -4633,7 +4633,7 @@
                 <w:noProof/>
                 <w:webHidden/>
               </w:rPr>
-              <w:instrText xml:space="preserve"> PAGEREF _Toc222364668 \h </w:instrText>
+              <w:instrText xml:space="preserve"> PAGEREF _Toc222367064 \h </w:instrText>
             </w:r>
             <w:r>
               <w:rPr>
@@ -4676,7 +4676,7 @@
               <w14:ligatures w14:val="standardContextual"/>
             </w:rPr>
           </w:pPr>
-          <w:hyperlink w:anchor="_Toc222364669" w:history="1">
+          <w:hyperlink w:anchor="_Toc222367065" w:history="1">
             <w:r>
               <w:rPr>
                 <w:rStyle w:val="Hyperlink"/>
@@ -4721,7 +4721,7 @@
                 <w:noProof/>
                 <w:webHidden/>
               </w:rPr>
-              <w:instrText xml:space="preserve"> PAGEREF _Toc222364669 \h </w:instrText>
+              <w:instrText xml:space="preserve"> PAGEREF _Toc222367065 \h </w:instrText>
             </w:r>
             <w:r>
               <w:rPr>
@@ -4764,7 +4764,7 @@
               <w14:ligatures w14:val="standardContextual"/>
             </w:rPr>
           </w:pPr>
-          <w:hyperlink w:anchor="_Toc222364670" w:history="1">
+          <w:hyperlink w:anchor="_Toc222367066" w:history="1">
             <w:r>
               <w:rPr>
                 <w:rStyle w:val="Hyperlink"/>
@@ -4809,7 +4809,7 @@
                 <w:noProof/>
                 <w:webHidden/>
               </w:rPr>
-              <w:instrText xml:space="preserve"> PAGEREF _Toc222364670 \h </w:instrText>
+              <w:instrText xml:space="preserve"> PAGEREF _Toc222367066 \h </w:instrText>
             </w:r>
             <w:r>
               <w:rPr>
@@ -4852,7 +4852,7 @@
               <w14:ligatures w14:val="standardContextual"/>
             </w:rPr>
           </w:pPr>
-          <w:hyperlink w:anchor="_Toc222364671" w:history="1">
+          <w:hyperlink w:anchor="_Toc222367067" w:history="1">
             <w:r>
               <w:rPr>
                 <w:rStyle w:val="Hyperlink"/>
@@ -4897,7 +4897,7 @@
                 <w:noProof/>
                 <w:webHidden/>
               </w:rPr>
-              <w:instrText xml:space="preserve"> PAGEREF _Toc222364671 \h </w:instrText>
+              <w:instrText xml:space="preserve"> PAGEREF _Toc222367067 \h </w:instrText>
             </w:r>
             <w:r>
               <w:rPr>
@@ -4940,7 +4940,7 @@
               <w14:ligatures w14:val="standardContextual"/>
             </w:rPr>
           </w:pPr>
-          <w:hyperlink w:anchor="_Toc222364672" w:history="1">
+          <w:hyperlink w:anchor="_Toc222367068" w:history="1">
             <w:r>
               <w:rPr>
                 <w:rStyle w:val="Hyperlink"/>
@@ -4985,7 +4985,7 @@
                 <w:noProof/>
                 <w:webHidden/>
               </w:rPr>
-              <w:instrText xml:space="preserve"> PAGEREF _Toc222364672 \h </w:instrText>
+              <w:instrText xml:space="preserve"> PAGEREF _Toc222367068 \h </w:instrText>
             </w:r>
             <w:r>
               <w:rPr>
@@ -5028,7 +5028,7 @@
               <w14:ligatures w14:val="standardContextual"/>
             </w:rPr>
           </w:pPr>
-          <w:hyperlink w:anchor="_Toc222364673" w:history="1">
+          <w:hyperlink w:anchor="_Toc222367069" w:history="1">
             <w:r>
               <w:rPr>
                 <w:rStyle w:val="Hyperlink"/>
@@ -5073,7 +5073,7 @@
                 <w:noProof/>
                 <w:webHidden/>
               </w:rPr>
-              <w:instrText xml:space="preserve"> PAGEREF _Toc222364673 \h </w:instrText>
+              <w:instrText xml:space="preserve"> PAGEREF _Toc222367069 \h </w:instrText>
             </w:r>
             <w:r>
               <w:rPr>
@@ -5116,7 +5116,7 @@
               <w14:ligatures w14:val="standardContextual"/>
             </w:rPr>
           </w:pPr>
-          <w:hyperlink w:anchor="_Toc222364674" w:history="1">
+          <w:hyperlink w:anchor="_Toc222367070" w:history="1">
             <w:r>
               <w:rPr>
                 <w:rStyle w:val="Hyperlink"/>
@@ -5161,7 +5161,7 @@
                 <w:noProof/>
                 <w:webHidden/>
               </w:rPr>
-              <w:instrText xml:space="preserve"> PAGEREF _Toc222364674 \h </w:instrText>
+              <w:instrText xml:space="preserve"> PAGEREF _Toc222367070 \h </w:instrText>
             </w:r>
             <w:r>
               <w:rPr>
@@ -5204,7 +5204,7 @@
               <w14:ligatures w14:val="standardContextual"/>
             </w:rPr>
           </w:pPr>
-          <w:hyperlink w:anchor="_Toc222364675" w:history="1">
+          <w:hyperlink w:anchor="_Toc222367071" w:history="1">
             <w:r>
               <w:rPr>
                 <w:rStyle w:val="Hyperlink"/>
@@ -5249,7 +5249,7 @@
                 <w:noProof/>
                 <w:webHidden/>
               </w:rPr>
-              <w:instrText xml:space="preserve"> PAGEREF _Toc222364675 \h </w:instrText>
+              <w:instrText xml:space="preserve"> PAGEREF _Toc222367071 \h </w:instrText>
             </w:r>
             <w:r>
               <w:rPr>
@@ -5292,7 +5292,7 @@
               <w14:ligatures w14:val="standardContextual"/>
             </w:rPr>
           </w:pPr>
-          <w:hyperlink w:anchor="_Toc222364676" w:history="1">
+          <w:hyperlink w:anchor="_Toc222367072" w:history="1">
             <w:r>
               <w:rPr>
                 <w:rStyle w:val="Hyperlink"/>
@@ -5337,7 +5337,7 @@
                 <w:noProof/>
                 <w:webHidden/>
               </w:rPr>
-              <w:instrText xml:space="preserve"> PAGEREF _Toc222364676 \h </w:instrText>
+              <w:instrText xml:space="preserve"> PAGEREF _Toc222367072 \h </w:instrText>
             </w:r>
             <w:r>
               <w:rPr>
@@ -5380,7 +5380,7 @@
               <w14:ligatures w14:val="standardContextual"/>
             </w:rPr>
           </w:pPr>
-          <w:hyperlink w:anchor="_Toc222364677" w:history="1">
+          <w:hyperlink w:anchor="_Toc222367073" w:history="1">
             <w:r>
               <w:rPr>
                 <w:rStyle w:val="Hyperlink"/>
@@ -5425,7 +5425,7 @@
                 <w:noProof/>
                 <w:webHidden/>
               </w:rPr>
-              <w:instrText xml:space="preserve"> PAGEREF _Toc222364677 \h </w:instrText>
+              <w:instrText xml:space="preserve"> PAGEREF _Toc222367073 \h </w:instrText>
             </w:r>
             <w:r>
               <w:rPr>
@@ -5468,7 +5468,7 @@
               <w14:ligatures w14:val="standardContextual"/>
             </w:rPr>
           </w:pPr>
-          <w:hyperlink w:anchor="_Toc222364678" w:history="1">
+          <w:hyperlink w:anchor="_Toc222367074" w:history="1">
             <w:r>
               <w:rPr>
                 <w:rStyle w:val="Hyperlink"/>
@@ -5513,7 +5513,7 @@
                 <w:noProof/>
                 <w:webHidden/>
               </w:rPr>
-              <w:instrText xml:space="preserve"> PAGEREF _Toc222364678 \h </w:instrText>
+              <w:instrText xml:space="preserve"> PAGEREF _Toc222367074 \h </w:instrText>
             </w:r>
             <w:r>
               <w:rPr>
@@ -5556,7 +5556,7 @@
               <w14:ligatures w14:val="standardContextual"/>
             </w:rPr>
           </w:pPr>
-          <w:hyperlink w:anchor="_Toc222364679" w:history="1">
+          <w:hyperlink w:anchor="_Toc222367075" w:history="1">
             <w:r>
               <w:rPr>
                 <w:rStyle w:val="Hyperlink"/>
@@ -5601,7 +5601,7 @@
                 <w:noProof/>
                 <w:webHidden/>
               </w:rPr>
-              <w:instrText xml:space="preserve"> PAGEREF _Toc222364679 \h </w:instrText>
+              <w:instrText xml:space="preserve"> PAGEREF _Toc222367075 \h </w:instrText>
             </w:r>
             <w:r>
               <w:rPr>
@@ -5644,7 +5644,7 @@
               <w14:ligatures w14:val="standardContextual"/>
             </w:rPr>
           </w:pPr>
-          <w:hyperlink w:anchor="_Toc222364680" w:history="1">
+          <w:hyperlink w:anchor="_Toc222367076" w:history="1">
             <w:r>
               <w:rPr>
                 <w:rStyle w:val="Hyperlink"/>
@@ -5689,7 +5689,7 @@
                 <w:noProof/>
                 <w:webHidden/>
               </w:rPr>
-              <w:instrText xml:space="preserve"> PAGEREF _Toc222364680 \h </w:instrText>
+              <w:instrText xml:space="preserve"> PAGEREF _Toc222367076 \h </w:instrText>
             </w:r>
             <w:r>
               <w:rPr>
@@ -5732,7 +5732,7 @@
               <w14:ligatures w14:val="standardContextual"/>
             </w:rPr>
           </w:pPr>
-          <w:hyperlink w:anchor="_Toc222364681" w:history="1">
+          <w:hyperlink w:anchor="_Toc222367077" w:history="1">
             <w:r>
               <w:rPr>
                 <w:rStyle w:val="Hyperlink"/>
@@ -5777,7 +5777,7 @@
                 <w:noProof/>
                 <w:webHidden/>
               </w:rPr>
-              <w:instrText xml:space="preserve"> PAGEREF _Toc222364681 \h </w:instrText>
+              <w:instrText xml:space="preserve"> PAGEREF _Toc222367077 \h </w:instrText>
             </w:r>
             <w:r>
               <w:rPr>
@@ -5820,7 +5820,7 @@
               <w14:ligatures w14:val="standardContextual"/>
             </w:rPr>
           </w:pPr>
-          <w:hyperlink w:anchor="_Toc222364682" w:history="1">
+          <w:hyperlink w:anchor="_Toc222367078" w:history="1">
             <w:r>
               <w:rPr>
                 <w:rStyle w:val="Hyperlink"/>
@@ -5865,7 +5865,7 @@
                 <w:noProof/>
                 <w:webHidden/>
               </w:rPr>
-              <w:instrText xml:space="preserve"> PAGEREF _Toc222364682 \h </w:instrText>
+              <w:instrText xml:space="preserve"> PAGEREF _Toc222367078 \h </w:instrText>
             </w:r>
             <w:r>
               <w:rPr>
@@ -5908,7 +5908,7 @@
               <w14:ligatures w14:val="standardContextual"/>
             </w:rPr>
           </w:pPr>
-          <w:hyperlink w:anchor="_Toc222364683" w:history="1">
+          <w:hyperlink w:anchor="_Toc222367079" w:history="1">
             <w:r>
               <w:rPr>
                 <w:rStyle w:val="Hyperlink"/>
@@ -5953,7 +5953,7 @@
                 <w:noProof/>
                 <w:webHidden/>
               </w:rPr>
-              <w:instrText xml:space="preserve"> PAGEREF _Toc222364683 \h </w:instrText>
+              <w:instrText xml:space="preserve"> PAGEREF _Toc222367079 \h </w:instrText>
             </w:r>
             <w:r>
               <w:rPr>
@@ -5997,7 +5997,7 @@
               <w14:ligatures w14:val="standardContextual"/>
             </w:rPr>
           </w:pPr>
-          <w:hyperlink w:anchor="_Toc222364684" w:history="1">
+          <w:hyperlink w:anchor="_Toc222367080" w:history="1">
             <w:r>
               <w:rPr>
                 <w:rStyle w:val="Hyperlink"/>
@@ -6043,7 +6043,7 @@
                 <w:noProof/>
                 <w:webHidden/>
               </w:rPr>
-              <w:instrText xml:space="preserve"> PAGEREF _Toc222364684 \h </w:instrText>
+              <w:instrText xml:space="preserve"> PAGEREF _Toc222367080 \h </w:instrText>
             </w:r>
             <w:r>
               <w:rPr>
@@ -6086,7 +6086,7 @@
               <w14:ligatures w14:val="standardContextual"/>
             </w:rPr>
           </w:pPr>
-          <w:hyperlink w:anchor="_Toc222364685" w:history="1">
+          <w:hyperlink w:anchor="_Toc222367081" w:history="1">
             <w:r>
               <w:rPr>
                 <w:rStyle w:val="Hyperlink"/>
@@ -6131,7 +6131,7 @@
                 <w:noProof/>
                 <w:webHidden/>
               </w:rPr>
-              <w:instrText xml:space="preserve"> PAGEREF _Toc222364685 \h </w:instrText>
+              <w:instrText xml:space="preserve"> PAGEREF _Toc222367081 \h </w:instrText>
             </w:r>
             <w:r>
               <w:rPr>
@@ -6174,7 +6174,7 @@
               <w14:ligatures w14:val="standardContextual"/>
             </w:rPr>
           </w:pPr>
-          <w:hyperlink w:anchor="_Toc222364686" w:history="1">
+          <w:hyperlink w:anchor="_Toc222367082" w:history="1">
             <w:r>
               <w:rPr>
                 <w:rStyle w:val="Hyperlink"/>
@@ -6219,7 +6219,7 @@
                 <w:noProof/>
                 <w:webHidden/>
               </w:rPr>
-              <w:instrText xml:space="preserve"> PAGEREF _Toc222364686 \h </w:instrText>
+              <w:instrText xml:space="preserve"> PAGEREF _Toc222367082 \h </w:instrText>
             </w:r>
             <w:r>
               <w:rPr>
@@ -6262,7 +6262,7 @@
               <w14:ligatures w14:val="standardContextual"/>
             </w:rPr>
           </w:pPr>
-          <w:hyperlink w:anchor="_Toc222364687" w:history="1">
+          <w:hyperlink w:anchor="_Toc222367083" w:history="1">
             <w:r>
               <w:rPr>
                 <w:rStyle w:val="Hyperlink"/>
@@ -6307,7 +6307,7 @@
                 <w:noProof/>
                 <w:webHidden/>
               </w:rPr>
-              <w:instrText xml:space="preserve"> PAGEREF _Toc222364687 \h </w:instrText>
+              <w:instrText xml:space="preserve"> PAGEREF _Toc222367083 \h </w:instrText>
             </w:r>
             <w:r>
               <w:rPr>
@@ -6350,7 +6350,7 @@
               <w14:ligatures w14:val="standardContextual"/>
             </w:rPr>
           </w:pPr>
-          <w:hyperlink w:anchor="_Toc222364688" w:history="1">
+          <w:hyperlink w:anchor="_Toc222367084" w:history="1">
             <w:r>
               <w:rPr>
                 <w:rStyle w:val="Hyperlink"/>
@@ -6395,7 +6395,7 @@
                 <w:noProof/>
                 <w:webHidden/>
               </w:rPr>
-              <w:instrText xml:space="preserve"> PAGEREF _Toc222364688 \h </w:instrText>
+              <w:instrText xml:space="preserve"> PAGEREF _Toc222367084 \h </w:instrText>
             </w:r>
             <w:r>
               <w:rPr>
@@ -6438,7 +6438,7 @@
               <w14:ligatures w14:val="standardContextual"/>
             </w:rPr>
           </w:pPr>
-          <w:hyperlink w:anchor="_Toc222364689" w:history="1">
+          <w:hyperlink w:anchor="_Toc222367085" w:history="1">
             <w:r>
               <w:rPr>
                 <w:rStyle w:val="Hyperlink"/>
@@ -6483,7 +6483,7 @@
                 <w:noProof/>
                 <w:webHidden/>
               </w:rPr>
-              <w:instrText xml:space="preserve"> PAGEREF _Toc222364689 \h </w:instrText>
+              <w:instrText xml:space="preserve"> PAGEREF _Toc222367085 \h </w:instrText>
             </w:r>
             <w:r>
               <w:rPr>
@@ -6527,7 +6527,7 @@
               <w14:ligatures w14:val="standardContextual"/>
             </w:rPr>
           </w:pPr>
-          <w:hyperlink w:anchor="_Toc222364690" w:history="1">
+          <w:hyperlink w:anchor="_Toc222367086" w:history="1">
             <w:r>
               <w:rPr>
                 <w:rStyle w:val="Hyperlink"/>
@@ -6573,7 +6573,7 @@
                 <w:noProof/>
                 <w:webHidden/>
               </w:rPr>
-              <w:instrText xml:space="preserve"> PAGEREF _Toc222364690 \h </w:instrText>
+              <w:instrText xml:space="preserve"> PAGEREF _Toc222367086 \h </w:instrText>
             </w:r>
             <w:r>
               <w:rPr>
@@ -6617,7 +6617,7 @@
               <w14:ligatures w14:val="standardContextual"/>
             </w:rPr>
           </w:pPr>
-          <w:hyperlink w:anchor="_Toc222364691" w:history="1">
+          <w:hyperlink w:anchor="_Toc222367087" w:history="1">
             <w:r>
               <w:rPr>
                 <w:rStyle w:val="Hyperlink"/>
@@ -6663,7 +6663,7 @@
                 <w:noProof/>
                 <w:webHidden/>
               </w:rPr>
-              <w:instrText xml:space="preserve"> PAGEREF _Toc222364691 \h </w:instrText>
+              <w:instrText xml:space="preserve"> PAGEREF _Toc222367087 \h </w:instrText>
             </w:r>
             <w:r>
               <w:rPr>
@@ -6707,7 +6707,7 @@
               <w14:ligatures w14:val="standardContextual"/>
             </w:rPr>
           </w:pPr>
-          <w:hyperlink w:anchor="_Toc222364692" w:history="1">
+          <w:hyperlink w:anchor="_Toc222367088" w:history="1">
             <w:r>
               <w:rPr>
                 <w:rStyle w:val="Hyperlink"/>
@@ -6753,7 +6753,7 @@
                 <w:noProof/>
                 <w:webHidden/>
               </w:rPr>
-              <w:instrText xml:space="preserve"> PAGEREF _Toc222364692 \h </w:instrText>
+              <w:instrText xml:space="preserve"> PAGEREF _Toc222367088 \h </w:instrText>
             </w:r>
             <w:r>
               <w:rPr>
@@ -6797,7 +6797,7 @@
               <w14:ligatures w14:val="standardContextual"/>
             </w:rPr>
           </w:pPr>
-          <w:hyperlink w:anchor="_Toc222364693" w:history="1">
+          <w:hyperlink w:anchor="_Toc222367089" w:history="1">
             <w:r>
               <w:rPr>
                 <w:rStyle w:val="Hyperlink"/>
@@ -6843,7 +6843,7 @@
                 <w:noProof/>
                 <w:webHidden/>
               </w:rPr>
-              <w:instrText xml:space="preserve"> PAGEREF _Toc222364693 \h </w:instrText>
+              <w:instrText xml:space="preserve"> PAGEREF _Toc222367089 \h </w:instrText>
             </w:r>
             <w:r>
               <w:rPr>
@@ -6929,7 +6929,7 @@
           <w:noProof/>
         </w:rPr>
         <w:drawing>
-          <wp:inline distT="0" distB="0" distL="0" distR="0" wp14:anchorId="41B7A004" wp14:editId="3C828DF9">
+          <wp:inline distT="0" distB="0" distL="0" distR="0" wp14:anchorId="262D88B0" wp14:editId="3BE17F03">
             <wp:extent cx="5760000" cy="5396905"/>
             <wp:effectExtent l="0" t="0" r="0" b="0"/>
             <wp:docPr id="11" name="Picture 11"/>
@@ -6972,7 +6972,7 @@
         </w:rPr>
         <w:lastRenderedPageBreak/>
         <w:drawing>
-          <wp:inline distT="0" distB="0" distL="0" distR="0" wp14:anchorId="778D5F19" wp14:editId="05863387">
+          <wp:inline distT="0" distB="0" distL="0" distR="0" wp14:anchorId="54D25CF9" wp14:editId="25458FDB">
             <wp:extent cx="5760000" cy="4328454"/>
             <wp:effectExtent l="0" t="0" r="0" b="0"/>
             <wp:docPr id="12" name="Picture 12"/>
@@ -7015,7 +7015,7 @@
         </w:rPr>
         <w:lastRenderedPageBreak/>
         <w:drawing>
-          <wp:inline distT="0" distB="0" distL="0" distR="0" wp14:anchorId="087375D2" wp14:editId="507BC078">
+          <wp:inline distT="0" distB="0" distL="0" distR="0" wp14:anchorId="78AC7E66" wp14:editId="0C7A17F4">
             <wp:extent cx="5760000" cy="5640801"/>
             <wp:effectExtent l="0" t="0" r="0" b="0"/>
             <wp:docPr id="13" name="Picture 13"/>
@@ -7058,7 +7058,7 @@
         </w:rPr>
         <w:lastRenderedPageBreak/>
         <w:drawing>
-          <wp:inline distT="0" distB="0" distL="0" distR="0" wp14:anchorId="3693AADD" wp14:editId="5A0EB002">
+          <wp:inline distT="0" distB="0" distL="0" distR="0" wp14:anchorId="42F599B9" wp14:editId="63171CE1">
             <wp:extent cx="5760000" cy="5280317"/>
             <wp:effectExtent l="0" t="0" r="0" b="0"/>
             <wp:docPr id="14" name="Picture 14"/>
@@ -7101,7 +7101,7 @@
         </w:rPr>
         <w:lastRenderedPageBreak/>
         <w:drawing>
-          <wp:inline distT="0" distB="0" distL="0" distR="0" wp14:anchorId="008320C3" wp14:editId="418C78C2">
+          <wp:inline distT="0" distB="0" distL="0" distR="0" wp14:anchorId="08BBD94E" wp14:editId="298C3897">
             <wp:extent cx="5760000" cy="5446578"/>
             <wp:effectExtent l="0" t="0" r="0" b="0"/>
             <wp:docPr id="15" name="Picture 15"/>
@@ -7141,7 +7141,7 @@
       <w:pPr>
         <w:pStyle w:val="Heading1"/>
       </w:pPr>
-      <w:bookmarkStart w:id="0" w:name="_Toc222364620"/>
+      <w:bookmarkStart w:id="0" w:name="_Toc222367016"/>
       <w:r>
         <w:t>Service overview</w:t>
       </w:r>
@@ -7161,7 +7161,7 @@
       <w:pPr>
         <w:pStyle w:val="Heading2"/>
       </w:pPr>
-      <w:bookmarkStart w:id="1" w:name="_Toc222364621"/>
+      <w:bookmarkStart w:id="1" w:name="_Toc222367017"/>
       <w:r>
         <w:lastRenderedPageBreak/>
         <w:t>Two Steps approach + Final Clean-Up</w:t>
@@ -7172,7 +7172,7 @@
       <w:pPr>
         <w:pStyle w:val="Heading3"/>
       </w:pPr>
-      <w:bookmarkStart w:id="2" w:name="_Toc222364622"/>
+      <w:bookmarkStart w:id="2" w:name="_Toc222367018"/>
       <w:r>
         <w:t>Step1, before SSB retune including neighboring sites</w:t>
       </w:r>
@@ -7214,7 +7214,7 @@
       <w:pPr>
         <w:pStyle w:val="Heading3"/>
       </w:pPr>
-      <w:bookmarkStart w:id="3" w:name="_Toc222364623"/>
+      <w:bookmarkStart w:id="3" w:name="_Toc222367019"/>
       <w:r>
         <w:t>Step2, SSB retune cluster</w:t>
       </w:r>
@@ -7320,7 +7320,7 @@
       <w:pPr>
         <w:pStyle w:val="Heading3"/>
       </w:pPr>
-      <w:bookmarkStart w:id="4" w:name="_Toc222364624"/>
+      <w:bookmarkStart w:id="4" w:name="_Toc222367020"/>
       <w:r>
         <w:t>Final Cleanup (after all clusters done in a region and no borders with old SSB)</w:t>
       </w:r>
@@ -7370,7 +7370,7 @@
       <w:pPr>
         <w:pStyle w:val="Heading2"/>
       </w:pPr>
-      <w:bookmarkStart w:id="5" w:name="_Toc222364625"/>
+      <w:bookmarkStart w:id="5" w:name="_Toc222367021"/>
       <w:r>
         <w:t>Coexistence of old &amp; new SSB:</w:t>
       </w:r>
@@ -7450,7 +7450,7 @@
       <w:pPr>
         <w:pStyle w:val="Heading2"/>
       </w:pPr>
-      <w:bookmarkStart w:id="6" w:name="_Toc222364626"/>
+      <w:bookmarkStart w:id="6" w:name="_Toc222367022"/>
       <w:r>
         <w:t>Clusters definition and pre-checks</w:t>
       </w:r>
@@ -7691,7 +7691,7 @@
       <w:pPr>
         <w:pStyle w:val="Heading1"/>
       </w:pPr>
-      <w:bookmarkStart w:id="7" w:name="_Toc222364627"/>
+      <w:bookmarkStart w:id="7" w:name="_Toc222367023"/>
       <w:r>
         <w:lastRenderedPageBreak/>
         <w:t>Tool overview</w:t>
@@ -7788,7 +7788,7 @@
       <w:pPr>
         <w:pStyle w:val="Heading2"/>
       </w:pPr>
-      <w:bookmarkStart w:id="8" w:name="_Toc222364628"/>
+      <w:bookmarkStart w:id="8" w:name="_Toc222367024"/>
       <w:r>
         <w:t>Repository technical architecture</w:t>
       </w:r>
@@ -7798,7 +7798,7 @@
       <w:pPr>
         <w:pStyle w:val="Heading3"/>
       </w:pPr>
-      <w:bookmarkStart w:id="9" w:name="_Toc222364629"/>
+      <w:bookmarkStart w:id="9" w:name="_Toc222367025"/>
       <w:r>
         <w:t>Orchestration core</w:t>
       </w:r>
@@ -7816,7 +7816,7 @@
       <w:pPr>
         <w:pStyle w:val="Heading3"/>
       </w:pPr>
-      <w:bookmarkStart w:id="10" w:name="_Toc222364630"/>
+      <w:bookmarkStart w:id="10" w:name="_Toc222367026"/>
       <w:r>
         <w:t>Main modules files</w:t>
       </w:r>
@@ -7866,7 +7866,7 @@
       <w:pPr>
         <w:pStyle w:val="Heading3"/>
       </w:pPr>
-      <w:bookmarkStart w:id="11" w:name="_Toc222364631"/>
+      <w:bookmarkStart w:id="11" w:name="_Toc222367027"/>
       <w:r>
         <w:t>Common layer and utilities</w:t>
       </w:r>
@@ -7892,7 +7892,7 @@
       <w:pPr>
         <w:pStyle w:val="Heading2"/>
       </w:pPr>
-      <w:bookmarkStart w:id="12" w:name="_Toc222364632"/>
+      <w:bookmarkStart w:id="12" w:name="_Toc222367028"/>
       <w:r>
         <w:lastRenderedPageBreak/>
         <w:t>Inputs, outputs, and content per module</w:t>
@@ -7903,7 +7903,7 @@
       <w:pPr>
         <w:pStyle w:val="Heading3"/>
       </w:pPr>
-      <w:bookmarkStart w:id="13" w:name="_Toc222364633"/>
+      <w:bookmarkStart w:id="13" w:name="_Toc222367029"/>
       <w:r>
         <w:t>Tool Inputs</w:t>
       </w:r>
@@ -7918,7 +7918,7 @@
       <w:pPr>
         <w:pStyle w:val="Heading3"/>
       </w:pPr>
-      <w:bookmarkStart w:id="14" w:name="_Toc222364634"/>
+      <w:bookmarkStart w:id="14" w:name="_Toc222367030"/>
       <w:r>
         <w:t>Tool Outputs</w:t>
       </w:r>
@@ -7933,7 +7933,7 @@
       <w:pPr>
         <w:pStyle w:val="Heading2"/>
       </w:pPr>
-      <w:bookmarkStart w:id="15" w:name="_Toc222364635"/>
+      <w:bookmarkStart w:id="15" w:name="_Toc222367031"/>
       <w:r>
         <w:t>Execution Modes and Versioning</w:t>
       </w:r>
@@ -8000,7 +8000,7 @@
       <w:pPr>
         <w:pStyle w:val="Heading1"/>
       </w:pPr>
-      <w:bookmarkStart w:id="16" w:name="_Toc222364636"/>
+      <w:bookmarkStart w:id="16" w:name="_Toc222367032"/>
       <w:r>
         <w:lastRenderedPageBreak/>
         <w:t>Ccontent per module</w:t>
@@ -8011,7 +8011,7 @@
       <w:pPr>
         <w:pStyle w:val="Heading2"/>
       </w:pPr>
-      <w:bookmarkStart w:id="17" w:name="_Toc222364637"/>
+      <w:bookmarkStart w:id="17" w:name="_Toc222367033"/>
       <w:r>
         <w:t>Module 0 — Update Network Frequencies</w:t>
       </w:r>
@@ -8021,7 +8021,7 @@
       <w:pPr>
         <w:pStyle w:val="Heading3"/>
       </w:pPr>
-      <w:bookmarkStart w:id="18" w:name="_Toc222364638"/>
+      <w:bookmarkStart w:id="18" w:name="_Toc222367034"/>
       <w:r>
         <w:t>Input</w:t>
       </w:r>
@@ -8047,7 +8047,7 @@
       <w:pPr>
         <w:pStyle w:val="Heading3"/>
       </w:pPr>
-      <w:bookmarkStart w:id="19" w:name="_Toc222364639"/>
+      <w:bookmarkStart w:id="19" w:name="_Toc222367035"/>
       <w:r>
         <w:t>Process</w:t>
       </w:r>
@@ -8089,7 +8089,7 @@
       <w:pPr>
         <w:pStyle w:val="Heading3"/>
       </w:pPr>
-      <w:bookmarkStart w:id="20" w:name="_Toc222364640"/>
+      <w:bookmarkStart w:id="20" w:name="_Toc222367036"/>
       <w:r>
         <w:t>Output</w:t>
       </w:r>
@@ -8115,7 +8115,7 @@
       <w:pPr>
         <w:pStyle w:val="Heading3"/>
       </w:pPr>
-      <w:bookmarkStart w:id="21" w:name="_Toc222364641"/>
+      <w:bookmarkStart w:id="21" w:name="_Toc222367037"/>
       <w:r>
         <w:t>Detailed implementation notes</w:t>
       </w:r>
@@ -8174,7 +8174,7 @@
       <w:pPr>
         <w:pStyle w:val="Heading3"/>
       </w:pPr>
-      <w:bookmarkStart w:id="22" w:name="_Toc222364642"/>
+      <w:bookmarkStart w:id="22" w:name="_Toc222367038"/>
       <w:r>
         <w:t>Impact on GUI and Web Interface</w:t>
       </w:r>
@@ -8221,7 +8221,7 @@
       <w:pPr>
         <w:pStyle w:val="Heading2"/>
       </w:pPr>
-      <w:bookmarkStart w:id="23" w:name="_Toc222364643"/>
+      <w:bookmarkStart w:id="23" w:name="_Toc222367039"/>
       <w:r>
         <w:t>Module 1 — Configuration Audit &amp; Logs Parser</w:t>
       </w:r>
@@ -8241,7 +8241,7 @@
       <w:pPr>
         <w:pStyle w:val="Heading3"/>
       </w:pPr>
-      <w:bookmarkStart w:id="24" w:name="_Toc222364644"/>
+      <w:bookmarkStart w:id="24" w:name="_Toc222367040"/>
       <w:r>
         <w:t>Execution Modes</w:t>
       </w:r>
@@ -8272,7 +8272,7 @@
       <w:pPr>
         <w:pStyle w:val="Heading3"/>
       </w:pPr>
-      <w:bookmarkStart w:id="25" w:name="_Toc222364645"/>
+      <w:bookmarkStart w:id="25" w:name="_Toc222367041"/>
       <w:r>
         <w:t>Inputs</w:t>
       </w:r>
@@ -8402,7 +8402,7 @@
       <w:pPr>
         <w:pStyle w:val="Heading3"/>
       </w:pPr>
-      <w:bookmarkStart w:id="26" w:name="_Toc222364646"/>
+      <w:bookmarkStart w:id="26" w:name="_Toc222367042"/>
       <w:r>
         <w:t>Process</w:t>
       </w:r>
@@ -8461,7 +8461,7 @@
       <w:pPr>
         <w:pStyle w:val="Heading3"/>
       </w:pPr>
-      <w:bookmarkStart w:id="27" w:name="_Toc222364647"/>
+      <w:bookmarkStart w:id="27" w:name="_Toc222367043"/>
       <w:r>
         <w:t>Outputs</w:t>
       </w:r>
@@ -8551,7 +8551,7 @@
       <w:pPr>
         <w:pStyle w:val="Heading3"/>
       </w:pPr>
-      <w:bookmarkStart w:id="28" w:name="_Toc222364648"/>
+      <w:bookmarkStart w:id="28" w:name="_Toc222367044"/>
       <w:r>
         <w:t>Main semantic content</w:t>
       </w:r>
@@ -8615,7 +8615,7 @@
       <w:pPr>
         <w:pStyle w:val="Heading2"/>
       </w:pPr>
-      <w:bookmarkStart w:id="29" w:name="_Toc222364649"/>
+      <w:bookmarkStart w:id="29" w:name="_Toc222367045"/>
       <w:r>
         <w:t>Module 2 — Consistency Check (manual Pre/Post)</w:t>
       </w:r>
@@ -8635,7 +8635,7 @@
       <w:pPr>
         <w:pStyle w:val="Heading3"/>
       </w:pPr>
-      <w:bookmarkStart w:id="30" w:name="_Toc222364650"/>
+      <w:bookmarkStart w:id="30" w:name="_Toc222367046"/>
       <w:r>
         <w:t>Execution Modes</w:t>
       </w:r>
@@ -8661,7 +8661,7 @@
       <w:pPr>
         <w:pStyle w:val="Heading3"/>
       </w:pPr>
-      <w:bookmarkStart w:id="31" w:name="_Toc222364651"/>
+      <w:bookmarkStart w:id="31" w:name="_Toc222367047"/>
       <w:r>
         <w:t>Inputs</w:t>
       </w:r>
@@ -8704,7 +8704,7 @@
       <w:pPr>
         <w:pStyle w:val="Heading3"/>
       </w:pPr>
-      <w:bookmarkStart w:id="32" w:name="_Toc222364652"/>
+      <w:bookmarkStart w:id="32" w:name="_Toc222367048"/>
       <w:r>
         <w:t>Process</w:t>
       </w:r>
@@ -8814,7 +8814,7 @@
       <w:pPr>
         <w:pStyle w:val="Heading3"/>
       </w:pPr>
-      <w:bookmarkStart w:id="33" w:name="_Toc222364653"/>
+      <w:bookmarkStart w:id="33" w:name="_Toc222367049"/>
       <w:r>
         <w:t>Outputs</w:t>
       </w:r>
@@ -8920,7 +8920,7 @@
       <w:pPr>
         <w:pStyle w:val="Heading3"/>
       </w:pPr>
-      <w:bookmarkStart w:id="34" w:name="_Toc222364654"/>
+      <w:bookmarkStart w:id="34" w:name="_Toc222367050"/>
       <w:r>
         <w:t>Missing Relations</w:t>
       </w:r>
@@ -8935,7 +8935,7 @@
       <w:pPr>
         <w:pStyle w:val="Heading3"/>
       </w:pPr>
-      <w:bookmarkStart w:id="35" w:name="_Toc222364655"/>
+      <w:bookmarkStart w:id="35" w:name="_Toc222367051"/>
       <w:r>
         <w:t>New Relations</w:t>
       </w:r>
@@ -8950,7 +8950,7 @@
       <w:pPr>
         <w:pStyle w:val="Heading3"/>
       </w:pPr>
-      <w:bookmarkStart w:id="36" w:name="_Toc222364656"/>
+      <w:bookmarkStart w:id="36" w:name="_Toc222367052"/>
       <w:r>
         <w:lastRenderedPageBreak/>
         <w:t>Parameters Discrepancies</w:t>
@@ -8966,7 +8966,7 @@
       <w:pPr>
         <w:pStyle w:val="Heading3"/>
       </w:pPr>
-      <w:bookmarkStart w:id="37" w:name="_Toc222364657"/>
+      <w:bookmarkStart w:id="37" w:name="_Toc222367053"/>
       <w:r>
         <w:t>Frequency Discrepancies (SSB)</w:t>
       </w:r>
@@ -8981,7 +8981,7 @@
       <w:pPr>
         <w:pStyle w:val="Heading2"/>
       </w:pPr>
-      <w:bookmarkStart w:id="38" w:name="_Toc222364658"/>
+      <w:bookmarkStart w:id="38" w:name="_Toc222367054"/>
       <w:r>
         <w:t>Module 3 — Consistency Check Bulk (automatic Pre/Post detection by market)</w:t>
       </w:r>
@@ -8991,7 +8991,7 @@
       <w:pPr>
         <w:pStyle w:val="Heading3"/>
       </w:pPr>
-      <w:bookmarkStart w:id="39" w:name="_Toc222364659"/>
+      <w:bookmarkStart w:id="39" w:name="_Toc222367055"/>
       <w:r>
         <w:t>Inputs</w:t>
       </w:r>
@@ -9009,7 +9009,7 @@
       <w:pPr>
         <w:pStyle w:val="Heading3"/>
       </w:pPr>
-      <w:bookmarkStart w:id="40" w:name="_Toc222364660"/>
+      <w:bookmarkStart w:id="40" w:name="_Toc222367056"/>
       <w:r>
         <w:t>Process</w:t>
       </w:r>
@@ -9043,7 +9043,7 @@
       <w:pPr>
         <w:pStyle w:val="Heading3"/>
       </w:pPr>
-      <w:bookmarkStart w:id="41" w:name="_Toc222364661"/>
+      <w:bookmarkStart w:id="41" w:name="_Toc222367057"/>
       <w:r>
         <w:t>Outputs</w:t>
       </w:r>
@@ -9069,7 +9069,7 @@
       <w:pPr>
         <w:pStyle w:val="Heading2"/>
       </w:pPr>
-      <w:bookmarkStart w:id="42" w:name="_Toc222364662"/>
+      <w:bookmarkStart w:id="42" w:name="_Toc222367058"/>
       <w:r>
         <w:t>Module 4 — Final Clean-Up</w:t>
       </w:r>
@@ -9079,7 +9079,7 @@
       <w:pPr>
         <w:pStyle w:val="Heading3"/>
       </w:pPr>
-      <w:bookmarkStart w:id="43" w:name="_Toc222364663"/>
+      <w:bookmarkStart w:id="43" w:name="_Toc222367059"/>
       <w:r>
         <w:t>Inputs</w:t>
       </w:r>
@@ -9097,7 +9097,7 @@
       <w:pPr>
         <w:pStyle w:val="Heading3"/>
       </w:pPr>
-      <w:bookmarkStart w:id="44" w:name="_Toc222364664"/>
+      <w:bookmarkStart w:id="44" w:name="_Toc222367060"/>
       <w:r>
         <w:t>Process</w:t>
       </w:r>
@@ -9115,7 +9115,7 @@
       <w:pPr>
         <w:pStyle w:val="Heading3"/>
       </w:pPr>
-      <w:bookmarkStart w:id="45" w:name="_Toc222364665"/>
+      <w:bookmarkStart w:id="45" w:name="_Toc222367061"/>
       <w:r>
         <w:lastRenderedPageBreak/>
         <w:t>Outputs</w:t>
@@ -9139,7 +9139,7 @@
       <w:pPr>
         <w:pStyle w:val="Heading1"/>
       </w:pPr>
-      <w:bookmarkStart w:id="46" w:name="_Toc222364666"/>
+      <w:bookmarkStart w:id="46" w:name="_Toc222367062"/>
       <w:r>
         <w:lastRenderedPageBreak/>
         <w:t>Configuration Audit module in detail</w:t>
@@ -9150,7 +9150,7 @@
       <w:pPr>
         <w:pStyle w:val="Heading2"/>
       </w:pPr>
-      <w:bookmarkStart w:id="47" w:name="_Toc222364667"/>
+      <w:bookmarkStart w:id="47" w:name="_Toc222367063"/>
       <w:r>
         <w:t>SummaryAudit checks philosophy</w:t>
       </w:r>
@@ -9189,7 +9189,7 @@
       <w:pPr>
         <w:pStyle w:val="Heading2"/>
       </w:pPr>
-      <w:bookmarkStart w:id="48" w:name="_Toc222364668"/>
+      <w:bookmarkStart w:id="48" w:name="_Toc222367064"/>
       <w:r>
         <w:t>Operational meaning of SummaryAudit rows</w:t>
       </w:r>
@@ -9305,7 +9305,7 @@
       <w:pPr>
         <w:pStyle w:val="Heading2"/>
       </w:pPr>
-      <w:bookmarkStart w:id="49" w:name="_Toc222364669"/>
+      <w:bookmarkStart w:id="49" w:name="_Toc222367065"/>
       <w:r>
         <w:t>SummaryAudit checks catalog</w:t>
       </w:r>
@@ -9315,7 +9315,7 @@
       <w:pPr>
         <w:pStyle w:val="Heading2"/>
       </w:pPr>
-      <w:bookmarkStart w:id="50" w:name="_Toc222364670"/>
+      <w:bookmarkStart w:id="50" w:name="_Toc222367066"/>
       <w:r>
         <w:t>MeContext Audit</w:t>
       </w:r>
@@ -9547,7 +9547,7 @@
       <w:pPr>
         <w:pStyle w:val="Heading2"/>
       </w:pPr>
-      <w:bookmarkStart w:id="51" w:name="_Toc222364671"/>
+      <w:bookmarkStart w:id="51" w:name="_Toc222367067"/>
       <w:r>
         <w:lastRenderedPageBreak/>
         <w:t>NR Frequency Audit / NR Frequency Inconsistencies</w:t>
@@ -11117,7 +11117,7 @@
       <w:pPr>
         <w:pStyle w:val="Heading2"/>
       </w:pPr>
-      <w:bookmarkStart w:id="52" w:name="_Toc222364672"/>
+      <w:bookmarkStart w:id="52" w:name="_Toc222367068"/>
       <w:r>
         <w:t>LTE Frequency Audit / LTE Frequency Inconsistencies</w:t>
       </w:r>
@@ -12028,7 +12028,7 @@
       <w:pPr>
         <w:pStyle w:val="Heading2"/>
       </w:pPr>
-      <w:bookmarkStart w:id="53" w:name="_Toc222364673"/>
+      <w:bookmarkStart w:id="53" w:name="_Toc222367069"/>
       <w:r>
         <w:t>Termpoint Audit / Termpoint Inconsistencies</w:t>
       </w:r>
@@ -12495,7 +12495,7 @@
       <w:pPr>
         <w:pStyle w:val="Heading2"/>
       </w:pPr>
-      <w:bookmarkStart w:id="54" w:name="_Toc222364674"/>
+      <w:bookmarkStart w:id="54" w:name="_Toc222367070"/>
       <w:r>
         <w:t>ENDC Audit / ENDC Inconsistencies</w:t>
       </w:r>
@@ -13262,7 +13262,7 @@
       <w:pPr>
         <w:pStyle w:val="Heading2"/>
       </w:pPr>
-      <w:bookmarkStart w:id="55" w:name="_Toc222364675"/>
+      <w:bookmarkStart w:id="55" w:name="_Toc222367071"/>
       <w:r>
         <w:t>Cardinalities Audit / Inconsistencies</w:t>
       </w:r>
@@ -13792,7 +13792,7 @@
       <w:pPr>
         <w:pStyle w:val="Heading2"/>
       </w:pPr>
-      <w:bookmarkStart w:id="56" w:name="_Toc222364676"/>
+      <w:bookmarkStart w:id="56" w:name="_Toc222367072"/>
       <w:r>
         <w:t>Profiles Audit (if enabled)</w:t>
       </w:r>
@@ -15754,7 +15754,7 @@
       <w:pPr>
         <w:pStyle w:val="Heading2"/>
       </w:pPr>
-      <w:bookmarkStart w:id="57" w:name="_Toc222364677"/>
+      <w:bookmarkStart w:id="57" w:name="_Toc222367073"/>
       <w:r>
         <w:t>Detailed check execution order and gating rules</w:t>
       </w:r>
@@ -15953,7 +15953,7 @@
       <w:pPr>
         <w:pStyle w:val="Heading2"/>
       </w:pPr>
-      <w:bookmarkStart w:id="58" w:name="_Toc222364678"/>
+      <w:bookmarkStart w:id="58" w:name="_Toc222367074"/>
       <w:r>
         <w:t>Additional columns injected into parsed MO sheets</w:t>
       </w:r>
@@ -15968,7 +15968,7 @@
       <w:pPr>
         <w:pStyle w:val="Heading3"/>
       </w:pPr>
-      <w:bookmarkStart w:id="59" w:name="_Toc222364679"/>
+      <w:bookmarkStart w:id="59" w:name="_Toc222367075"/>
       <w:r>
         <w:t>"MeContext" enrichment (main planning helper)</w:t>
       </w:r>
@@ -16184,7 +16184,7 @@
       <w:pPr>
         <w:pStyle w:val="Heading3"/>
       </w:pPr>
-      <w:bookmarkStart w:id="60" w:name="_Toc222364680"/>
+      <w:bookmarkStart w:id="60" w:name="_Toc222367076"/>
       <w:r>
         <w:t>"NRCellRelation" and "GUtranCellRelation" enrichment</w:t>
       </w:r>
@@ -16232,7 +16232,7 @@
       <w:pPr>
         <w:pStyle w:val="Heading3"/>
       </w:pPr>
-      <w:bookmarkStart w:id="61" w:name="_Toc222364681"/>
+      <w:bookmarkStart w:id="61" w:name="_Toc222367077"/>
       <w:r>
         <w:t>"ExternalNRCellCU" and "ExternalGUtranCell" enrichment</w:t>
       </w:r>
@@ -16266,7 +16266,7 @@
       <w:pPr>
         <w:pStyle w:val="Heading3"/>
       </w:pPr>
-      <w:bookmarkStart w:id="62" w:name="_Toc222364682"/>
+      <w:bookmarkStart w:id="62" w:name="_Toc222367078"/>
       <w:r>
         <w:t>"TermPointToGNodeB" / "TermPointToGNB" enrichment</w:t>
       </w:r>
@@ -16292,7 +16292,7 @@
       <w:pPr>
         <w:pStyle w:val="Heading2"/>
       </w:pPr>
-      <w:bookmarkStart w:id="63" w:name="_Toc222364683"/>
+      <w:bookmarkStart w:id="63" w:name="_Toc222367079"/>
       <w:r>
         <w:t>Key SummaryAudit checks by source table (implementation-level)</w:t>
       </w:r>
@@ -16805,7 +16805,7 @@
       <w:pPr>
         <w:pStyle w:val="Heading1"/>
       </w:pPr>
-      <w:bookmarkStart w:id="64" w:name="_Toc222364684"/>
+      <w:bookmarkStart w:id="64" w:name="_Toc222367080"/>
       <w:r>
         <w:lastRenderedPageBreak/>
         <w:t>Consistency Check module in detail</w:t>
@@ -16816,7 +16816,7 @@
       <w:pPr>
         <w:pStyle w:val="Heading2"/>
       </w:pPr>
-      <w:bookmarkStart w:id="65" w:name="_Toc222364685"/>
+      <w:bookmarkStart w:id="65" w:name="_Toc222367081"/>
       <w:r>
         <w:t>Filtering by non-retuned nodes</w:t>
       </w:r>
@@ -16831,7 +16831,7 @@
       <w:pPr>
         <w:pStyle w:val="Heading2"/>
       </w:pPr>
-      <w:bookmarkStart w:id="66" w:name="_Toc222364686"/>
+      <w:bookmarkStart w:id="66" w:name="_Toc222367082"/>
       <w:r>
         <w:t>How it detects parameter discrepancies</w:t>
       </w:r>
@@ -16905,7 +16905,7 @@
       <w:pPr>
         <w:pStyle w:val="Heading2"/>
       </w:pPr>
-      <w:bookmarkStart w:id="67" w:name="_Toc222364687"/>
+      <w:bookmarkStart w:id="67" w:name="_Toc222367083"/>
       <w:r>
         <w:t>How it detects frequency discrepancies</w:t>
       </w:r>
@@ -16984,7 +16984,7 @@
       <w:pPr>
         <w:pStyle w:val="Heading2"/>
       </w:pPr>
-      <w:bookmarkStart w:id="68" w:name="_Toc222364688"/>
+      <w:bookmarkStart w:id="68" w:name="_Toc222367084"/>
       <w:r>
         <w:t>How it detects neighbor discrepancies</w:t>
       </w:r>
@@ -17041,7 +17041,7 @@
       <w:pPr>
         <w:pStyle w:val="Heading2"/>
       </w:pPr>
-      <w:bookmarkStart w:id="69" w:name="_Toc222364689"/>
+      <w:bookmarkStart w:id="69" w:name="_Toc222367085"/>
       <w:r>
         <w:t>Content of each ConsistencyChecks output sheet</w:t>
       </w:r>
@@ -17197,7 +17197,7 @@
       <w:pPr>
         <w:pStyle w:val="Heading1"/>
       </w:pPr>
-      <w:bookmarkStart w:id="70" w:name="_Toc222364690"/>
+      <w:bookmarkStart w:id="70" w:name="_Toc222367086"/>
       <w:r>
         <w:lastRenderedPageBreak/>
         <w:t>Quick module reference</w:t>
@@ -17554,7 +17554,7 @@
       <w:pPr>
         <w:pStyle w:val="Heading1"/>
       </w:pPr>
-      <w:bookmarkStart w:id="71" w:name="_Toc222364691"/>
+      <w:bookmarkStart w:id="71" w:name="_Toc222367087"/>
       <w:r>
         <w:lastRenderedPageBreak/>
         <w:t>Inputs Naming Convention</w:t>
@@ -17707,7 +17707,7 @@
       <w:pPr>
         <w:pStyle w:val="Heading1"/>
       </w:pPr>
-      <w:bookmarkStart w:id="72" w:name="_Toc222364692"/>
+      <w:bookmarkStart w:id="72" w:name="_Toc222367088"/>
       <w:r>
         <w:lastRenderedPageBreak/>
         <w:t>Operational Best Practices</w:t>
@@ -17788,7 +17788,7 @@
       <w:pPr>
         <w:pStyle w:val="Heading1"/>
       </w:pPr>
-      <w:bookmarkStart w:id="73" w:name="_Toc222364693"/>
+      <w:bookmarkStart w:id="73" w:name="_Toc222367089"/>
       <w:r>
         <w:lastRenderedPageBreak/>
         <w:t>Known limitations and considerations</w:t>
@@ -17929,7 +17929,7 @@
         <w:noProof/>
       </w:rPr>
       <w:drawing>
-        <wp:anchor distT="0" distB="0" distL="0" distR="0" simplePos="0" relativeHeight="251661312" behindDoc="0" locked="0" layoutInCell="1" allowOverlap="1" wp14:anchorId="31BD1FBC" wp14:editId="3F774CE2">
+        <wp:anchor distT="0" distB="0" distL="0" distR="0" simplePos="0" relativeHeight="251661312" behindDoc="0" locked="0" layoutInCell="1" allowOverlap="1" wp14:anchorId="413D3FBC" wp14:editId="65C2D474">
           <wp:simplePos x="0" y="0"/>
           <wp:positionH relativeFrom="page">
             <wp:posOffset>6840855</wp:posOffset>
@@ -18834,7 +18834,7 @@
         <w:noProof/>
       </w:rPr>
       <w:drawing>
-        <wp:anchor distT="0" distB="0" distL="0" distR="0" simplePos="0" relativeHeight="251659264" behindDoc="0" locked="0" layoutInCell="1" allowOverlap="1" wp14:anchorId="5ECD4EEB" wp14:editId="05597EE4">
+        <wp:anchor distT="0" distB="0" distL="0" distR="0" simplePos="0" relativeHeight="251659264" behindDoc="0" locked="0" layoutInCell="1" allowOverlap="1" wp14:anchorId="7E5D5914" wp14:editId="5E2F4688">
           <wp:simplePos x="0" y="0"/>
           <wp:positionH relativeFrom="page">
             <wp:posOffset>6840855</wp:posOffset>
@@ -48278,6 +48278,7 @@
     <w:rsid w:val="008400D7"/>
     <w:rsid w:val="0084135F"/>
     <w:rsid w:val="0084672C"/>
+    <w:rsid w:val="00854B36"/>
     <w:rsid w:val="00890E37"/>
     <w:rsid w:val="008B75D0"/>
     <w:rsid w:val="008C09C2"/>
@@ -48327,7 +48328,6 @@
     <w:rsid w:val="00F06CE5"/>
     <w:rsid w:val="00F24A66"/>
     <w:rsid w:val="00F25B76"/>
-    <w:rsid w:val="00F609BD"/>
     <w:rsid w:val="00F66BB2"/>
     <w:rsid w:val="00F73669"/>
     <w:rsid w:val="00F73821"/>

</xml_diff>

<commit_message>
- Updated tool screenshots
</commit_message>
<xml_diff>
--- a/help/User-Guide-SSB-Retuning-Automations-v0.7.6.docx
+++ b/help/User-Guide-SSB-Retuning-Automations-v0.7.6.docx
@@ -15,7 +15,7 @@
           <w:noProof/>
         </w:rPr>
         <w:drawing>
-          <wp:anchor distT="0" distB="0" distL="114300" distR="114300" simplePos="0" relativeHeight="251658240" behindDoc="0" locked="0" layoutInCell="1" allowOverlap="1" wp14:anchorId="07B3B9F2" wp14:editId="14F11EC1">
+          <wp:anchor distT="0" distB="0" distL="114300" distR="114300" simplePos="0" relativeHeight="251658240" behindDoc="0" locked="0" layoutInCell="1" allowOverlap="1" wp14:anchorId="3B75CE31" wp14:editId="3173F80E">
             <wp:simplePos x="1582472" y="2276669"/>
             <wp:positionH relativeFrom="column">
               <wp:align>left</wp:align>
@@ -357,7 +357,7 @@
             </w:rPr>
             <w:fldChar w:fldCharType="separate"/>
           </w:r>
-          <w:hyperlink w:anchor="_Toc222422985" w:history="1">
+          <w:hyperlink w:anchor="_Toc222448780" w:history="1">
             <w:r>
               <w:rPr>
                 <w:rStyle w:val="Hyperlink"/>
@@ -403,7 +403,7 @@
                 <w:noProof/>
                 <w:webHidden/>
               </w:rPr>
-              <w:instrText xml:space="preserve"> PAGEREF _Toc222422985 \h </w:instrText>
+              <w:instrText xml:space="preserve"> PAGEREF _Toc222448780 \h </w:instrText>
             </w:r>
             <w:r>
               <w:rPr>
@@ -446,7 +446,7 @@
               <w14:ligatures w14:val="standardContextual"/>
             </w:rPr>
           </w:pPr>
-          <w:hyperlink w:anchor="_Toc222422986" w:history="1">
+          <w:hyperlink w:anchor="_Toc222448781" w:history="1">
             <w:r>
               <w:rPr>
                 <w:rStyle w:val="Hyperlink"/>
@@ -491,7 +491,7 @@
                 <w:noProof/>
                 <w:webHidden/>
               </w:rPr>
-              <w:instrText xml:space="preserve"> PAGEREF _Toc222422986 \h </w:instrText>
+              <w:instrText xml:space="preserve"> PAGEREF _Toc222448781 \h </w:instrText>
             </w:r>
             <w:r>
               <w:rPr>
@@ -534,7 +534,7 @@
               <w14:ligatures w14:val="standardContextual"/>
             </w:rPr>
           </w:pPr>
-          <w:hyperlink w:anchor="_Toc222422987" w:history="1">
+          <w:hyperlink w:anchor="_Toc222448782" w:history="1">
             <w:r>
               <w:rPr>
                 <w:rStyle w:val="Hyperlink"/>
@@ -579,7 +579,7 @@
                 <w:noProof/>
                 <w:webHidden/>
               </w:rPr>
-              <w:instrText xml:space="preserve"> PAGEREF _Toc222422987 \h </w:instrText>
+              <w:instrText xml:space="preserve"> PAGEREF _Toc222448782 \h </w:instrText>
             </w:r>
             <w:r>
               <w:rPr>
@@ -622,7 +622,7 @@
               <w14:ligatures w14:val="standardContextual"/>
             </w:rPr>
           </w:pPr>
-          <w:hyperlink w:anchor="_Toc222422988" w:history="1">
+          <w:hyperlink w:anchor="_Toc222448783" w:history="1">
             <w:r>
               <w:rPr>
                 <w:rStyle w:val="Hyperlink"/>
@@ -667,7 +667,7 @@
                 <w:noProof/>
                 <w:webHidden/>
               </w:rPr>
-              <w:instrText xml:space="preserve"> PAGEREF _Toc222422988 \h </w:instrText>
+              <w:instrText xml:space="preserve"> PAGEREF _Toc222448783 \h </w:instrText>
             </w:r>
             <w:r>
               <w:rPr>
@@ -710,7 +710,7 @@
               <w14:ligatures w14:val="standardContextual"/>
             </w:rPr>
           </w:pPr>
-          <w:hyperlink w:anchor="_Toc222422989" w:history="1">
+          <w:hyperlink w:anchor="_Toc222448784" w:history="1">
             <w:r>
               <w:rPr>
                 <w:rStyle w:val="Hyperlink"/>
@@ -755,7 +755,7 @@
                 <w:noProof/>
                 <w:webHidden/>
               </w:rPr>
-              <w:instrText xml:space="preserve"> PAGEREF _Toc222422989 \h </w:instrText>
+              <w:instrText xml:space="preserve"> PAGEREF _Toc222448784 \h </w:instrText>
             </w:r>
             <w:r>
               <w:rPr>
@@ -798,7 +798,7 @@
               <w14:ligatures w14:val="standardContextual"/>
             </w:rPr>
           </w:pPr>
-          <w:hyperlink w:anchor="_Toc222422990" w:history="1">
+          <w:hyperlink w:anchor="_Toc222448785" w:history="1">
             <w:r>
               <w:rPr>
                 <w:rStyle w:val="Hyperlink"/>
@@ -843,7 +843,7 @@
                 <w:noProof/>
                 <w:webHidden/>
               </w:rPr>
-              <w:instrText xml:space="preserve"> PAGEREF _Toc222422990 \h </w:instrText>
+              <w:instrText xml:space="preserve"> PAGEREF _Toc222448785 \h </w:instrText>
             </w:r>
             <w:r>
               <w:rPr>
@@ -886,7 +886,7 @@
               <w14:ligatures w14:val="standardContextual"/>
             </w:rPr>
           </w:pPr>
-          <w:hyperlink w:anchor="_Toc222422991" w:history="1">
+          <w:hyperlink w:anchor="_Toc222448786" w:history="1">
             <w:r>
               <w:rPr>
                 <w:rStyle w:val="Hyperlink"/>
@@ -931,7 +931,7 @@
                 <w:noProof/>
                 <w:webHidden/>
               </w:rPr>
-              <w:instrText xml:space="preserve"> PAGEREF _Toc222422991 \h </w:instrText>
+              <w:instrText xml:space="preserve"> PAGEREF _Toc222448786 \h </w:instrText>
             </w:r>
             <w:r>
               <w:rPr>
@@ -974,7 +974,7 @@
               <w14:ligatures w14:val="standardContextual"/>
             </w:rPr>
           </w:pPr>
-          <w:hyperlink w:anchor="_Toc222422992" w:history="1">
+          <w:hyperlink w:anchor="_Toc222448787" w:history="1">
             <w:r>
               <w:rPr>
                 <w:rStyle w:val="Hyperlink"/>
@@ -1019,7 +1019,7 @@
                 <w:noProof/>
                 <w:webHidden/>
               </w:rPr>
-              <w:instrText xml:space="preserve"> PAGEREF _Toc222422992 \h </w:instrText>
+              <w:instrText xml:space="preserve"> PAGEREF _Toc222448787 \h </w:instrText>
             </w:r>
             <w:r>
               <w:rPr>
@@ -1062,7 +1062,7 @@
               <w14:ligatures w14:val="standardContextual"/>
             </w:rPr>
           </w:pPr>
-          <w:hyperlink w:anchor="_Toc222422993" w:history="1">
+          <w:hyperlink w:anchor="_Toc222448788" w:history="1">
             <w:r>
               <w:rPr>
                 <w:rStyle w:val="Hyperlink"/>
@@ -1107,7 +1107,7 @@
                 <w:noProof/>
                 <w:webHidden/>
               </w:rPr>
-              <w:instrText xml:space="preserve"> PAGEREF _Toc222422993 \h </w:instrText>
+              <w:instrText xml:space="preserve"> PAGEREF _Toc222448788 \h </w:instrText>
             </w:r>
             <w:r>
               <w:rPr>
@@ -1151,7 +1151,7 @@
               <w14:ligatures w14:val="standardContextual"/>
             </w:rPr>
           </w:pPr>
-          <w:hyperlink w:anchor="_Toc222422994" w:history="1">
+          <w:hyperlink w:anchor="_Toc222448789" w:history="1">
             <w:r>
               <w:rPr>
                 <w:rStyle w:val="Hyperlink"/>
@@ -1197,7 +1197,7 @@
                 <w:noProof/>
                 <w:webHidden/>
               </w:rPr>
-              <w:instrText xml:space="preserve"> PAGEREF _Toc222422994 \h </w:instrText>
+              <w:instrText xml:space="preserve"> PAGEREF _Toc222448789 \h </w:instrText>
             </w:r>
             <w:r>
               <w:rPr>
@@ -1240,7 +1240,7 @@
               <w14:ligatures w14:val="standardContextual"/>
             </w:rPr>
           </w:pPr>
-          <w:hyperlink w:anchor="_Toc222422995" w:history="1">
+          <w:hyperlink w:anchor="_Toc222448790" w:history="1">
             <w:r>
               <w:rPr>
                 <w:rStyle w:val="Hyperlink"/>
@@ -1285,7 +1285,7 @@
                 <w:noProof/>
                 <w:webHidden/>
               </w:rPr>
-              <w:instrText xml:space="preserve"> PAGEREF _Toc222422995 \h </w:instrText>
+              <w:instrText xml:space="preserve"> PAGEREF _Toc222448790 \h </w:instrText>
             </w:r>
             <w:r>
               <w:rPr>
@@ -1328,7 +1328,7 @@
               <w14:ligatures w14:val="standardContextual"/>
             </w:rPr>
           </w:pPr>
-          <w:hyperlink w:anchor="_Toc222422996" w:history="1">
+          <w:hyperlink w:anchor="_Toc222448791" w:history="1">
             <w:r>
               <w:rPr>
                 <w:rStyle w:val="Hyperlink"/>
@@ -1373,7 +1373,7 @@
                 <w:noProof/>
                 <w:webHidden/>
               </w:rPr>
-              <w:instrText xml:space="preserve"> PAGEREF _Toc222422996 \h </w:instrText>
+              <w:instrText xml:space="preserve"> PAGEREF _Toc222448791 \h </w:instrText>
             </w:r>
             <w:r>
               <w:rPr>
@@ -1416,7 +1416,7 @@
               <w14:ligatures w14:val="standardContextual"/>
             </w:rPr>
           </w:pPr>
-          <w:hyperlink w:anchor="_Toc222422997" w:history="1">
+          <w:hyperlink w:anchor="_Toc222448792" w:history="1">
             <w:r>
               <w:rPr>
                 <w:rStyle w:val="Hyperlink"/>
@@ -1461,7 +1461,7 @@
                 <w:noProof/>
                 <w:webHidden/>
               </w:rPr>
-              <w:instrText xml:space="preserve"> PAGEREF _Toc222422997 \h </w:instrText>
+              <w:instrText xml:space="preserve"> PAGEREF _Toc222448792 \h </w:instrText>
             </w:r>
             <w:r>
               <w:rPr>
@@ -1504,7 +1504,7 @@
               <w14:ligatures w14:val="standardContextual"/>
             </w:rPr>
           </w:pPr>
-          <w:hyperlink w:anchor="_Toc222422998" w:history="1">
+          <w:hyperlink w:anchor="_Toc222448793" w:history="1">
             <w:r>
               <w:rPr>
                 <w:rStyle w:val="Hyperlink"/>
@@ -1549,7 +1549,7 @@
                 <w:noProof/>
                 <w:webHidden/>
               </w:rPr>
-              <w:instrText xml:space="preserve"> PAGEREF _Toc222422998 \h </w:instrText>
+              <w:instrText xml:space="preserve"> PAGEREF _Toc222448793 \h </w:instrText>
             </w:r>
             <w:r>
               <w:rPr>
@@ -1592,7 +1592,7 @@
               <w14:ligatures w14:val="standardContextual"/>
             </w:rPr>
           </w:pPr>
-          <w:hyperlink w:anchor="_Toc222422999" w:history="1">
+          <w:hyperlink w:anchor="_Toc222448794" w:history="1">
             <w:r>
               <w:rPr>
                 <w:rStyle w:val="Hyperlink"/>
@@ -1637,7 +1637,7 @@
                 <w:noProof/>
                 <w:webHidden/>
               </w:rPr>
-              <w:instrText xml:space="preserve"> PAGEREF _Toc222422999 \h </w:instrText>
+              <w:instrText xml:space="preserve"> PAGEREF _Toc222448794 \h </w:instrText>
             </w:r>
             <w:r>
               <w:rPr>
@@ -1680,7 +1680,7 @@
               <w14:ligatures w14:val="standardContextual"/>
             </w:rPr>
           </w:pPr>
-          <w:hyperlink w:anchor="_Toc222423000" w:history="1">
+          <w:hyperlink w:anchor="_Toc222448795" w:history="1">
             <w:r>
               <w:rPr>
                 <w:rStyle w:val="Hyperlink"/>
@@ -1725,7 +1725,7 @@
                 <w:noProof/>
                 <w:webHidden/>
               </w:rPr>
-              <w:instrText xml:space="preserve"> PAGEREF _Toc222423000 \h </w:instrText>
+              <w:instrText xml:space="preserve"> PAGEREF _Toc222448795 \h </w:instrText>
             </w:r>
             <w:r>
               <w:rPr>
@@ -1768,7 +1768,7 @@
               <w14:ligatures w14:val="standardContextual"/>
             </w:rPr>
           </w:pPr>
-          <w:hyperlink w:anchor="_Toc222423001" w:history="1">
+          <w:hyperlink w:anchor="_Toc222448796" w:history="1">
             <w:r>
               <w:rPr>
                 <w:rStyle w:val="Hyperlink"/>
@@ -1813,7 +1813,7 @@
                 <w:noProof/>
                 <w:webHidden/>
               </w:rPr>
-              <w:instrText xml:space="preserve"> PAGEREF _Toc222423001 \h </w:instrText>
+              <w:instrText xml:space="preserve"> PAGEREF _Toc222448796 \h </w:instrText>
             </w:r>
             <w:r>
               <w:rPr>
@@ -1856,7 +1856,7 @@
               <w14:ligatures w14:val="standardContextual"/>
             </w:rPr>
           </w:pPr>
-          <w:hyperlink w:anchor="_Toc222423002" w:history="1">
+          <w:hyperlink w:anchor="_Toc222448797" w:history="1">
             <w:r>
               <w:rPr>
                 <w:rStyle w:val="Hyperlink"/>
@@ -1901,7 +1901,7 @@
                 <w:noProof/>
                 <w:webHidden/>
               </w:rPr>
-              <w:instrText xml:space="preserve"> PAGEREF _Toc222423002 \h </w:instrText>
+              <w:instrText xml:space="preserve"> PAGEREF _Toc222448797 \h </w:instrText>
             </w:r>
             <w:r>
               <w:rPr>
@@ -1944,7 +1944,7 @@
               <w14:ligatures w14:val="standardContextual"/>
             </w:rPr>
           </w:pPr>
-          <w:hyperlink w:anchor="_Toc222423003" w:history="1">
+          <w:hyperlink w:anchor="_Toc222448798" w:history="1">
             <w:r>
               <w:rPr>
                 <w:rStyle w:val="Hyperlink"/>
@@ -1989,7 +1989,7 @@
                 <w:noProof/>
                 <w:webHidden/>
               </w:rPr>
-              <w:instrText xml:space="preserve"> PAGEREF _Toc222423003 \h </w:instrText>
+              <w:instrText xml:space="preserve"> PAGEREF _Toc222448798 \h </w:instrText>
             </w:r>
             <w:r>
               <w:rPr>
@@ -2032,7 +2032,7 @@
               <w14:ligatures w14:val="standardContextual"/>
             </w:rPr>
           </w:pPr>
-          <w:hyperlink w:anchor="_Toc222423004" w:history="1">
+          <w:hyperlink w:anchor="_Toc222448799" w:history="1">
             <w:r>
               <w:rPr>
                 <w:rStyle w:val="Hyperlink"/>
@@ -2077,7 +2077,7 @@
                 <w:noProof/>
                 <w:webHidden/>
               </w:rPr>
-              <w:instrText xml:space="preserve"> PAGEREF _Toc222423004 \h </w:instrText>
+              <w:instrText xml:space="preserve"> PAGEREF _Toc222448799 \h </w:instrText>
             </w:r>
             <w:r>
               <w:rPr>
@@ -2121,7 +2121,7 @@
               <w14:ligatures w14:val="standardContextual"/>
             </w:rPr>
           </w:pPr>
-          <w:hyperlink w:anchor="_Toc222423005" w:history="1">
+          <w:hyperlink w:anchor="_Toc222448800" w:history="1">
             <w:r>
               <w:rPr>
                 <w:rStyle w:val="Hyperlink"/>
@@ -2167,7 +2167,7 @@
                 <w:noProof/>
                 <w:webHidden/>
               </w:rPr>
-              <w:instrText xml:space="preserve"> PAGEREF _Toc222423005 \h </w:instrText>
+              <w:instrText xml:space="preserve"> PAGEREF _Toc222448800 \h </w:instrText>
             </w:r>
             <w:r>
               <w:rPr>
@@ -2210,7 +2210,7 @@
               <w14:ligatures w14:val="standardContextual"/>
             </w:rPr>
           </w:pPr>
-          <w:hyperlink w:anchor="_Toc222423006" w:history="1">
+          <w:hyperlink w:anchor="_Toc222448801" w:history="1">
             <w:r>
               <w:rPr>
                 <w:rStyle w:val="Hyperlink"/>
@@ -2255,7 +2255,7 @@
                 <w:noProof/>
                 <w:webHidden/>
               </w:rPr>
-              <w:instrText xml:space="preserve"> PAGEREF _Toc222423006 \h </w:instrText>
+              <w:instrText xml:space="preserve"> PAGEREF _Toc222448801 \h </w:instrText>
             </w:r>
             <w:r>
               <w:rPr>
@@ -2298,7 +2298,7 @@
               <w14:ligatures w14:val="standardContextual"/>
             </w:rPr>
           </w:pPr>
-          <w:hyperlink w:anchor="_Toc222423007" w:history="1">
+          <w:hyperlink w:anchor="_Toc222448802" w:history="1">
             <w:r>
               <w:rPr>
                 <w:rStyle w:val="Hyperlink"/>
@@ -2343,7 +2343,7 @@
                 <w:noProof/>
                 <w:webHidden/>
               </w:rPr>
-              <w:instrText xml:space="preserve"> PAGEREF _Toc222423007 \h </w:instrText>
+              <w:instrText xml:space="preserve"> PAGEREF _Toc222448802 \h </w:instrText>
             </w:r>
             <w:r>
               <w:rPr>
@@ -2386,7 +2386,7 @@
               <w14:ligatures w14:val="standardContextual"/>
             </w:rPr>
           </w:pPr>
-          <w:hyperlink w:anchor="_Toc222423008" w:history="1">
+          <w:hyperlink w:anchor="_Toc222448803" w:history="1">
             <w:r>
               <w:rPr>
                 <w:rStyle w:val="Hyperlink"/>
@@ -2431,7 +2431,7 @@
                 <w:noProof/>
                 <w:webHidden/>
               </w:rPr>
-              <w:instrText xml:space="preserve"> PAGEREF _Toc222423008 \h </w:instrText>
+              <w:instrText xml:space="preserve"> PAGEREF _Toc222448803 \h </w:instrText>
             </w:r>
             <w:r>
               <w:rPr>
@@ -2474,7 +2474,7 @@
               <w14:ligatures w14:val="standardContextual"/>
             </w:rPr>
           </w:pPr>
-          <w:hyperlink w:anchor="_Toc222423009" w:history="1">
+          <w:hyperlink w:anchor="_Toc222448804" w:history="1">
             <w:r>
               <w:rPr>
                 <w:rStyle w:val="Hyperlink"/>
@@ -2519,7 +2519,7 @@
                 <w:noProof/>
                 <w:webHidden/>
               </w:rPr>
-              <w:instrText xml:space="preserve"> PAGEREF _Toc222423009 \h </w:instrText>
+              <w:instrText xml:space="preserve"> PAGEREF _Toc222448804 \h </w:instrText>
             </w:r>
             <w:r>
               <w:rPr>
@@ -2562,7 +2562,7 @@
               <w14:ligatures w14:val="standardContextual"/>
             </w:rPr>
           </w:pPr>
-          <w:hyperlink w:anchor="_Toc222423010" w:history="1">
+          <w:hyperlink w:anchor="_Toc222448805" w:history="1">
             <w:r>
               <w:rPr>
                 <w:rStyle w:val="Hyperlink"/>
@@ -2607,7 +2607,7 @@
                 <w:noProof/>
                 <w:webHidden/>
               </w:rPr>
-              <w:instrText xml:space="preserve"> PAGEREF _Toc222423010 \h </w:instrText>
+              <w:instrText xml:space="preserve"> PAGEREF _Toc222448805 \h </w:instrText>
             </w:r>
             <w:r>
               <w:rPr>
@@ -2650,7 +2650,7 @@
               <w14:ligatures w14:val="standardContextual"/>
             </w:rPr>
           </w:pPr>
-          <w:hyperlink w:anchor="_Toc222423011" w:history="1">
+          <w:hyperlink w:anchor="_Toc222448806" w:history="1">
             <w:r>
               <w:rPr>
                 <w:rStyle w:val="Hyperlink"/>
@@ -2695,7 +2695,7 @@
                 <w:noProof/>
                 <w:webHidden/>
               </w:rPr>
-              <w:instrText xml:space="preserve"> PAGEREF _Toc222423011 \h </w:instrText>
+              <w:instrText xml:space="preserve"> PAGEREF _Toc222448806 \h </w:instrText>
             </w:r>
             <w:r>
               <w:rPr>
@@ -2739,7 +2739,7 @@
               <w14:ligatures w14:val="standardContextual"/>
             </w:rPr>
           </w:pPr>
-          <w:hyperlink w:anchor="_Toc222423012" w:history="1">
+          <w:hyperlink w:anchor="_Toc222448807" w:history="1">
             <w:r>
               <w:rPr>
                 <w:rStyle w:val="Hyperlink"/>
@@ -2785,7 +2785,7 @@
                 <w:noProof/>
                 <w:webHidden/>
               </w:rPr>
-              <w:instrText xml:space="preserve"> PAGEREF _Toc222423012 \h </w:instrText>
+              <w:instrText xml:space="preserve"> PAGEREF _Toc222448807 \h </w:instrText>
             </w:r>
             <w:r>
               <w:rPr>
@@ -2805,7 +2805,7 @@
                 <w:noProof/>
                 <w:webHidden/>
               </w:rPr>
-              <w:t>18</w:t>
+              <w:t>17</w:t>
             </w:r>
             <w:r>
               <w:rPr>
@@ -2828,7 +2828,7 @@
               <w14:ligatures w14:val="standardContextual"/>
             </w:rPr>
           </w:pPr>
-          <w:hyperlink w:anchor="_Toc222423013" w:history="1">
+          <w:hyperlink w:anchor="_Toc222448808" w:history="1">
             <w:r>
               <w:rPr>
                 <w:rStyle w:val="Hyperlink"/>
@@ -2873,7 +2873,7 @@
                 <w:noProof/>
                 <w:webHidden/>
               </w:rPr>
-              <w:instrText xml:space="preserve"> PAGEREF _Toc222423013 \h </w:instrText>
+              <w:instrText xml:space="preserve"> PAGEREF _Toc222448808 \h </w:instrText>
             </w:r>
             <w:r>
               <w:rPr>
@@ -2893,7 +2893,7 @@
                 <w:noProof/>
                 <w:webHidden/>
               </w:rPr>
-              <w:t>18</w:t>
+              <w:t>17</w:t>
             </w:r>
             <w:r>
               <w:rPr>
@@ -2916,7 +2916,7 @@
               <w14:ligatures w14:val="standardContextual"/>
             </w:rPr>
           </w:pPr>
-          <w:hyperlink w:anchor="_Toc222423014" w:history="1">
+          <w:hyperlink w:anchor="_Toc222448809" w:history="1">
             <w:r>
               <w:rPr>
                 <w:rStyle w:val="Hyperlink"/>
@@ -2961,7 +2961,7 @@
                 <w:noProof/>
                 <w:webHidden/>
               </w:rPr>
-              <w:instrText xml:space="preserve"> PAGEREF _Toc222423014 \h </w:instrText>
+              <w:instrText xml:space="preserve"> PAGEREF _Toc222448809 \h </w:instrText>
             </w:r>
             <w:r>
               <w:rPr>
@@ -2981,7 +2981,7 @@
                 <w:noProof/>
                 <w:webHidden/>
               </w:rPr>
-              <w:t>18</w:t>
+              <w:t>17</w:t>
             </w:r>
             <w:r>
               <w:rPr>
@@ -3004,7 +3004,7 @@
               <w14:ligatures w14:val="standardContextual"/>
             </w:rPr>
           </w:pPr>
-          <w:hyperlink w:anchor="_Toc222423015" w:history="1">
+          <w:hyperlink w:anchor="_Toc222448810" w:history="1">
             <w:r>
               <w:rPr>
                 <w:rStyle w:val="Hyperlink"/>
@@ -3049,7 +3049,7 @@
                 <w:noProof/>
                 <w:webHidden/>
               </w:rPr>
-              <w:instrText xml:space="preserve"> PAGEREF _Toc222423015 \h </w:instrText>
+              <w:instrText xml:space="preserve"> PAGEREF _Toc222448810 \h </w:instrText>
             </w:r>
             <w:r>
               <w:rPr>
@@ -3069,7 +3069,7 @@
                 <w:noProof/>
                 <w:webHidden/>
               </w:rPr>
-              <w:t>18</w:t>
+              <w:t>17</w:t>
             </w:r>
             <w:r>
               <w:rPr>
@@ -3092,7 +3092,7 @@
               <w14:ligatures w14:val="standardContextual"/>
             </w:rPr>
           </w:pPr>
-          <w:hyperlink w:anchor="_Toc222423016" w:history="1">
+          <w:hyperlink w:anchor="_Toc222448811" w:history="1">
             <w:r>
               <w:rPr>
                 <w:rStyle w:val="Hyperlink"/>
@@ -3137,7 +3137,7 @@
                 <w:noProof/>
                 <w:webHidden/>
               </w:rPr>
-              <w:instrText xml:space="preserve"> PAGEREF _Toc222423016 \h </w:instrText>
+              <w:instrText xml:space="preserve"> PAGEREF _Toc222448811 \h </w:instrText>
             </w:r>
             <w:r>
               <w:rPr>
@@ -3157,7 +3157,7 @@
                 <w:noProof/>
                 <w:webHidden/>
               </w:rPr>
-              <w:t>18</w:t>
+              <w:t>17</w:t>
             </w:r>
             <w:r>
               <w:rPr>
@@ -3180,7 +3180,7 @@
               <w14:ligatures w14:val="standardContextual"/>
             </w:rPr>
           </w:pPr>
-          <w:hyperlink w:anchor="_Toc222423017" w:history="1">
+          <w:hyperlink w:anchor="_Toc222448812" w:history="1">
             <w:r>
               <w:rPr>
                 <w:rStyle w:val="Hyperlink"/>
@@ -3225,7 +3225,7 @@
                 <w:noProof/>
                 <w:webHidden/>
               </w:rPr>
-              <w:instrText xml:space="preserve"> PAGEREF _Toc222423017 \h </w:instrText>
+              <w:instrText xml:space="preserve"> PAGEREF _Toc222448812 \h </w:instrText>
             </w:r>
             <w:r>
               <w:rPr>
@@ -3245,7 +3245,7 @@
                 <w:noProof/>
                 <w:webHidden/>
               </w:rPr>
-              <w:t>18</w:t>
+              <w:t>17</w:t>
             </w:r>
             <w:r>
               <w:rPr>
@@ -3268,7 +3268,7 @@
               <w14:ligatures w14:val="standardContextual"/>
             </w:rPr>
           </w:pPr>
-          <w:hyperlink w:anchor="_Toc222423018" w:history="1">
+          <w:hyperlink w:anchor="_Toc222448813" w:history="1">
             <w:r>
               <w:rPr>
                 <w:rStyle w:val="Hyperlink"/>
@@ -3313,7 +3313,7 @@
                 <w:noProof/>
                 <w:webHidden/>
               </w:rPr>
-              <w:instrText xml:space="preserve"> PAGEREF _Toc222423018 \h </w:instrText>
+              <w:instrText xml:space="preserve"> PAGEREF _Toc222448813 \h </w:instrText>
             </w:r>
             <w:r>
               <w:rPr>
@@ -3333,7 +3333,7 @@
                 <w:noProof/>
                 <w:webHidden/>
               </w:rPr>
-              <w:t>18</w:t>
+              <w:t>17</w:t>
             </w:r>
             <w:r>
               <w:rPr>
@@ -3356,7 +3356,7 @@
               <w14:ligatures w14:val="standardContextual"/>
             </w:rPr>
           </w:pPr>
-          <w:hyperlink w:anchor="_Toc222423019" w:history="1">
+          <w:hyperlink w:anchor="_Toc222448814" w:history="1">
             <w:r>
               <w:rPr>
                 <w:rStyle w:val="Hyperlink"/>
@@ -3401,7 +3401,7 @@
                 <w:noProof/>
                 <w:webHidden/>
               </w:rPr>
-              <w:instrText xml:space="preserve"> PAGEREF _Toc222423019 \h </w:instrText>
+              <w:instrText xml:space="preserve"> PAGEREF _Toc222448814 \h </w:instrText>
             </w:r>
             <w:r>
               <w:rPr>
@@ -3421,7 +3421,7 @@
                 <w:noProof/>
                 <w:webHidden/>
               </w:rPr>
-              <w:t>19</w:t>
+              <w:t>18</w:t>
             </w:r>
             <w:r>
               <w:rPr>
@@ -3444,7 +3444,7 @@
               <w14:ligatures w14:val="standardContextual"/>
             </w:rPr>
           </w:pPr>
-          <w:hyperlink w:anchor="_Toc222423020" w:history="1">
+          <w:hyperlink w:anchor="_Toc222448815" w:history="1">
             <w:r>
               <w:rPr>
                 <w:rStyle w:val="Hyperlink"/>
@@ -3489,7 +3489,7 @@
                 <w:noProof/>
                 <w:webHidden/>
               </w:rPr>
-              <w:instrText xml:space="preserve"> PAGEREF _Toc222423020 \h </w:instrText>
+              <w:instrText xml:space="preserve"> PAGEREF _Toc222448815 \h </w:instrText>
             </w:r>
             <w:r>
               <w:rPr>
@@ -3509,7 +3509,7 @@
                 <w:noProof/>
                 <w:webHidden/>
               </w:rPr>
-              <w:t>19</w:t>
+              <w:t>18</w:t>
             </w:r>
             <w:r>
               <w:rPr>
@@ -3532,7 +3532,7 @@
               <w14:ligatures w14:val="standardContextual"/>
             </w:rPr>
           </w:pPr>
-          <w:hyperlink w:anchor="_Toc222423021" w:history="1">
+          <w:hyperlink w:anchor="_Toc222448816" w:history="1">
             <w:r>
               <w:rPr>
                 <w:rStyle w:val="Hyperlink"/>
@@ -3577,7 +3577,7 @@
                 <w:noProof/>
                 <w:webHidden/>
               </w:rPr>
-              <w:instrText xml:space="preserve"> PAGEREF _Toc222423021 \h </w:instrText>
+              <w:instrText xml:space="preserve"> PAGEREF _Toc222448816 \h </w:instrText>
             </w:r>
             <w:r>
               <w:rPr>
@@ -3597,7 +3597,7 @@
                 <w:noProof/>
                 <w:webHidden/>
               </w:rPr>
-              <w:t>19</w:t>
+              <w:t>18</w:t>
             </w:r>
             <w:r>
               <w:rPr>
@@ -3620,7 +3620,7 @@
               <w14:ligatures w14:val="standardContextual"/>
             </w:rPr>
           </w:pPr>
-          <w:hyperlink w:anchor="_Toc222423022" w:history="1">
+          <w:hyperlink w:anchor="_Toc222448817" w:history="1">
             <w:r>
               <w:rPr>
                 <w:rStyle w:val="Hyperlink"/>
@@ -3665,7 +3665,7 @@
                 <w:noProof/>
                 <w:webHidden/>
               </w:rPr>
-              <w:instrText xml:space="preserve"> PAGEREF _Toc222423022 \h </w:instrText>
+              <w:instrText xml:space="preserve"> PAGEREF _Toc222448817 \h </w:instrText>
             </w:r>
             <w:r>
               <w:rPr>
@@ -3685,7 +3685,7 @@
                 <w:noProof/>
                 <w:webHidden/>
               </w:rPr>
-              <w:t>19</w:t>
+              <w:t>18</w:t>
             </w:r>
             <w:r>
               <w:rPr>
@@ -3708,7 +3708,7 @@
               <w14:ligatures w14:val="standardContextual"/>
             </w:rPr>
           </w:pPr>
-          <w:hyperlink w:anchor="_Toc222423023" w:history="1">
+          <w:hyperlink w:anchor="_Toc222448818" w:history="1">
             <w:r>
               <w:rPr>
                 <w:rStyle w:val="Hyperlink"/>
@@ -3753,7 +3753,7 @@
                 <w:noProof/>
                 <w:webHidden/>
               </w:rPr>
-              <w:instrText xml:space="preserve"> PAGEREF _Toc222423023 \h </w:instrText>
+              <w:instrText xml:space="preserve"> PAGEREF _Toc222448818 \h </w:instrText>
             </w:r>
             <w:r>
               <w:rPr>
@@ -3773,7 +3773,7 @@
                 <w:noProof/>
                 <w:webHidden/>
               </w:rPr>
-              <w:t>20</w:t>
+              <w:t>19</w:t>
             </w:r>
             <w:r>
               <w:rPr>
@@ -3796,7 +3796,7 @@
               <w14:ligatures w14:val="standardContextual"/>
             </w:rPr>
           </w:pPr>
-          <w:hyperlink w:anchor="_Toc222423024" w:history="1">
+          <w:hyperlink w:anchor="_Toc222448819" w:history="1">
             <w:r>
               <w:rPr>
                 <w:rStyle w:val="Hyperlink"/>
@@ -3841,7 +3841,7 @@
                 <w:noProof/>
                 <w:webHidden/>
               </w:rPr>
-              <w:instrText xml:space="preserve"> PAGEREF _Toc222423024 \h </w:instrText>
+              <w:instrText xml:space="preserve"> PAGEREF _Toc222448819 \h </w:instrText>
             </w:r>
             <w:r>
               <w:rPr>
@@ -3861,7 +3861,7 @@
                 <w:noProof/>
                 <w:webHidden/>
               </w:rPr>
-              <w:t>20</w:t>
+              <w:t>19</w:t>
             </w:r>
             <w:r>
               <w:rPr>
@@ -3884,7 +3884,7 @@
               <w14:ligatures w14:val="standardContextual"/>
             </w:rPr>
           </w:pPr>
-          <w:hyperlink w:anchor="_Toc222423025" w:history="1">
+          <w:hyperlink w:anchor="_Toc222448820" w:history="1">
             <w:r>
               <w:rPr>
                 <w:rStyle w:val="Hyperlink"/>
@@ -3929,7 +3929,7 @@
                 <w:noProof/>
                 <w:webHidden/>
               </w:rPr>
-              <w:instrText xml:space="preserve"> PAGEREF _Toc222423025 \h </w:instrText>
+              <w:instrText xml:space="preserve"> PAGEREF _Toc222448820 \h </w:instrText>
             </w:r>
             <w:r>
               <w:rPr>
@@ -3949,7 +3949,7 @@
                 <w:noProof/>
                 <w:webHidden/>
               </w:rPr>
-              <w:t>20</w:t>
+              <w:t>19</w:t>
             </w:r>
             <w:r>
               <w:rPr>
@@ -3972,7 +3972,7 @@
               <w14:ligatures w14:val="standardContextual"/>
             </w:rPr>
           </w:pPr>
-          <w:hyperlink w:anchor="_Toc222423026" w:history="1">
+          <w:hyperlink w:anchor="_Toc222448821" w:history="1">
             <w:r>
               <w:rPr>
                 <w:rStyle w:val="Hyperlink"/>
@@ -4017,7 +4017,7 @@
                 <w:noProof/>
                 <w:webHidden/>
               </w:rPr>
-              <w:instrText xml:space="preserve"> PAGEREF _Toc222423026 \h </w:instrText>
+              <w:instrText xml:space="preserve"> PAGEREF _Toc222448821 \h </w:instrText>
             </w:r>
             <w:r>
               <w:rPr>
@@ -4037,7 +4037,7 @@
                 <w:noProof/>
                 <w:webHidden/>
               </w:rPr>
-              <w:t>20</w:t>
+              <w:t>19</w:t>
             </w:r>
             <w:r>
               <w:rPr>
@@ -4060,7 +4060,7 @@
               <w14:ligatures w14:val="standardContextual"/>
             </w:rPr>
           </w:pPr>
-          <w:hyperlink w:anchor="_Toc222423027" w:history="1">
+          <w:hyperlink w:anchor="_Toc222448822" w:history="1">
             <w:r>
               <w:rPr>
                 <w:rStyle w:val="Hyperlink"/>
@@ -4105,7 +4105,7 @@
                 <w:noProof/>
                 <w:webHidden/>
               </w:rPr>
-              <w:instrText xml:space="preserve"> PAGEREF _Toc222423027 \h </w:instrText>
+              <w:instrText xml:space="preserve"> PAGEREF _Toc222448822 \h </w:instrText>
             </w:r>
             <w:r>
               <w:rPr>
@@ -4125,7 +4125,7 @@
                 <w:noProof/>
                 <w:webHidden/>
               </w:rPr>
-              <w:t>20</w:t>
+              <w:t>19</w:t>
             </w:r>
             <w:r>
               <w:rPr>
@@ -4148,7 +4148,7 @@
               <w14:ligatures w14:val="standardContextual"/>
             </w:rPr>
           </w:pPr>
-          <w:hyperlink w:anchor="_Toc222423028" w:history="1">
+          <w:hyperlink w:anchor="_Toc222448823" w:history="1">
             <w:r>
               <w:rPr>
                 <w:rStyle w:val="Hyperlink"/>
@@ -4193,7 +4193,7 @@
                 <w:noProof/>
                 <w:webHidden/>
               </w:rPr>
-              <w:instrText xml:space="preserve"> PAGEREF _Toc222423028 \h </w:instrText>
+              <w:instrText xml:space="preserve"> PAGEREF _Toc222448823 \h </w:instrText>
             </w:r>
             <w:r>
               <w:rPr>
@@ -4213,7 +4213,7 @@
                 <w:noProof/>
                 <w:webHidden/>
               </w:rPr>
-              <w:t>21</w:t>
+              <w:t>20</w:t>
             </w:r>
             <w:r>
               <w:rPr>
@@ -4236,7 +4236,7 @@
               <w14:ligatures w14:val="standardContextual"/>
             </w:rPr>
           </w:pPr>
-          <w:hyperlink w:anchor="_Toc222423029" w:history="1">
+          <w:hyperlink w:anchor="_Toc222448824" w:history="1">
             <w:r>
               <w:rPr>
                 <w:rStyle w:val="Hyperlink"/>
@@ -4281,7 +4281,7 @@
                 <w:noProof/>
                 <w:webHidden/>
               </w:rPr>
-              <w:instrText xml:space="preserve"> PAGEREF _Toc222423029 \h </w:instrText>
+              <w:instrText xml:space="preserve"> PAGEREF _Toc222448824 \h </w:instrText>
             </w:r>
             <w:r>
               <w:rPr>
@@ -4301,7 +4301,7 @@
                 <w:noProof/>
                 <w:webHidden/>
               </w:rPr>
-              <w:t>21</w:t>
+              <w:t>20</w:t>
             </w:r>
             <w:r>
               <w:rPr>
@@ -4324,7 +4324,7 @@
               <w14:ligatures w14:val="standardContextual"/>
             </w:rPr>
           </w:pPr>
-          <w:hyperlink w:anchor="_Toc222423030" w:history="1">
+          <w:hyperlink w:anchor="_Toc222448825" w:history="1">
             <w:r>
               <w:rPr>
                 <w:rStyle w:val="Hyperlink"/>
@@ -4369,7 +4369,7 @@
                 <w:noProof/>
                 <w:webHidden/>
               </w:rPr>
-              <w:instrText xml:space="preserve"> PAGEREF _Toc222423030 \h </w:instrText>
+              <w:instrText xml:space="preserve"> PAGEREF _Toc222448825 \h </w:instrText>
             </w:r>
             <w:r>
               <w:rPr>
@@ -4389,7 +4389,7 @@
                 <w:noProof/>
                 <w:webHidden/>
               </w:rPr>
-              <w:t>21</w:t>
+              <w:t>20</w:t>
             </w:r>
             <w:r>
               <w:rPr>
@@ -4412,7 +4412,7 @@
               <w14:ligatures w14:val="standardContextual"/>
             </w:rPr>
           </w:pPr>
-          <w:hyperlink w:anchor="_Toc222423031" w:history="1">
+          <w:hyperlink w:anchor="_Toc222448826" w:history="1">
             <w:r>
               <w:rPr>
                 <w:rStyle w:val="Hyperlink"/>
@@ -4457,7 +4457,7 @@
                 <w:noProof/>
                 <w:webHidden/>
               </w:rPr>
-              <w:instrText xml:space="preserve"> PAGEREF _Toc222423031 \h </w:instrText>
+              <w:instrText xml:space="preserve"> PAGEREF _Toc222448826 \h </w:instrText>
             </w:r>
             <w:r>
               <w:rPr>
@@ -4477,7 +4477,7 @@
                 <w:noProof/>
                 <w:webHidden/>
               </w:rPr>
-              <w:t>21</w:t>
+              <w:t>20</w:t>
             </w:r>
             <w:r>
               <w:rPr>
@@ -4500,7 +4500,7 @@
               <w14:ligatures w14:val="standardContextual"/>
             </w:rPr>
           </w:pPr>
-          <w:hyperlink w:anchor="_Toc222423032" w:history="1">
+          <w:hyperlink w:anchor="_Toc222448827" w:history="1">
             <w:r>
               <w:rPr>
                 <w:rStyle w:val="Hyperlink"/>
@@ -4545,7 +4545,7 @@
                 <w:noProof/>
                 <w:webHidden/>
               </w:rPr>
-              <w:instrText xml:space="preserve"> PAGEREF _Toc222423032 \h </w:instrText>
+              <w:instrText xml:space="preserve"> PAGEREF _Toc222448827 \h </w:instrText>
             </w:r>
             <w:r>
               <w:rPr>
@@ -4565,7 +4565,7 @@
                 <w:noProof/>
                 <w:webHidden/>
               </w:rPr>
-              <w:t>22</w:t>
+              <w:t>21</w:t>
             </w:r>
             <w:r>
               <w:rPr>
@@ -4588,7 +4588,7 @@
               <w14:ligatures w14:val="standardContextual"/>
             </w:rPr>
           </w:pPr>
-          <w:hyperlink w:anchor="_Toc222423033" w:history="1">
+          <w:hyperlink w:anchor="_Toc222448828" w:history="1">
             <w:r>
               <w:rPr>
                 <w:rStyle w:val="Hyperlink"/>
@@ -4633,7 +4633,7 @@
                 <w:noProof/>
                 <w:webHidden/>
               </w:rPr>
-              <w:instrText xml:space="preserve"> PAGEREF _Toc222423033 \h </w:instrText>
+              <w:instrText xml:space="preserve"> PAGEREF _Toc222448828 \h </w:instrText>
             </w:r>
             <w:r>
               <w:rPr>
@@ -4653,7 +4653,7 @@
                 <w:noProof/>
                 <w:webHidden/>
               </w:rPr>
-              <w:t>22</w:t>
+              <w:t>21</w:t>
             </w:r>
             <w:r>
               <w:rPr>
@@ -4676,7 +4676,7 @@
               <w14:ligatures w14:val="standardContextual"/>
             </w:rPr>
           </w:pPr>
-          <w:hyperlink w:anchor="_Toc222423034" w:history="1">
+          <w:hyperlink w:anchor="_Toc222448829" w:history="1">
             <w:r>
               <w:rPr>
                 <w:rStyle w:val="Hyperlink"/>
@@ -4721,7 +4721,7 @@
                 <w:noProof/>
                 <w:webHidden/>
               </w:rPr>
-              <w:instrText xml:space="preserve"> PAGEREF _Toc222423034 \h </w:instrText>
+              <w:instrText xml:space="preserve"> PAGEREF _Toc222448829 \h </w:instrText>
             </w:r>
             <w:r>
               <w:rPr>
@@ -4741,7 +4741,7 @@
                 <w:noProof/>
                 <w:webHidden/>
               </w:rPr>
-              <w:t>22</w:t>
+              <w:t>21</w:t>
             </w:r>
             <w:r>
               <w:rPr>
@@ -4764,7 +4764,7 @@
               <w14:ligatures w14:val="standardContextual"/>
             </w:rPr>
           </w:pPr>
-          <w:hyperlink w:anchor="_Toc222423035" w:history="1">
+          <w:hyperlink w:anchor="_Toc222448830" w:history="1">
             <w:r>
               <w:rPr>
                 <w:rStyle w:val="Hyperlink"/>
@@ -4809,7 +4809,7 @@
                 <w:noProof/>
                 <w:webHidden/>
               </w:rPr>
-              <w:instrText xml:space="preserve"> PAGEREF _Toc222423035 \h </w:instrText>
+              <w:instrText xml:space="preserve"> PAGEREF _Toc222448830 \h </w:instrText>
             </w:r>
             <w:r>
               <w:rPr>
@@ -4829,7 +4829,7 @@
                 <w:noProof/>
                 <w:webHidden/>
               </w:rPr>
-              <w:t>22</w:t>
+              <w:t>21</w:t>
             </w:r>
             <w:r>
               <w:rPr>
@@ -4852,7 +4852,7 @@
               <w14:ligatures w14:val="standardContextual"/>
             </w:rPr>
           </w:pPr>
-          <w:hyperlink w:anchor="_Toc222423036" w:history="1">
+          <w:hyperlink w:anchor="_Toc222448831" w:history="1">
             <w:r>
               <w:rPr>
                 <w:rStyle w:val="Hyperlink"/>
@@ -4897,7 +4897,7 @@
                 <w:noProof/>
                 <w:webHidden/>
               </w:rPr>
-              <w:instrText xml:space="preserve"> PAGEREF _Toc222423036 \h </w:instrText>
+              <w:instrText xml:space="preserve"> PAGEREF _Toc222448831 \h </w:instrText>
             </w:r>
             <w:r>
               <w:rPr>
@@ -4917,7 +4917,7 @@
                 <w:noProof/>
                 <w:webHidden/>
               </w:rPr>
-              <w:t>22</w:t>
+              <w:t>21</w:t>
             </w:r>
             <w:r>
               <w:rPr>
@@ -4940,7 +4940,7 @@
               <w14:ligatures w14:val="standardContextual"/>
             </w:rPr>
           </w:pPr>
-          <w:hyperlink w:anchor="_Toc222423037" w:history="1">
+          <w:hyperlink w:anchor="_Toc222448832" w:history="1">
             <w:r>
               <w:rPr>
                 <w:rStyle w:val="Hyperlink"/>
@@ -4985,7 +4985,7 @@
                 <w:noProof/>
                 <w:webHidden/>
               </w:rPr>
-              <w:instrText xml:space="preserve"> PAGEREF _Toc222423037 \h </w:instrText>
+              <w:instrText xml:space="preserve"> PAGEREF _Toc222448832 \h </w:instrText>
             </w:r>
             <w:r>
               <w:rPr>
@@ -5005,7 +5005,7 @@
                 <w:noProof/>
                 <w:webHidden/>
               </w:rPr>
-              <w:t>22</w:t>
+              <w:t>21</w:t>
             </w:r>
             <w:r>
               <w:rPr>
@@ -5028,7 +5028,7 @@
               <w14:ligatures w14:val="standardContextual"/>
             </w:rPr>
           </w:pPr>
-          <w:hyperlink w:anchor="_Toc222423038" w:history="1">
+          <w:hyperlink w:anchor="_Toc222448833" w:history="1">
             <w:r>
               <w:rPr>
                 <w:rStyle w:val="Hyperlink"/>
@@ -5073,7 +5073,7 @@
                 <w:noProof/>
                 <w:webHidden/>
               </w:rPr>
-              <w:instrText xml:space="preserve"> PAGEREF _Toc222423038 \h </w:instrText>
+              <w:instrText xml:space="preserve"> PAGEREF _Toc222448833 \h </w:instrText>
             </w:r>
             <w:r>
               <w:rPr>
@@ -5093,7 +5093,7 @@
                 <w:noProof/>
                 <w:webHidden/>
               </w:rPr>
-              <w:t>22</w:t>
+              <w:t>21</w:t>
             </w:r>
             <w:r>
               <w:rPr>
@@ -5116,7 +5116,7 @@
               <w14:ligatures w14:val="standardContextual"/>
             </w:rPr>
           </w:pPr>
-          <w:hyperlink w:anchor="_Toc222423039" w:history="1">
+          <w:hyperlink w:anchor="_Toc222448834" w:history="1">
             <w:r>
               <w:rPr>
                 <w:rStyle w:val="Hyperlink"/>
@@ -5161,7 +5161,7 @@
                 <w:noProof/>
                 <w:webHidden/>
               </w:rPr>
-              <w:instrText xml:space="preserve"> PAGEREF _Toc222423039 \h </w:instrText>
+              <w:instrText xml:space="preserve"> PAGEREF _Toc222448834 \h </w:instrText>
             </w:r>
             <w:r>
               <w:rPr>
@@ -5181,7 +5181,7 @@
                 <w:noProof/>
                 <w:webHidden/>
               </w:rPr>
-              <w:t>22</w:t>
+              <w:t>21</w:t>
             </w:r>
             <w:r>
               <w:rPr>
@@ -5204,7 +5204,7 @@
               <w14:ligatures w14:val="standardContextual"/>
             </w:rPr>
           </w:pPr>
-          <w:hyperlink w:anchor="_Toc222423040" w:history="1">
+          <w:hyperlink w:anchor="_Toc222448835" w:history="1">
             <w:r>
               <w:rPr>
                 <w:rStyle w:val="Hyperlink"/>
@@ -5249,7 +5249,7 @@
                 <w:noProof/>
                 <w:webHidden/>
               </w:rPr>
-              <w:instrText xml:space="preserve"> PAGEREF _Toc222423040 \h </w:instrText>
+              <w:instrText xml:space="preserve"> PAGEREF _Toc222448835 \h </w:instrText>
             </w:r>
             <w:r>
               <w:rPr>
@@ -5269,7 +5269,7 @@
                 <w:noProof/>
                 <w:webHidden/>
               </w:rPr>
-              <w:t>22</w:t>
+              <w:t>21</w:t>
             </w:r>
             <w:r>
               <w:rPr>
@@ -5292,7 +5292,7 @@
               <w14:ligatures w14:val="standardContextual"/>
             </w:rPr>
           </w:pPr>
-          <w:hyperlink w:anchor="_Toc222423041" w:history="1">
+          <w:hyperlink w:anchor="_Toc222448836" w:history="1">
             <w:r>
               <w:rPr>
                 <w:rStyle w:val="Hyperlink"/>
@@ -5337,7 +5337,7 @@
                 <w:noProof/>
                 <w:webHidden/>
               </w:rPr>
-              <w:instrText xml:space="preserve"> PAGEREF _Toc222423041 \h </w:instrText>
+              <w:instrText xml:space="preserve"> PAGEREF _Toc222448836 \h </w:instrText>
             </w:r>
             <w:r>
               <w:rPr>
@@ -5357,7 +5357,7 @@
                 <w:noProof/>
                 <w:webHidden/>
               </w:rPr>
-              <w:t>23</w:t>
+              <w:t>22</w:t>
             </w:r>
             <w:r>
               <w:rPr>
@@ -5381,7 +5381,7 @@
               <w14:ligatures w14:val="standardContextual"/>
             </w:rPr>
           </w:pPr>
-          <w:hyperlink w:anchor="_Toc222423042" w:history="1">
+          <w:hyperlink w:anchor="_Toc222448837" w:history="1">
             <w:r>
               <w:rPr>
                 <w:rStyle w:val="Hyperlink"/>
@@ -5427,7 +5427,7 @@
                 <w:noProof/>
                 <w:webHidden/>
               </w:rPr>
-              <w:instrText xml:space="preserve"> PAGEREF _Toc222423042 \h </w:instrText>
+              <w:instrText xml:space="preserve"> PAGEREF _Toc222448837 \h </w:instrText>
             </w:r>
             <w:r>
               <w:rPr>
@@ -5447,7 +5447,7 @@
                 <w:noProof/>
                 <w:webHidden/>
               </w:rPr>
-              <w:t>24</w:t>
+              <w:t>23</w:t>
             </w:r>
             <w:r>
               <w:rPr>
@@ -5470,7 +5470,7 @@
               <w14:ligatures w14:val="standardContextual"/>
             </w:rPr>
           </w:pPr>
-          <w:hyperlink w:anchor="_Toc222423043" w:history="1">
+          <w:hyperlink w:anchor="_Toc222448838" w:history="1">
             <w:r>
               <w:rPr>
                 <w:rStyle w:val="Hyperlink"/>
@@ -5515,7 +5515,7 @@
                 <w:noProof/>
                 <w:webHidden/>
               </w:rPr>
-              <w:instrText xml:space="preserve"> PAGEREF _Toc222423043 \h </w:instrText>
+              <w:instrText xml:space="preserve"> PAGEREF _Toc222448838 \h </w:instrText>
             </w:r>
             <w:r>
               <w:rPr>
@@ -5535,7 +5535,7 @@
                 <w:noProof/>
                 <w:webHidden/>
               </w:rPr>
-              <w:t>24</w:t>
+              <w:t>23</w:t>
             </w:r>
             <w:r>
               <w:rPr>
@@ -5558,7 +5558,7 @@
               <w14:ligatures w14:val="standardContextual"/>
             </w:rPr>
           </w:pPr>
-          <w:hyperlink w:anchor="_Toc222423044" w:history="1">
+          <w:hyperlink w:anchor="_Toc222448839" w:history="1">
             <w:r>
               <w:rPr>
                 <w:rStyle w:val="Hyperlink"/>
@@ -5603,7 +5603,7 @@
                 <w:noProof/>
                 <w:webHidden/>
               </w:rPr>
-              <w:instrText xml:space="preserve"> PAGEREF _Toc222423044 \h </w:instrText>
+              <w:instrText xml:space="preserve"> PAGEREF _Toc222448839 \h </w:instrText>
             </w:r>
             <w:r>
               <w:rPr>
@@ -5623,7 +5623,7 @@
                 <w:noProof/>
                 <w:webHidden/>
               </w:rPr>
-              <w:t>24</w:t>
+              <w:t>23</w:t>
             </w:r>
             <w:r>
               <w:rPr>
@@ -5646,7 +5646,7 @@
               <w14:ligatures w14:val="standardContextual"/>
             </w:rPr>
           </w:pPr>
-          <w:hyperlink w:anchor="_Toc222423045" w:history="1">
+          <w:hyperlink w:anchor="_Toc222448840" w:history="1">
             <w:r>
               <w:rPr>
                 <w:rStyle w:val="Hyperlink"/>
@@ -5691,7 +5691,7 @@
                 <w:noProof/>
                 <w:webHidden/>
               </w:rPr>
-              <w:instrText xml:space="preserve"> PAGEREF _Toc222423045 \h </w:instrText>
+              <w:instrText xml:space="preserve"> PAGEREF _Toc222448840 \h </w:instrText>
             </w:r>
             <w:r>
               <w:rPr>
@@ -5711,7 +5711,7 @@
                 <w:noProof/>
                 <w:webHidden/>
               </w:rPr>
-              <w:t>24</w:t>
+              <w:t>23</w:t>
             </w:r>
             <w:r>
               <w:rPr>
@@ -5734,7 +5734,7 @@
               <w14:ligatures w14:val="standardContextual"/>
             </w:rPr>
           </w:pPr>
-          <w:hyperlink w:anchor="_Toc222423046" w:history="1">
+          <w:hyperlink w:anchor="_Toc222448841" w:history="1">
             <w:r>
               <w:rPr>
                 <w:rStyle w:val="Hyperlink"/>
@@ -5779,7 +5779,7 @@
                 <w:noProof/>
                 <w:webHidden/>
               </w:rPr>
-              <w:instrText xml:space="preserve"> PAGEREF _Toc222423046 \h </w:instrText>
+              <w:instrText xml:space="preserve"> PAGEREF _Toc222448841 \h </w:instrText>
             </w:r>
             <w:r>
               <w:rPr>
@@ -5799,7 +5799,7 @@
                 <w:noProof/>
                 <w:webHidden/>
               </w:rPr>
-              <w:t>24</w:t>
+              <w:t>23</w:t>
             </w:r>
             <w:r>
               <w:rPr>
@@ -5822,7 +5822,7 @@
               <w14:ligatures w14:val="standardContextual"/>
             </w:rPr>
           </w:pPr>
-          <w:hyperlink w:anchor="_Toc222423047" w:history="1">
+          <w:hyperlink w:anchor="_Toc222448842" w:history="1">
             <w:r>
               <w:rPr>
                 <w:rStyle w:val="Hyperlink"/>
@@ -5867,7 +5867,7 @@
                 <w:noProof/>
                 <w:webHidden/>
               </w:rPr>
-              <w:instrText xml:space="preserve"> PAGEREF _Toc222423047 \h </w:instrText>
+              <w:instrText xml:space="preserve"> PAGEREF _Toc222448842 \h </w:instrText>
             </w:r>
             <w:r>
               <w:rPr>
@@ -5887,7 +5887,7 @@
                 <w:noProof/>
                 <w:webHidden/>
               </w:rPr>
-              <w:t>25</w:t>
+              <w:t>24</w:t>
             </w:r>
             <w:r>
               <w:rPr>
@@ -5910,7 +5910,7 @@
               <w14:ligatures w14:val="standardContextual"/>
             </w:rPr>
           </w:pPr>
-          <w:hyperlink w:anchor="_Toc222423048" w:history="1">
+          <w:hyperlink w:anchor="_Toc222448843" w:history="1">
             <w:r>
               <w:rPr>
                 <w:rStyle w:val="Hyperlink"/>
@@ -5955,7 +5955,7 @@
                 <w:noProof/>
                 <w:webHidden/>
               </w:rPr>
-              <w:instrText xml:space="preserve"> PAGEREF _Toc222423048 \h </w:instrText>
+              <w:instrText xml:space="preserve"> PAGEREF _Toc222448843 \h </w:instrText>
             </w:r>
             <w:r>
               <w:rPr>
@@ -5975,7 +5975,7 @@
                 <w:noProof/>
                 <w:webHidden/>
               </w:rPr>
-              <w:t>27</w:t>
+              <w:t>26</w:t>
             </w:r>
             <w:r>
               <w:rPr>
@@ -5998,7 +5998,7 @@
               <w14:ligatures w14:val="standardContextual"/>
             </w:rPr>
           </w:pPr>
-          <w:hyperlink w:anchor="_Toc222423049" w:history="1">
+          <w:hyperlink w:anchor="_Toc222448844" w:history="1">
             <w:r>
               <w:rPr>
                 <w:rStyle w:val="Hyperlink"/>
@@ -6043,7 +6043,7 @@
                 <w:noProof/>
                 <w:webHidden/>
               </w:rPr>
-              <w:instrText xml:space="preserve"> PAGEREF _Toc222423049 \h </w:instrText>
+              <w:instrText xml:space="preserve"> PAGEREF _Toc222448844 \h </w:instrText>
             </w:r>
             <w:r>
               <w:rPr>
@@ -6063,7 +6063,7 @@
                 <w:noProof/>
                 <w:webHidden/>
               </w:rPr>
-              <w:t>29</w:t>
+              <w:t>28</w:t>
             </w:r>
             <w:r>
               <w:rPr>
@@ -6086,7 +6086,7 @@
               <w14:ligatures w14:val="standardContextual"/>
             </w:rPr>
           </w:pPr>
-          <w:hyperlink w:anchor="_Toc222423050" w:history="1">
+          <w:hyperlink w:anchor="_Toc222448845" w:history="1">
             <w:r>
               <w:rPr>
                 <w:rStyle w:val="Hyperlink"/>
@@ -6131,7 +6131,7 @@
                 <w:noProof/>
                 <w:webHidden/>
               </w:rPr>
-              <w:instrText xml:space="preserve"> PAGEREF _Toc222423050 \h </w:instrText>
+              <w:instrText xml:space="preserve"> PAGEREF _Toc222448845 \h </w:instrText>
             </w:r>
             <w:r>
               <w:rPr>
@@ -6151,7 +6151,7 @@
                 <w:noProof/>
                 <w:webHidden/>
               </w:rPr>
-              <w:t>29</w:t>
+              <w:t>28</w:t>
             </w:r>
             <w:r>
               <w:rPr>
@@ -6174,7 +6174,7 @@
               <w14:ligatures w14:val="standardContextual"/>
             </w:rPr>
           </w:pPr>
-          <w:hyperlink w:anchor="_Toc222423051" w:history="1">
+          <w:hyperlink w:anchor="_Toc222448846" w:history="1">
             <w:r>
               <w:rPr>
                 <w:rStyle w:val="Hyperlink"/>
@@ -6219,7 +6219,7 @@
                 <w:noProof/>
                 <w:webHidden/>
               </w:rPr>
-              <w:instrText xml:space="preserve"> PAGEREF _Toc222423051 \h </w:instrText>
+              <w:instrText xml:space="preserve"> PAGEREF _Toc222448846 \h </w:instrText>
             </w:r>
             <w:r>
               <w:rPr>
@@ -6239,7 +6239,7 @@
                 <w:noProof/>
                 <w:webHidden/>
               </w:rPr>
-              <w:t>31</w:t>
+              <w:t>30</w:t>
             </w:r>
             <w:r>
               <w:rPr>
@@ -6262,7 +6262,7 @@
               <w14:ligatures w14:val="standardContextual"/>
             </w:rPr>
           </w:pPr>
-          <w:hyperlink w:anchor="_Toc222423052" w:history="1">
+          <w:hyperlink w:anchor="_Toc222448847" w:history="1">
             <w:r>
               <w:rPr>
                 <w:rStyle w:val="Hyperlink"/>
@@ -6307,7 +6307,7 @@
                 <w:noProof/>
                 <w:webHidden/>
               </w:rPr>
-              <w:instrText xml:space="preserve"> PAGEREF _Toc222423052 \h </w:instrText>
+              <w:instrText xml:space="preserve"> PAGEREF _Toc222448847 \h </w:instrText>
             </w:r>
             <w:r>
               <w:rPr>
@@ -6327,7 +6327,7 @@
                 <w:noProof/>
                 <w:webHidden/>
               </w:rPr>
-              <w:t>32</w:t>
+              <w:t>31</w:t>
             </w:r>
             <w:r>
               <w:rPr>
@@ -6350,7 +6350,7 @@
               <w14:ligatures w14:val="standardContextual"/>
             </w:rPr>
           </w:pPr>
-          <w:hyperlink w:anchor="_Toc222423053" w:history="1">
+          <w:hyperlink w:anchor="_Toc222448848" w:history="1">
             <w:r>
               <w:rPr>
                 <w:rStyle w:val="Hyperlink"/>
@@ -6395,7 +6395,7 @@
                 <w:noProof/>
                 <w:webHidden/>
               </w:rPr>
-              <w:instrText xml:space="preserve"> PAGEREF _Toc222423053 \h </w:instrText>
+              <w:instrText xml:space="preserve"> PAGEREF _Toc222448848 \h </w:instrText>
             </w:r>
             <w:r>
               <w:rPr>
@@ -6415,7 +6415,7 @@
                 <w:noProof/>
                 <w:webHidden/>
               </w:rPr>
-              <w:t>35</w:t>
+              <w:t>34</w:t>
             </w:r>
             <w:r>
               <w:rPr>
@@ -6438,7 +6438,7 @@
               <w14:ligatures w14:val="standardContextual"/>
             </w:rPr>
           </w:pPr>
-          <w:hyperlink w:anchor="_Toc222423054" w:history="1">
+          <w:hyperlink w:anchor="_Toc222448849" w:history="1">
             <w:r>
               <w:rPr>
                 <w:rStyle w:val="Hyperlink"/>
@@ -6483,7 +6483,7 @@
                 <w:noProof/>
                 <w:webHidden/>
               </w:rPr>
-              <w:instrText xml:space="preserve"> PAGEREF _Toc222423054 \h </w:instrText>
+              <w:instrText xml:space="preserve"> PAGEREF _Toc222448849 \h </w:instrText>
             </w:r>
             <w:r>
               <w:rPr>
@@ -6503,7 +6503,7 @@
                 <w:noProof/>
                 <w:webHidden/>
               </w:rPr>
-              <w:t>36</w:t>
+              <w:t>35</w:t>
             </w:r>
             <w:r>
               <w:rPr>
@@ -6526,7 +6526,7 @@
               <w14:ligatures w14:val="standardContextual"/>
             </w:rPr>
           </w:pPr>
-          <w:hyperlink w:anchor="_Toc222423055" w:history="1">
+          <w:hyperlink w:anchor="_Toc222448850" w:history="1">
             <w:r>
               <w:rPr>
                 <w:rStyle w:val="Hyperlink"/>
@@ -6571,7 +6571,7 @@
                 <w:noProof/>
                 <w:webHidden/>
               </w:rPr>
-              <w:instrText xml:space="preserve"> PAGEREF _Toc222423055 \h </w:instrText>
+              <w:instrText xml:space="preserve"> PAGEREF _Toc222448850 \h </w:instrText>
             </w:r>
             <w:r>
               <w:rPr>
@@ -6591,7 +6591,7 @@
                 <w:noProof/>
                 <w:webHidden/>
               </w:rPr>
-              <w:t>36</w:t>
+              <w:t>35</w:t>
             </w:r>
             <w:r>
               <w:rPr>
@@ -6614,7 +6614,7 @@
               <w14:ligatures w14:val="standardContextual"/>
             </w:rPr>
           </w:pPr>
-          <w:hyperlink w:anchor="_Toc222423056" w:history="1">
+          <w:hyperlink w:anchor="_Toc222448851" w:history="1">
             <w:r>
               <w:rPr>
                 <w:rStyle w:val="Hyperlink"/>
@@ -6659,7 +6659,7 @@
                 <w:noProof/>
                 <w:webHidden/>
               </w:rPr>
-              <w:instrText xml:space="preserve"> PAGEREF _Toc222423056 \h </w:instrText>
+              <w:instrText xml:space="preserve"> PAGEREF _Toc222448851 \h </w:instrText>
             </w:r>
             <w:r>
               <w:rPr>
@@ -6679,7 +6679,7 @@
                 <w:noProof/>
                 <w:webHidden/>
               </w:rPr>
-              <w:t>36</w:t>
+              <w:t>35</w:t>
             </w:r>
             <w:r>
               <w:rPr>
@@ -6702,7 +6702,7 @@
               <w14:ligatures w14:val="standardContextual"/>
             </w:rPr>
           </w:pPr>
-          <w:hyperlink w:anchor="_Toc222423057" w:history="1">
+          <w:hyperlink w:anchor="_Toc222448852" w:history="1">
             <w:r>
               <w:rPr>
                 <w:rStyle w:val="Hyperlink"/>
@@ -6747,7 +6747,7 @@
                 <w:noProof/>
                 <w:webHidden/>
               </w:rPr>
-              <w:instrText xml:space="preserve"> PAGEREF _Toc222423057 \h </w:instrText>
+              <w:instrText xml:space="preserve"> PAGEREF _Toc222448852 \h </w:instrText>
             </w:r>
             <w:r>
               <w:rPr>
@@ -6767,7 +6767,7 @@
                 <w:noProof/>
                 <w:webHidden/>
               </w:rPr>
-              <w:t>37</w:t>
+              <w:t>36</w:t>
             </w:r>
             <w:r>
               <w:rPr>
@@ -6790,7 +6790,7 @@
               <w14:ligatures w14:val="standardContextual"/>
             </w:rPr>
           </w:pPr>
-          <w:hyperlink w:anchor="_Toc222423058" w:history="1">
+          <w:hyperlink w:anchor="_Toc222448853" w:history="1">
             <w:r>
               <w:rPr>
                 <w:rStyle w:val="Hyperlink"/>
@@ -6835,7 +6835,7 @@
                 <w:noProof/>
                 <w:webHidden/>
               </w:rPr>
-              <w:instrText xml:space="preserve"> PAGEREF _Toc222423058 \h </w:instrText>
+              <w:instrText xml:space="preserve"> PAGEREF _Toc222448853 \h </w:instrText>
             </w:r>
             <w:r>
               <w:rPr>
@@ -6855,7 +6855,7 @@
                 <w:noProof/>
                 <w:webHidden/>
               </w:rPr>
-              <w:t>37</w:t>
+              <w:t>36</w:t>
             </w:r>
             <w:r>
               <w:rPr>
@@ -6878,7 +6878,7 @@
               <w14:ligatures w14:val="standardContextual"/>
             </w:rPr>
           </w:pPr>
-          <w:hyperlink w:anchor="_Toc222423059" w:history="1">
+          <w:hyperlink w:anchor="_Toc222448854" w:history="1">
             <w:r>
               <w:rPr>
                 <w:rStyle w:val="Hyperlink"/>
@@ -6923,7 +6923,7 @@
                 <w:noProof/>
                 <w:webHidden/>
               </w:rPr>
-              <w:instrText xml:space="preserve"> PAGEREF _Toc222423059 \h </w:instrText>
+              <w:instrText xml:space="preserve"> PAGEREF _Toc222448854 \h </w:instrText>
             </w:r>
             <w:r>
               <w:rPr>
@@ -6943,7 +6943,7 @@
                 <w:noProof/>
                 <w:webHidden/>
               </w:rPr>
-              <w:t>37</w:t>
+              <w:t>36</w:t>
             </w:r>
             <w:r>
               <w:rPr>
@@ -6967,7 +6967,7 @@
               <w14:ligatures w14:val="standardContextual"/>
             </w:rPr>
           </w:pPr>
-          <w:hyperlink w:anchor="_Toc222423060" w:history="1">
+          <w:hyperlink w:anchor="_Toc222448855" w:history="1">
             <w:r>
               <w:rPr>
                 <w:rStyle w:val="Hyperlink"/>
@@ -7013,7 +7013,7 @@
                 <w:noProof/>
                 <w:webHidden/>
               </w:rPr>
-              <w:instrText xml:space="preserve"> PAGEREF _Toc222423060 \h </w:instrText>
+              <w:instrText xml:space="preserve"> PAGEREF _Toc222448855 \h </w:instrText>
             </w:r>
             <w:r>
               <w:rPr>
@@ -7033,7 +7033,7 @@
                 <w:noProof/>
                 <w:webHidden/>
               </w:rPr>
-              <w:t>39</w:t>
+              <w:t>38</w:t>
             </w:r>
             <w:r>
               <w:rPr>
@@ -7056,7 +7056,7 @@
               <w14:ligatures w14:val="standardContextual"/>
             </w:rPr>
           </w:pPr>
-          <w:hyperlink w:anchor="_Toc222423061" w:history="1">
+          <w:hyperlink w:anchor="_Toc222448856" w:history="1">
             <w:r>
               <w:rPr>
                 <w:rStyle w:val="Hyperlink"/>
@@ -7101,7 +7101,7 @@
                 <w:noProof/>
                 <w:webHidden/>
               </w:rPr>
-              <w:instrText xml:space="preserve"> PAGEREF _Toc222423061 \h </w:instrText>
+              <w:instrText xml:space="preserve"> PAGEREF _Toc222448856 \h </w:instrText>
             </w:r>
             <w:r>
               <w:rPr>
@@ -7121,7 +7121,7 @@
                 <w:noProof/>
                 <w:webHidden/>
               </w:rPr>
-              <w:t>39</w:t>
+              <w:t>38</w:t>
             </w:r>
             <w:r>
               <w:rPr>
@@ -7144,7 +7144,7 @@
               <w14:ligatures w14:val="standardContextual"/>
             </w:rPr>
           </w:pPr>
-          <w:hyperlink w:anchor="_Toc222423062" w:history="1">
+          <w:hyperlink w:anchor="_Toc222448857" w:history="1">
             <w:r>
               <w:rPr>
                 <w:rStyle w:val="Hyperlink"/>
@@ -7189,7 +7189,7 @@
                 <w:noProof/>
                 <w:webHidden/>
               </w:rPr>
-              <w:instrText xml:space="preserve"> PAGEREF _Toc222423062 \h </w:instrText>
+              <w:instrText xml:space="preserve"> PAGEREF _Toc222448857 \h </w:instrText>
             </w:r>
             <w:r>
               <w:rPr>
@@ -7209,7 +7209,7 @@
                 <w:noProof/>
                 <w:webHidden/>
               </w:rPr>
-              <w:t>39</w:t>
+              <w:t>38</w:t>
             </w:r>
             <w:r>
               <w:rPr>
@@ -7232,7 +7232,7 @@
               <w14:ligatures w14:val="standardContextual"/>
             </w:rPr>
           </w:pPr>
-          <w:hyperlink w:anchor="_Toc222423063" w:history="1">
+          <w:hyperlink w:anchor="_Toc222448858" w:history="1">
             <w:r>
               <w:rPr>
                 <w:rStyle w:val="Hyperlink"/>
@@ -7277,7 +7277,7 @@
                 <w:noProof/>
                 <w:webHidden/>
               </w:rPr>
-              <w:instrText xml:space="preserve"> PAGEREF _Toc222423063 \h </w:instrText>
+              <w:instrText xml:space="preserve"> PAGEREF _Toc222448858 \h </w:instrText>
             </w:r>
             <w:r>
               <w:rPr>
@@ -7297,7 +7297,7 @@
                 <w:noProof/>
                 <w:webHidden/>
               </w:rPr>
-              <w:t>39</w:t>
+              <w:t>38</w:t>
             </w:r>
             <w:r>
               <w:rPr>
@@ -7320,7 +7320,7 @@
               <w14:ligatures w14:val="standardContextual"/>
             </w:rPr>
           </w:pPr>
-          <w:hyperlink w:anchor="_Toc222423064" w:history="1">
+          <w:hyperlink w:anchor="_Toc222448859" w:history="1">
             <w:r>
               <w:rPr>
                 <w:rStyle w:val="Hyperlink"/>
@@ -7365,7 +7365,7 @@
                 <w:noProof/>
                 <w:webHidden/>
               </w:rPr>
-              <w:instrText xml:space="preserve"> PAGEREF _Toc222423064 \h </w:instrText>
+              <w:instrText xml:space="preserve"> PAGEREF _Toc222448859 \h </w:instrText>
             </w:r>
             <w:r>
               <w:rPr>
@@ -7385,7 +7385,7 @@
                 <w:noProof/>
                 <w:webHidden/>
               </w:rPr>
-              <w:t>39</w:t>
+              <w:t>38</w:t>
             </w:r>
             <w:r>
               <w:rPr>
@@ -7408,7 +7408,7 @@
               <w14:ligatures w14:val="standardContextual"/>
             </w:rPr>
           </w:pPr>
-          <w:hyperlink w:anchor="_Toc222423065" w:history="1">
+          <w:hyperlink w:anchor="_Toc222448860" w:history="1">
             <w:r>
               <w:rPr>
                 <w:rStyle w:val="Hyperlink"/>
@@ -7453,7 +7453,7 @@
                 <w:noProof/>
                 <w:webHidden/>
               </w:rPr>
-              <w:instrText xml:space="preserve"> PAGEREF _Toc222423065 \h </w:instrText>
+              <w:instrText xml:space="preserve"> PAGEREF _Toc222448860 \h </w:instrText>
             </w:r>
             <w:r>
               <w:rPr>
@@ -7473,7 +7473,7 @@
                 <w:noProof/>
                 <w:webHidden/>
               </w:rPr>
-              <w:t>39</w:t>
+              <w:t>38</w:t>
             </w:r>
             <w:r>
               <w:rPr>
@@ -7497,7 +7497,7 @@
               <w14:ligatures w14:val="standardContextual"/>
             </w:rPr>
           </w:pPr>
-          <w:hyperlink w:anchor="_Toc222423066" w:history="1">
+          <w:hyperlink w:anchor="_Toc222448861" w:history="1">
             <w:r>
               <w:rPr>
                 <w:rStyle w:val="Hyperlink"/>
@@ -7543,7 +7543,7 @@
                 <w:noProof/>
                 <w:webHidden/>
               </w:rPr>
-              <w:instrText xml:space="preserve"> PAGEREF _Toc222423066 \h </w:instrText>
+              <w:instrText xml:space="preserve"> PAGEREF _Toc222448861 \h </w:instrText>
             </w:r>
             <w:r>
               <w:rPr>
@@ -7563,7 +7563,7 @@
                 <w:noProof/>
                 <w:webHidden/>
               </w:rPr>
-              <w:t>41</w:t>
+              <w:t>40</w:t>
             </w:r>
             <w:r>
               <w:rPr>
@@ -7587,7 +7587,7 @@
               <w14:ligatures w14:val="standardContextual"/>
             </w:rPr>
           </w:pPr>
-          <w:hyperlink w:anchor="_Toc222423067" w:history="1">
+          <w:hyperlink w:anchor="_Toc222448862" w:history="1">
             <w:r>
               <w:rPr>
                 <w:rStyle w:val="Hyperlink"/>
@@ -7633,7 +7633,7 @@
                 <w:noProof/>
                 <w:webHidden/>
               </w:rPr>
-              <w:instrText xml:space="preserve"> PAGEREF _Toc222423067 \h </w:instrText>
+              <w:instrText xml:space="preserve"> PAGEREF _Toc222448862 \h </w:instrText>
             </w:r>
             <w:r>
               <w:rPr>
@@ -7653,7 +7653,7 @@
                 <w:noProof/>
                 <w:webHidden/>
               </w:rPr>
-              <w:t>42</w:t>
+              <w:t>41</w:t>
             </w:r>
             <w:r>
               <w:rPr>
@@ -7677,7 +7677,7 @@
               <w14:ligatures w14:val="standardContextual"/>
             </w:rPr>
           </w:pPr>
-          <w:hyperlink w:anchor="_Toc222423068" w:history="1">
+          <w:hyperlink w:anchor="_Toc222448863" w:history="1">
             <w:r>
               <w:rPr>
                 <w:rStyle w:val="Hyperlink"/>
@@ -7723,7 +7723,7 @@
                 <w:noProof/>
                 <w:webHidden/>
               </w:rPr>
-              <w:instrText xml:space="preserve"> PAGEREF _Toc222423068 \h </w:instrText>
+              <w:instrText xml:space="preserve"> PAGEREF _Toc222448863 \h </w:instrText>
             </w:r>
             <w:r>
               <w:rPr>
@@ -7743,7 +7743,7 @@
                 <w:noProof/>
                 <w:webHidden/>
               </w:rPr>
-              <w:t>43</w:t>
+              <w:t>42</w:t>
             </w:r>
             <w:r>
               <w:rPr>
@@ -7767,7 +7767,7 @@
               <w14:ligatures w14:val="standardContextual"/>
             </w:rPr>
           </w:pPr>
-          <w:hyperlink w:anchor="_Toc222423069" w:history="1">
+          <w:hyperlink w:anchor="_Toc222448864" w:history="1">
             <w:r>
               <w:rPr>
                 <w:rStyle w:val="Hyperlink"/>
@@ -7813,7 +7813,7 @@
                 <w:noProof/>
                 <w:webHidden/>
               </w:rPr>
-              <w:instrText xml:space="preserve"> PAGEREF _Toc222423069 \h </w:instrText>
+              <w:instrText xml:space="preserve"> PAGEREF _Toc222448864 \h </w:instrText>
             </w:r>
             <w:r>
               <w:rPr>
@@ -7833,7 +7833,7 @@
                 <w:noProof/>
                 <w:webHidden/>
               </w:rPr>
-              <w:t>44</w:t>
+              <w:t>43</w:t>
             </w:r>
             <w:r>
               <w:rPr>
@@ -7897,7 +7897,7 @@
       <w:pPr>
         <w:pStyle w:val="Heading1"/>
       </w:pPr>
-      <w:bookmarkStart w:id="0" w:name="_Toc222422985"/>
+      <w:bookmarkStart w:id="0" w:name="_Toc222448780"/>
       <w:r>
         <w:t>Service Overview</w:t>
       </w:r>
@@ -7917,7 +7917,7 @@
       <w:pPr>
         <w:pStyle w:val="Heading2"/>
       </w:pPr>
-      <w:bookmarkStart w:id="1" w:name="_Toc222422986"/>
+      <w:bookmarkStart w:id="1" w:name="_Toc222448781"/>
       <w:r>
         <w:t>Coexistence of old &amp; new SSB:</w:t>
       </w:r>
@@ -7996,7 +7996,7 @@
       <w:pPr>
         <w:pStyle w:val="Heading2"/>
       </w:pPr>
-      <w:bookmarkStart w:id="2" w:name="_Toc222422987"/>
+      <w:bookmarkStart w:id="2" w:name="_Toc222448782"/>
       <w:r>
         <w:lastRenderedPageBreak/>
         <w:t>Clusters definition and pre-checks</w:t>
@@ -8009,7 +8009,7 @@
           <w:noProof/>
         </w:rPr>
         <w:drawing>
-          <wp:inline distT="0" distB="0" distL="0" distR="0" wp14:anchorId="0135A18B" wp14:editId="0182F34B">
+          <wp:inline distT="0" distB="0" distL="0" distR="0" wp14:anchorId="49000B26" wp14:editId="21B89762">
             <wp:extent cx="5760000" cy="5742925"/>
             <wp:effectExtent l="0" t="0" r="0" b="0"/>
             <wp:docPr id="11" name="Picture 11"/>
@@ -8152,7 +8152,7 @@
       <w:pPr>
         <w:pStyle w:val="Heading2"/>
       </w:pPr>
-      <w:bookmarkStart w:id="3" w:name="_Toc222422988"/>
+      <w:bookmarkStart w:id="3" w:name="_Toc222448783"/>
       <w:r>
         <w:t>Process: Initial network audit + Two Steps approach + Final Clean-Up</w:t>
       </w:r>
@@ -8162,7 +8162,7 @@
       <w:pPr>
         <w:pStyle w:val="Heading3"/>
       </w:pPr>
-      <w:bookmarkStart w:id="4" w:name="_Toc222422989"/>
+      <w:bookmarkStart w:id="4" w:name="_Toc222448784"/>
       <w:r>
         <w:t>Step0, initial network audit</w:t>
       </w:r>
@@ -8180,7 +8180,7 @@
       <w:pPr>
         <w:pStyle w:val="Heading3"/>
       </w:pPr>
-      <w:bookmarkStart w:id="5" w:name="_Toc222422990"/>
+      <w:bookmarkStart w:id="5" w:name="_Toc222448785"/>
       <w:r>
         <w:t>Step1, before SSB retune including neighboring sites</w:t>
       </w:r>
@@ -8238,7 +8238,7 @@
       <w:pPr>
         <w:pStyle w:val="Heading3"/>
       </w:pPr>
-      <w:bookmarkStart w:id="6" w:name="_Toc222422991"/>
+      <w:bookmarkStart w:id="6" w:name="_Toc222448786"/>
       <w:r>
         <w:t>Step2, SSB retune cluster</w:t>
       </w:r>
@@ -8353,7 +8353,7 @@
       <w:pPr>
         <w:pStyle w:val="Heading3"/>
       </w:pPr>
-      <w:bookmarkStart w:id="7" w:name="_Toc222422992"/>
+      <w:bookmarkStart w:id="7" w:name="_Toc222448787"/>
       <w:r>
         <w:t>Final Cleanup (after all clusters done in a region and no borders with old SSB)</w:t>
       </w:r>
@@ -8387,7 +8387,7 @@
       <w:pPr>
         <w:pStyle w:val="Heading2"/>
       </w:pPr>
-      <w:bookmarkStart w:id="8" w:name="_Toc222422993"/>
+      <w:bookmarkStart w:id="8" w:name="_Toc222448788"/>
       <w:r>
         <w:t>Retune process roadmap</w:t>
       </w:r>
@@ -8399,7 +8399,7 @@
           <w:noProof/>
         </w:rPr>
         <w:drawing>
-          <wp:inline distT="0" distB="0" distL="0" distR="0" wp14:anchorId="17BC34A7" wp14:editId="2A3CB6AF">
+          <wp:inline distT="0" distB="0" distL="0" distR="0" wp14:anchorId="419457A1" wp14:editId="72F28AD6">
             <wp:extent cx="5760000" cy="2989890"/>
             <wp:effectExtent l="0" t="0" r="0" b="0"/>
             <wp:docPr id="12" name="Picture 12"/>
@@ -8444,7 +8444,7 @@
       <w:pPr>
         <w:pStyle w:val="Heading1"/>
       </w:pPr>
-      <w:bookmarkStart w:id="9" w:name="_Toc222422994"/>
+      <w:bookmarkStart w:id="9" w:name="_Toc222448789"/>
       <w:r>
         <w:lastRenderedPageBreak/>
         <w:t>SSB Retuning Automations - Overview</w:t>
@@ -8455,7 +8455,7 @@
       <w:pPr>
         <w:pStyle w:val="Heading2"/>
       </w:pPr>
-      <w:bookmarkStart w:id="10" w:name="_Toc222422995"/>
+      <w:bookmarkStart w:id="10" w:name="_Toc222448790"/>
       <w:r>
         <w:t>Structure and Inputs/Outputs</w:t>
       </w:r>
@@ -8465,7 +8465,7 @@
       <w:pPr>
         <w:pStyle w:val="Heading3"/>
       </w:pPr>
-      <w:bookmarkStart w:id="11" w:name="_Toc222422996"/>
+      <w:bookmarkStart w:id="11" w:name="_Toc222448791"/>
       <w:r>
         <w:t>Structure</w:t>
       </w:r>
@@ -8587,7 +8587,7 @@
       <w:pPr>
         <w:pStyle w:val="Heading3"/>
       </w:pPr>
-      <w:bookmarkStart w:id="12" w:name="_Toc222422997"/>
+      <w:bookmarkStart w:id="12" w:name="_Toc222448792"/>
       <w:r>
         <w:t>Inputs</w:t>
       </w:r>
@@ -8602,7 +8602,7 @@
       <w:pPr>
         <w:pStyle w:val="Heading3"/>
       </w:pPr>
-      <w:bookmarkStart w:id="13" w:name="_Toc222422998"/>
+      <w:bookmarkStart w:id="13" w:name="_Toc222448793"/>
       <w:r>
         <w:t>Outputs</w:t>
       </w:r>
@@ -8617,7 +8617,7 @@
       <w:pPr>
         <w:pStyle w:val="Heading2"/>
       </w:pPr>
-      <w:bookmarkStart w:id="14" w:name="_Toc222422999"/>
+      <w:bookmarkStart w:id="14" w:name="_Toc222448794"/>
       <w:r>
         <w:t>Repository architecture, Execution modes and Versioning</w:t>
       </w:r>
@@ -8627,7 +8627,7 @@
       <w:pPr>
         <w:pStyle w:val="Heading3"/>
       </w:pPr>
-      <w:bookmarkStart w:id="15" w:name="_Toc222423000"/>
+      <w:bookmarkStart w:id="15" w:name="_Toc222448795"/>
       <w:r>
         <w:t>Orchestration core</w:t>
       </w:r>
@@ -8645,7 +8645,7 @@
       <w:pPr>
         <w:pStyle w:val="Heading3"/>
       </w:pPr>
-      <w:bookmarkStart w:id="16" w:name="_Toc222423001"/>
+      <w:bookmarkStart w:id="16" w:name="_Toc222448796"/>
       <w:r>
         <w:t>Main modules files</w:t>
       </w:r>
@@ -8696,7 +8696,7 @@
       <w:pPr>
         <w:pStyle w:val="Heading3"/>
       </w:pPr>
-      <w:bookmarkStart w:id="17" w:name="_Toc222423002"/>
+      <w:bookmarkStart w:id="17" w:name="_Toc222448797"/>
       <w:r>
         <w:t>Common layer and utilities</w:t>
       </w:r>
@@ -8722,7 +8722,7 @@
       <w:pPr>
         <w:pStyle w:val="Heading3"/>
       </w:pPr>
-      <w:bookmarkStart w:id="18" w:name="_Toc222423003"/>
+      <w:bookmarkStart w:id="18" w:name="_Toc222448798"/>
       <w:r>
         <w:t>Execution modes</w:t>
       </w:r>
@@ -8794,7 +8794,7 @@
       <w:pPr>
         <w:pStyle w:val="Heading3"/>
       </w:pPr>
-      <w:bookmarkStart w:id="19" w:name="_Toc222423004"/>
+      <w:bookmarkStart w:id="19" w:name="_Toc222448799"/>
       <w:r>
         <w:t>Versioning</w:t>
       </w:r>
@@ -8817,7 +8817,7 @@
       <w:pPr>
         <w:pStyle w:val="Heading1"/>
       </w:pPr>
-      <w:bookmarkStart w:id="20" w:name="_Toc222423005"/>
+      <w:bookmarkStart w:id="20" w:name="_Toc222448800"/>
       <w:r>
         <w:lastRenderedPageBreak/>
         <w:t>SSB Retuning Automations - Interfaces</w:t>
@@ -8828,7 +8828,7 @@
       <w:pPr>
         <w:pStyle w:val="Heading2"/>
       </w:pPr>
-      <w:bookmarkStart w:id="21" w:name="_Toc222423006"/>
+      <w:bookmarkStart w:id="21" w:name="_Toc222448801"/>
       <w:r>
         <w:t>Graphical User Interface - GUI Panel</w:t>
       </w:r>
@@ -8840,8 +8840,8 @@
           <w:noProof/>
         </w:rPr>
         <w:drawing>
-          <wp:inline distT="0" distB="0" distL="0" distR="0" wp14:anchorId="763911C1" wp14:editId="066B07D3">
-            <wp:extent cx="5760000" cy="5396905"/>
+          <wp:inline distT="0" distB="0" distL="0" distR="0" wp14:anchorId="5DC51B4B" wp14:editId="6DB4E748">
+            <wp:extent cx="5760000" cy="4892121"/>
             <wp:effectExtent l="0" t="0" r="0" b="0"/>
             <wp:docPr id="13" name="Picture 13"/>
             <wp:cNvGraphicFramePr>
@@ -8851,7 +8851,7 @@
               <a:graphicData uri="http://schemas.openxmlformats.org/drawingml/2006/picture">
                 <pic:pic xmlns:pic="http://schemas.openxmlformats.org/drawingml/2006/picture">
                   <pic:nvPicPr>
-                    <pic:cNvPr id="0" name="module_selector.png"/>
+                    <pic:cNvPr id="0" name="gui-interface.png"/>
                     <pic:cNvPicPr/>
                   </pic:nvPicPr>
                   <pic:blipFill>
@@ -8863,7 +8863,7 @@
                   <pic:spPr>
                     <a:xfrm>
                       <a:off x="0" y="0"/>
-                      <a:ext cx="5760000" cy="5396905"/>
+                      <a:ext cx="5760000" cy="4892121"/>
                     </a:xfrm>
                     <a:prstGeom prst="rect">
                       <a:avLst/>
@@ -8904,7 +8904,7 @@
       <w:pPr>
         <w:pStyle w:val="Heading2"/>
       </w:pPr>
-      <w:bookmarkStart w:id="22" w:name="_Toc222423007"/>
+      <w:bookmarkStart w:id="22" w:name="_Toc222448802"/>
       <w:r>
         <w:lastRenderedPageBreak/>
         <w:t>Web Interface - User Section</w:t>
@@ -8917,8 +8917,8 @@
           <w:noProof/>
         </w:rPr>
         <w:drawing>
-          <wp:inline distT="0" distB="0" distL="0" distR="0" wp14:anchorId="5317D855" wp14:editId="54D314F0">
-            <wp:extent cx="5760000" cy="5446578"/>
+          <wp:inline distT="0" distB="0" distL="0" distR="0" wp14:anchorId="5019A998" wp14:editId="038C108D">
+            <wp:extent cx="5760000" cy="4739395"/>
             <wp:effectExtent l="0" t="0" r="0" b="0"/>
             <wp:docPr id="14" name="Picture 14"/>
             <wp:cNvGraphicFramePr>
@@ -8940,7 +8940,7 @@
                   <pic:spPr>
                     <a:xfrm>
                       <a:off x="0" y="0"/>
-                      <a:ext cx="5760000" cy="5446578"/>
+                      <a:ext cx="5760000" cy="4739395"/>
                     </a:xfrm>
                     <a:prstGeom prst="rect">
                       <a:avLst/>
@@ -8981,7 +8981,7 @@
       <w:pPr>
         <w:pStyle w:val="Heading2"/>
       </w:pPr>
-      <w:bookmarkStart w:id="23" w:name="_Toc222423008"/>
+      <w:bookmarkStart w:id="23" w:name="_Toc222448803"/>
       <w:r>
         <w:lastRenderedPageBreak/>
         <w:t>Web Interface - Admin Section</w:t>
@@ -8994,8 +8994,8 @@
           <w:noProof/>
         </w:rPr>
         <w:drawing>
-          <wp:inline distT="0" distB="0" distL="0" distR="0" wp14:anchorId="40D70FC8" wp14:editId="15854845">
-            <wp:extent cx="5760000" cy="4328454"/>
+          <wp:inline distT="0" distB="0" distL="0" distR="0" wp14:anchorId="2F63AD04" wp14:editId="1DF14A59">
+            <wp:extent cx="5760000" cy="4699351"/>
             <wp:effectExtent l="0" t="0" r="0" b="0"/>
             <wp:docPr id="15" name="Picture 15"/>
             <wp:cNvGraphicFramePr>
@@ -9017,7 +9017,7 @@
                   <pic:spPr>
                     <a:xfrm>
                       <a:off x="0" y="0"/>
-                      <a:ext cx="5760000" cy="4328454"/>
+                      <a:ext cx="5760000" cy="4699351"/>
                     </a:xfrm>
                     <a:prstGeom prst="rect">
                       <a:avLst/>
@@ -9042,7 +9042,7 @@
       <w:pPr>
         <w:pStyle w:val="Heading2"/>
       </w:pPr>
-      <w:bookmarkStart w:id="24" w:name="_Toc222423009"/>
+      <w:bookmarkStart w:id="24" w:name="_Toc222448804"/>
       <w:r>
         <w:lastRenderedPageBreak/>
         <w:t>Web Interface - Inputs Repository Panel</w:t>
@@ -9055,8 +9055,8 @@
           <w:noProof/>
         </w:rPr>
         <w:drawing>
-          <wp:inline distT="0" distB="0" distL="0" distR="0" wp14:anchorId="35324606" wp14:editId="64B52E8B">
-            <wp:extent cx="5760000" cy="5640801"/>
+          <wp:inline distT="0" distB="0" distL="0" distR="0" wp14:anchorId="4CBDEE48" wp14:editId="2D6B119B">
+            <wp:extent cx="5760000" cy="4156223"/>
             <wp:effectExtent l="0" t="0" r="0" b="0"/>
             <wp:docPr id="16" name="Picture 16"/>
             <wp:cNvGraphicFramePr>
@@ -9078,7 +9078,7 @@
                   <pic:spPr>
                     <a:xfrm>
                       <a:off x="0" y="0"/>
-                      <a:ext cx="5760000" cy="5640801"/>
+                      <a:ext cx="5760000" cy="4156223"/>
                     </a:xfrm>
                     <a:prstGeom prst="rect">
                       <a:avLst/>
@@ -9103,7 +9103,7 @@
       <w:pPr>
         <w:pStyle w:val="Heading2"/>
       </w:pPr>
-      <w:bookmarkStart w:id="25" w:name="_Toc222423010"/>
+      <w:bookmarkStart w:id="25" w:name="_Toc222448805"/>
       <w:r>
         <w:lastRenderedPageBreak/>
         <w:t>Web Interface - Executions and System Logs Panels</w:t>
@@ -9116,8 +9116,8 @@
           <w:noProof/>
         </w:rPr>
         <w:drawing>
-          <wp:inline distT="0" distB="0" distL="0" distR="0" wp14:anchorId="15C76696" wp14:editId="1DB74509">
-            <wp:extent cx="5760000" cy="5280317"/>
+          <wp:inline distT="0" distB="0" distL="0" distR="0" wp14:anchorId="7F8F2BCA" wp14:editId="328FE556">
+            <wp:extent cx="5760000" cy="3518454"/>
             <wp:effectExtent l="0" t="0" r="0" b="0"/>
             <wp:docPr id="17" name="Picture 17"/>
             <wp:cNvGraphicFramePr>
@@ -9139,7 +9139,7 @@
                   <pic:spPr>
                     <a:xfrm>
                       <a:off x="0" y="0"/>
-                      <a:ext cx="5760000" cy="5280317"/>
+                      <a:ext cx="5760000" cy="3518454"/>
                     </a:xfrm>
                     <a:prstGeom prst="rect">
                       <a:avLst/>
@@ -9164,7 +9164,7 @@
       <w:pPr>
         <w:pStyle w:val="Heading2"/>
       </w:pPr>
-      <w:bookmarkStart w:id="26" w:name="_Toc222423011"/>
+      <w:bookmarkStart w:id="26" w:name="_Toc222448806"/>
       <w:r>
         <w:t>Command Line Interface - CLI</w:t>
       </w:r>
@@ -9202,7 +9202,6 @@
         <w:pStyle w:val="ListParagraph"/>
       </w:pPr>
       <w:r>
-        <w:lastRenderedPageBreak/>
         <w:t xml:space="preserve">If "--module" is omitted and </w:t>
       </w:r>
       <w:r>
@@ -9332,6 +9331,7 @@
               <w:rPr>
                 <w:sz w:val="16"/>
               </w:rPr>
+              <w:lastRenderedPageBreak/>
               <w:t>--inputs</w:t>
             </w:r>
           </w:p>
@@ -9754,7 +9754,6 @@
               <w:rPr>
                 <w:sz w:val="16"/>
               </w:rPr>
-              <w:lastRenderedPageBreak/>
               <w:t>--profiles-audit</w:t>
             </w:r>
           </w:p>
@@ -9839,7 +9838,7 @@
       <w:pPr>
         <w:pStyle w:val="Heading1"/>
       </w:pPr>
-      <w:bookmarkStart w:id="27" w:name="_Toc222423012"/>
+      <w:bookmarkStart w:id="27" w:name="_Toc222448807"/>
       <w:r>
         <w:lastRenderedPageBreak/>
         <w:t>SSB Retuning Automations - Modules Included</w:t>
@@ -9850,7 +9849,7 @@
       <w:pPr>
         <w:pStyle w:val="Heading2"/>
       </w:pPr>
-      <w:bookmarkStart w:id="28" w:name="_Toc222423013"/>
+      <w:bookmarkStart w:id="28" w:name="_Toc222448808"/>
       <w:r>
         <w:t>Module 0 — Update Network Frequencies</w:t>
       </w:r>
@@ -9860,7 +9859,7 @@
       <w:pPr>
         <w:pStyle w:val="Heading3"/>
       </w:pPr>
-      <w:bookmarkStart w:id="29" w:name="_Toc222423014"/>
+      <w:bookmarkStart w:id="29" w:name="_Toc222448809"/>
       <w:r>
         <w:t>Input</w:t>
       </w:r>
@@ -9886,7 +9885,7 @@
       <w:pPr>
         <w:pStyle w:val="Heading3"/>
       </w:pPr>
-      <w:bookmarkStart w:id="30" w:name="_Toc222423015"/>
+      <w:bookmarkStart w:id="30" w:name="_Toc222448810"/>
       <w:r>
         <w:t>Process</w:t>
       </w:r>
@@ -9928,7 +9927,7 @@
       <w:pPr>
         <w:pStyle w:val="Heading3"/>
       </w:pPr>
-      <w:bookmarkStart w:id="31" w:name="_Toc222423016"/>
+      <w:bookmarkStart w:id="31" w:name="_Toc222448811"/>
       <w:r>
         <w:t>Output</w:t>
       </w:r>
@@ -9954,7 +9953,7 @@
       <w:pPr>
         <w:pStyle w:val="Heading3"/>
       </w:pPr>
-      <w:bookmarkStart w:id="32" w:name="_Toc222423017"/>
+      <w:bookmarkStart w:id="32" w:name="_Toc222448812"/>
       <w:r>
         <w:t>Detailed implementation notes</w:t>
       </w:r>
@@ -10013,7 +10012,7 @@
       <w:pPr>
         <w:pStyle w:val="Heading3"/>
       </w:pPr>
-      <w:bookmarkStart w:id="33" w:name="_Toc222423018"/>
+      <w:bookmarkStart w:id="33" w:name="_Toc222448813"/>
       <w:r>
         <w:t>Impact on GUI and Web Interface</w:t>
       </w:r>
@@ -10060,7 +10059,7 @@
       <w:pPr>
         <w:pStyle w:val="Heading2"/>
       </w:pPr>
-      <w:bookmarkStart w:id="34" w:name="_Toc222423019"/>
+      <w:bookmarkStart w:id="34" w:name="_Toc222448814"/>
       <w:r>
         <w:t>Module 1 — Configuration Audit &amp; Logs Parser</w:t>
       </w:r>
@@ -10080,7 +10079,7 @@
       <w:pPr>
         <w:pStyle w:val="Heading3"/>
       </w:pPr>
-      <w:bookmarkStart w:id="35" w:name="_Toc222423020"/>
+      <w:bookmarkStart w:id="35" w:name="_Toc222448815"/>
       <w:r>
         <w:t>Execution Modes</w:t>
       </w:r>
@@ -10111,7 +10110,7 @@
       <w:pPr>
         <w:pStyle w:val="Heading3"/>
       </w:pPr>
-      <w:bookmarkStart w:id="36" w:name="_Toc222423021"/>
+      <w:bookmarkStart w:id="36" w:name="_Toc222448816"/>
       <w:r>
         <w:t>Inputs</w:t>
       </w:r>
@@ -10241,7 +10240,7 @@
       <w:pPr>
         <w:pStyle w:val="Heading3"/>
       </w:pPr>
-      <w:bookmarkStart w:id="37" w:name="_Toc222423022"/>
+      <w:bookmarkStart w:id="37" w:name="_Toc222448817"/>
       <w:r>
         <w:t>Process</w:t>
       </w:r>
@@ -10300,7 +10299,7 @@
       <w:pPr>
         <w:pStyle w:val="Heading3"/>
       </w:pPr>
-      <w:bookmarkStart w:id="38" w:name="_Toc222423023"/>
+      <w:bookmarkStart w:id="38" w:name="_Toc222448818"/>
       <w:r>
         <w:t>Outputs</w:t>
       </w:r>
@@ -10390,7 +10389,7 @@
       <w:pPr>
         <w:pStyle w:val="Heading3"/>
       </w:pPr>
-      <w:bookmarkStart w:id="39" w:name="_Toc222423024"/>
+      <w:bookmarkStart w:id="39" w:name="_Toc222448819"/>
       <w:r>
         <w:t>Main semantic content</w:t>
       </w:r>
@@ -10454,7 +10453,7 @@
       <w:pPr>
         <w:pStyle w:val="Heading2"/>
       </w:pPr>
-      <w:bookmarkStart w:id="40" w:name="_Toc222423025"/>
+      <w:bookmarkStart w:id="40" w:name="_Toc222448820"/>
       <w:r>
         <w:t>Module 2 — Consistency Check (manual Pre/Post)</w:t>
       </w:r>
@@ -10474,7 +10473,7 @@
       <w:pPr>
         <w:pStyle w:val="Heading3"/>
       </w:pPr>
-      <w:bookmarkStart w:id="41" w:name="_Toc222423026"/>
+      <w:bookmarkStart w:id="41" w:name="_Toc222448821"/>
       <w:r>
         <w:t>Execution Modes</w:t>
       </w:r>
@@ -10500,7 +10499,7 @@
       <w:pPr>
         <w:pStyle w:val="Heading3"/>
       </w:pPr>
-      <w:bookmarkStart w:id="42" w:name="_Toc222423027"/>
+      <w:bookmarkStart w:id="42" w:name="_Toc222448822"/>
       <w:r>
         <w:t>Inputs</w:t>
       </w:r>
@@ -10543,7 +10542,7 @@
       <w:pPr>
         <w:pStyle w:val="Heading3"/>
       </w:pPr>
-      <w:bookmarkStart w:id="43" w:name="_Toc222423028"/>
+      <w:bookmarkStart w:id="43" w:name="_Toc222448823"/>
       <w:r>
         <w:t>Process</w:t>
       </w:r>
@@ -10653,7 +10652,7 @@
       <w:pPr>
         <w:pStyle w:val="Heading3"/>
       </w:pPr>
-      <w:bookmarkStart w:id="44" w:name="_Toc222423029"/>
+      <w:bookmarkStart w:id="44" w:name="_Toc222448824"/>
       <w:r>
         <w:t>Outputs</w:t>
       </w:r>
@@ -10759,7 +10758,7 @@
       <w:pPr>
         <w:pStyle w:val="Heading3"/>
       </w:pPr>
-      <w:bookmarkStart w:id="45" w:name="_Toc222423030"/>
+      <w:bookmarkStart w:id="45" w:name="_Toc222448825"/>
       <w:r>
         <w:t>Missing Relations</w:t>
       </w:r>
@@ -10774,7 +10773,7 @@
       <w:pPr>
         <w:pStyle w:val="Heading3"/>
       </w:pPr>
-      <w:bookmarkStart w:id="46" w:name="_Toc222423031"/>
+      <w:bookmarkStart w:id="46" w:name="_Toc222448826"/>
       <w:r>
         <w:t>New Relations</w:t>
       </w:r>
@@ -10789,7 +10788,7 @@
       <w:pPr>
         <w:pStyle w:val="Heading3"/>
       </w:pPr>
-      <w:bookmarkStart w:id="47" w:name="_Toc222423032"/>
+      <w:bookmarkStart w:id="47" w:name="_Toc222448827"/>
       <w:r>
         <w:lastRenderedPageBreak/>
         <w:t>Parameters Discrepancies</w:t>
@@ -10805,7 +10804,7 @@
       <w:pPr>
         <w:pStyle w:val="Heading3"/>
       </w:pPr>
-      <w:bookmarkStart w:id="48" w:name="_Toc222423033"/>
+      <w:bookmarkStart w:id="48" w:name="_Toc222448828"/>
       <w:r>
         <w:t>Frequency Discrepancies (SSB)</w:t>
       </w:r>
@@ -10820,7 +10819,7 @@
       <w:pPr>
         <w:pStyle w:val="Heading2"/>
       </w:pPr>
-      <w:bookmarkStart w:id="49" w:name="_Toc222423034"/>
+      <w:bookmarkStart w:id="49" w:name="_Toc222448829"/>
       <w:r>
         <w:t>Module 3 — Consistency Check Bulk (automatic Pre/Post detection by market)</w:t>
       </w:r>
@@ -10830,7 +10829,7 @@
       <w:pPr>
         <w:pStyle w:val="Heading3"/>
       </w:pPr>
-      <w:bookmarkStart w:id="50" w:name="_Toc222423035"/>
+      <w:bookmarkStart w:id="50" w:name="_Toc222448830"/>
       <w:r>
         <w:t>Inputs</w:t>
       </w:r>
@@ -10848,7 +10847,7 @@
       <w:pPr>
         <w:pStyle w:val="Heading3"/>
       </w:pPr>
-      <w:bookmarkStart w:id="51" w:name="_Toc222423036"/>
+      <w:bookmarkStart w:id="51" w:name="_Toc222448831"/>
       <w:r>
         <w:t>Process</w:t>
       </w:r>
@@ -10882,7 +10881,7 @@
       <w:pPr>
         <w:pStyle w:val="Heading3"/>
       </w:pPr>
-      <w:bookmarkStart w:id="52" w:name="_Toc222423037"/>
+      <w:bookmarkStart w:id="52" w:name="_Toc222448832"/>
       <w:r>
         <w:t>Outputs</w:t>
       </w:r>
@@ -10908,7 +10907,7 @@
       <w:pPr>
         <w:pStyle w:val="Heading2"/>
       </w:pPr>
-      <w:bookmarkStart w:id="53" w:name="_Toc222423038"/>
+      <w:bookmarkStart w:id="53" w:name="_Toc222448833"/>
       <w:r>
         <w:t>Module 4 — Final Clean-Up</w:t>
       </w:r>
@@ -10918,7 +10917,7 @@
       <w:pPr>
         <w:pStyle w:val="Heading3"/>
       </w:pPr>
-      <w:bookmarkStart w:id="54" w:name="_Toc222423039"/>
+      <w:bookmarkStart w:id="54" w:name="_Toc222448834"/>
       <w:r>
         <w:t>Inputs</w:t>
       </w:r>
@@ -10936,7 +10935,7 @@
       <w:pPr>
         <w:pStyle w:val="Heading3"/>
       </w:pPr>
-      <w:bookmarkStart w:id="55" w:name="_Toc222423040"/>
+      <w:bookmarkStart w:id="55" w:name="_Toc222448835"/>
       <w:r>
         <w:t>Process</w:t>
       </w:r>
@@ -10954,7 +10953,7 @@
       <w:pPr>
         <w:pStyle w:val="Heading3"/>
       </w:pPr>
-      <w:bookmarkStart w:id="56" w:name="_Toc222423041"/>
+      <w:bookmarkStart w:id="56" w:name="_Toc222448836"/>
       <w:r>
         <w:lastRenderedPageBreak/>
         <w:t>Outputs</w:t>
@@ -10978,7 +10977,7 @@
       <w:pPr>
         <w:pStyle w:val="Heading1"/>
       </w:pPr>
-      <w:bookmarkStart w:id="57" w:name="_Toc222423042"/>
+      <w:bookmarkStart w:id="57" w:name="_Toc222448837"/>
       <w:r>
         <w:lastRenderedPageBreak/>
         <w:t>Configuration Audit module in detail</w:t>
@@ -10989,7 +10988,7 @@
       <w:pPr>
         <w:pStyle w:val="Heading2"/>
       </w:pPr>
-      <w:bookmarkStart w:id="58" w:name="_Toc222423043"/>
+      <w:bookmarkStart w:id="58" w:name="_Toc222448838"/>
       <w:r>
         <w:t>SummaryAudit checks philosophy</w:t>
       </w:r>
@@ -11028,7 +11027,7 @@
       <w:pPr>
         <w:pStyle w:val="Heading2"/>
       </w:pPr>
-      <w:bookmarkStart w:id="59" w:name="_Toc222423044"/>
+      <w:bookmarkStart w:id="59" w:name="_Toc222448839"/>
       <w:r>
         <w:t>Operational meaning of SummaryAudit rows</w:t>
       </w:r>
@@ -11144,7 +11143,7 @@
       <w:pPr>
         <w:pStyle w:val="Heading2"/>
       </w:pPr>
-      <w:bookmarkStart w:id="60" w:name="_Toc222423045"/>
+      <w:bookmarkStart w:id="60" w:name="_Toc222448840"/>
       <w:r>
         <w:t>SummaryAudit checks catalog</w:t>
       </w:r>
@@ -11154,7 +11153,7 @@
       <w:pPr>
         <w:pStyle w:val="Heading2"/>
       </w:pPr>
-      <w:bookmarkStart w:id="61" w:name="_Toc222423046"/>
+      <w:bookmarkStart w:id="61" w:name="_Toc222448841"/>
       <w:r>
         <w:t>MeContext Audit</w:t>
       </w:r>
@@ -11386,7 +11385,7 @@
       <w:pPr>
         <w:pStyle w:val="Heading2"/>
       </w:pPr>
-      <w:bookmarkStart w:id="62" w:name="_Toc222423047"/>
+      <w:bookmarkStart w:id="62" w:name="_Toc222448842"/>
       <w:r>
         <w:lastRenderedPageBreak/>
         <w:t>NR Frequency Audit / NR Frequency Inconsistencies</w:t>
@@ -12956,7 +12955,7 @@
       <w:pPr>
         <w:pStyle w:val="Heading2"/>
       </w:pPr>
-      <w:bookmarkStart w:id="63" w:name="_Toc222423048"/>
+      <w:bookmarkStart w:id="63" w:name="_Toc222448843"/>
       <w:r>
         <w:t>LTE Frequency Audit / LTE Frequency Inconsistencies</w:t>
       </w:r>
@@ -13867,7 +13866,7 @@
       <w:pPr>
         <w:pStyle w:val="Heading2"/>
       </w:pPr>
-      <w:bookmarkStart w:id="64" w:name="_Toc222423049"/>
+      <w:bookmarkStart w:id="64" w:name="_Toc222448844"/>
       <w:r>
         <w:t>Termpoint Audit / Termpoint Inconsistencies</w:t>
       </w:r>
@@ -14334,7 +14333,7 @@
       <w:pPr>
         <w:pStyle w:val="Heading2"/>
       </w:pPr>
-      <w:bookmarkStart w:id="65" w:name="_Toc222423050"/>
+      <w:bookmarkStart w:id="65" w:name="_Toc222448845"/>
       <w:r>
         <w:t>ENDC Audit / ENDC Inconsistencies</w:t>
       </w:r>
@@ -15101,7 +15100,7 @@
       <w:pPr>
         <w:pStyle w:val="Heading2"/>
       </w:pPr>
-      <w:bookmarkStart w:id="66" w:name="_Toc222423051"/>
+      <w:bookmarkStart w:id="66" w:name="_Toc222448846"/>
       <w:r>
         <w:t>Cardinalities Audit / Inconsistencies</w:t>
       </w:r>
@@ -15631,7 +15630,7 @@
       <w:pPr>
         <w:pStyle w:val="Heading2"/>
       </w:pPr>
-      <w:bookmarkStart w:id="67" w:name="_Toc222423052"/>
+      <w:bookmarkStart w:id="67" w:name="_Toc222448847"/>
       <w:r>
         <w:t>Profiles Audit (if enabled)</w:t>
       </w:r>
@@ -17593,7 +17592,7 @@
       <w:pPr>
         <w:pStyle w:val="Heading2"/>
       </w:pPr>
-      <w:bookmarkStart w:id="68" w:name="_Toc222423053"/>
+      <w:bookmarkStart w:id="68" w:name="_Toc222448848"/>
       <w:r>
         <w:t>Detailed check execution order and gating rules</w:t>
       </w:r>
@@ -17792,7 +17791,7 @@
       <w:pPr>
         <w:pStyle w:val="Heading2"/>
       </w:pPr>
-      <w:bookmarkStart w:id="69" w:name="_Toc222423054"/>
+      <w:bookmarkStart w:id="69" w:name="_Toc222448849"/>
       <w:r>
         <w:t>Additional columns injected into parsed MO sheets</w:t>
       </w:r>
@@ -17807,7 +17806,7 @@
       <w:pPr>
         <w:pStyle w:val="Heading3"/>
       </w:pPr>
-      <w:bookmarkStart w:id="70" w:name="_Toc222423055"/>
+      <w:bookmarkStart w:id="70" w:name="_Toc222448850"/>
       <w:r>
         <w:t>"MeContext" enrichment (main planning helper)</w:t>
       </w:r>
@@ -18023,7 +18022,7 @@
       <w:pPr>
         <w:pStyle w:val="Heading3"/>
       </w:pPr>
-      <w:bookmarkStart w:id="71" w:name="_Toc222423056"/>
+      <w:bookmarkStart w:id="71" w:name="_Toc222448851"/>
       <w:r>
         <w:t>"NRCellRelation" and "GUtranCellRelation" enrichment</w:t>
       </w:r>
@@ -18071,7 +18070,7 @@
       <w:pPr>
         <w:pStyle w:val="Heading3"/>
       </w:pPr>
-      <w:bookmarkStart w:id="72" w:name="_Toc222423057"/>
+      <w:bookmarkStart w:id="72" w:name="_Toc222448852"/>
       <w:r>
         <w:t>"ExternalNRCellCU" and "ExternalGUtranCell" enrichment</w:t>
       </w:r>
@@ -18105,7 +18104,7 @@
       <w:pPr>
         <w:pStyle w:val="Heading3"/>
       </w:pPr>
-      <w:bookmarkStart w:id="73" w:name="_Toc222423058"/>
+      <w:bookmarkStart w:id="73" w:name="_Toc222448853"/>
       <w:r>
         <w:t>"TermPointToGNodeB" / "TermPointToGNB" enrichment</w:t>
       </w:r>
@@ -18131,7 +18130,7 @@
       <w:pPr>
         <w:pStyle w:val="Heading2"/>
       </w:pPr>
-      <w:bookmarkStart w:id="74" w:name="_Toc222423059"/>
+      <w:bookmarkStart w:id="74" w:name="_Toc222448854"/>
       <w:r>
         <w:t>Key SummaryAudit checks by source table (implementation-level)</w:t>
       </w:r>
@@ -18644,7 +18643,7 @@
       <w:pPr>
         <w:pStyle w:val="Heading1"/>
       </w:pPr>
-      <w:bookmarkStart w:id="75" w:name="_Toc222423060"/>
+      <w:bookmarkStart w:id="75" w:name="_Toc222448855"/>
       <w:r>
         <w:lastRenderedPageBreak/>
         <w:t>Consistency Check module in detail</w:t>
@@ -18655,7 +18654,7 @@
       <w:pPr>
         <w:pStyle w:val="Heading2"/>
       </w:pPr>
-      <w:bookmarkStart w:id="76" w:name="_Toc222423061"/>
+      <w:bookmarkStart w:id="76" w:name="_Toc222448856"/>
       <w:r>
         <w:t>Filtering by non-retuned nodes</w:t>
       </w:r>
@@ -18670,7 +18669,7 @@
       <w:pPr>
         <w:pStyle w:val="Heading2"/>
       </w:pPr>
-      <w:bookmarkStart w:id="77" w:name="_Toc222423062"/>
+      <w:bookmarkStart w:id="77" w:name="_Toc222448857"/>
       <w:r>
         <w:t>How it detects parameter discrepancies</w:t>
       </w:r>
@@ -18744,7 +18743,7 @@
       <w:pPr>
         <w:pStyle w:val="Heading2"/>
       </w:pPr>
-      <w:bookmarkStart w:id="78" w:name="_Toc222423063"/>
+      <w:bookmarkStart w:id="78" w:name="_Toc222448858"/>
       <w:r>
         <w:t>How it detects frequency discrepancies</w:t>
       </w:r>
@@ -18823,7 +18822,7 @@
       <w:pPr>
         <w:pStyle w:val="Heading2"/>
       </w:pPr>
-      <w:bookmarkStart w:id="79" w:name="_Toc222423064"/>
+      <w:bookmarkStart w:id="79" w:name="_Toc222448859"/>
       <w:r>
         <w:t>How it detects neighbor discrepancies</w:t>
       </w:r>
@@ -18880,7 +18879,7 @@
       <w:pPr>
         <w:pStyle w:val="Heading2"/>
       </w:pPr>
-      <w:bookmarkStart w:id="80" w:name="_Toc222423065"/>
+      <w:bookmarkStart w:id="80" w:name="_Toc222448860"/>
       <w:r>
         <w:t>Content of each ConsistencyChecks output sheet</w:t>
       </w:r>
@@ -19036,7 +19035,7 @@
       <w:pPr>
         <w:pStyle w:val="Heading1"/>
       </w:pPr>
-      <w:bookmarkStart w:id="81" w:name="_Toc222423066"/>
+      <w:bookmarkStart w:id="81" w:name="_Toc222448861"/>
       <w:r>
         <w:lastRenderedPageBreak/>
         <w:t>Quick module reference</w:t>
@@ -19393,7 +19392,7 @@
       <w:pPr>
         <w:pStyle w:val="Heading1"/>
       </w:pPr>
-      <w:bookmarkStart w:id="82" w:name="_Toc222423067"/>
+      <w:bookmarkStart w:id="82" w:name="_Toc222448862"/>
       <w:r>
         <w:lastRenderedPageBreak/>
         <w:t>Inputs Naming Convention</w:t>
@@ -19546,7 +19545,7 @@
       <w:pPr>
         <w:pStyle w:val="Heading1"/>
       </w:pPr>
-      <w:bookmarkStart w:id="83" w:name="_Toc222423068"/>
+      <w:bookmarkStart w:id="83" w:name="_Toc222448863"/>
       <w:r>
         <w:lastRenderedPageBreak/>
         <w:t>Operational Best Practices</w:t>
@@ -19627,7 +19626,7 @@
       <w:pPr>
         <w:pStyle w:val="Heading1"/>
       </w:pPr>
-      <w:bookmarkStart w:id="84" w:name="_Toc222423069"/>
+      <w:bookmarkStart w:id="84" w:name="_Toc222448864"/>
       <w:r>
         <w:lastRenderedPageBreak/>
         <w:t>Known limitations and considerations</w:t>
@@ -19768,7 +19767,7 @@
         <w:noProof/>
       </w:rPr>
       <w:drawing>
-        <wp:anchor distT="0" distB="0" distL="0" distR="0" simplePos="0" relativeHeight="251661312" behindDoc="0" locked="0" layoutInCell="1" allowOverlap="1" wp14:anchorId="0E9B38CE" wp14:editId="73DEFBC4">
+        <wp:anchor distT="0" distB="0" distL="0" distR="0" simplePos="0" relativeHeight="251661312" behindDoc="0" locked="0" layoutInCell="1" allowOverlap="1" wp14:anchorId="38A3F448" wp14:editId="04DF3EDC">
           <wp:simplePos x="0" y="0"/>
           <wp:positionH relativeFrom="page">
             <wp:posOffset>6840855</wp:posOffset>
@@ -20589,7 +20588,7 @@
                 <w:pStyle w:val="Documentinfo"/>
               </w:pPr>
               <w:r>
-                <w:t>2026-02-19</w:t>
+                <w:t>2026-02-20</w:t>
               </w:r>
             </w:p>
           </w:sdtContent>
@@ -20673,7 +20672,7 @@
         <w:noProof/>
       </w:rPr>
       <w:drawing>
-        <wp:anchor distT="0" distB="0" distL="0" distR="0" simplePos="0" relativeHeight="251659264" behindDoc="0" locked="0" layoutInCell="1" allowOverlap="1" wp14:anchorId="4C6D929A" wp14:editId="229DF64A">
+        <wp:anchor distT="0" distB="0" distL="0" distR="0" simplePos="0" relativeHeight="251659264" behindDoc="0" locked="0" layoutInCell="1" allowOverlap="1" wp14:anchorId="037B2317" wp14:editId="25FDE06E">
           <wp:simplePos x="0" y="0"/>
           <wp:positionH relativeFrom="page">
             <wp:posOffset>6840855</wp:posOffset>
@@ -21495,7 +21494,7 @@
             <w:sdtEndPr/>
             <w:sdtContent>
               <w:r>
-                <w:t>2026-02-19</w:t>
+                <w:t>2026-02-20</w:t>
               </w:r>
             </w:sdtContent>
           </w:sdt>
@@ -50087,6 +50086,7 @@
     <w:rsid w:val="002B4402"/>
     <w:rsid w:val="002C7641"/>
     <w:rsid w:val="002E03DD"/>
+    <w:rsid w:val="002F2CFF"/>
     <w:rsid w:val="003329E4"/>
     <w:rsid w:val="003821E4"/>
     <w:rsid w:val="00382453"/>
@@ -50112,7 +50112,6 @@
     <w:rsid w:val="00745567"/>
     <w:rsid w:val="00775E07"/>
     <w:rsid w:val="007A066D"/>
-    <w:rsid w:val="007C5ABD"/>
     <w:rsid w:val="007D54FC"/>
     <w:rsid w:val="007F10F8"/>
     <w:rsid w:val="008400D7"/>

</xml_diff>